<commit_message>
Entwurf, Timeboxing in Glossar
Former-commit-id: c23c944ed6a9d937bbf4172f268fe4bf616f1786
</commit_message>
<xml_diff>
--- a/doc/Bericht/04_Technischer Bericht/06_Entwurf/Entwurf.docx
+++ b/doc/Bericht/04_Technischer Bericht/06_Entwurf/Entwurf.docx
@@ -4582,13 +4582,8 @@
               <w:t xml:space="preserve">Review, </w:t>
             </w:r>
             <w:r>
-              <w:t xml:space="preserve">Konvertierung mit Image </w:t>
+              <w:t>Konvertierung mit Image Magick</w:t>
             </w:r>
-            <w:proofErr w:type="spellStart"/>
-            <w:r>
-              <w:t>Magick</w:t>
-            </w:r>
-            <w:proofErr w:type="spellEnd"/>
           </w:p>
         </w:tc>
         <w:tc>
@@ -4859,11 +4854,9 @@
             <w:tcW w:w="4674" w:type="dxa"/>
           </w:tcPr>
           <w:p>
-            <w:proofErr w:type="spellStart"/>
             <w:r>
               <w:t>Miniapps</w:t>
             </w:r>
-            <w:proofErr w:type="spellEnd"/>
           </w:p>
         </w:tc>
         <w:tc>
@@ -4907,13 +4900,8 @@
           </w:tcPr>
           <w:p>
             <w:r>
-              <w:t xml:space="preserve">Review </w:t>
+              <w:t>Review Miniapps</w:t>
             </w:r>
-            <w:proofErr w:type="spellStart"/>
-            <w:r>
-              <w:t>Miniapps</w:t>
-            </w:r>
-            <w:proofErr w:type="spellEnd"/>
           </w:p>
         </w:tc>
         <w:tc>
@@ -5052,16 +5040,11 @@
             <w:tcW w:w="4674" w:type="dxa"/>
           </w:tcPr>
           <w:p>
-            <w:proofErr w:type="spellStart"/>
             <w:r>
               <w:t>Plug-i</w:t>
             </w:r>
             <w:r>
-              <w:t>n</w:t>
-            </w:r>
-            <w:proofErr w:type="spellEnd"/>
-            <w:r>
-              <w:t xml:space="preserve"> Möglichkeit</w:t>
+              <w:t>n Möglichkeit</w:t>
             </w:r>
             <w:r>
               <w:t>, Prozesse und Threads, anklickbare Elemente</w:t>
@@ -5310,6 +5293,53 @@
           </w:p>
         </w:tc>
       </w:tr>
+      <w:tr>
+        <w:trPr>
+          <w:cnfStyle w:val="000000100000" w:firstRow="0" w:lastRow="0" w:firstColumn="0" w:lastColumn="0" w:oddVBand="0" w:evenVBand="0" w:oddHBand="1" w:evenHBand="0" w:firstRowFirstColumn="0" w:firstRowLastColumn="0" w:lastRowFirstColumn="0" w:lastRowLastColumn="0"/>
+        </w:trPr>
+        <w:tc>
+          <w:tcPr>
+            <w:tcW w:w="1242" w:type="dxa"/>
+          </w:tcPr>
+          <w:p>
+            <w:r>
+              <w:t>14.06.2012</w:t>
+            </w:r>
+          </w:p>
+        </w:tc>
+        <w:tc>
+          <w:tcPr>
+            <w:tcW w:w="993" w:type="dxa"/>
+          </w:tcPr>
+          <w:p>
+            <w:r>
+              <w:t>1.20</w:t>
+            </w:r>
+          </w:p>
+        </w:tc>
+        <w:tc>
+          <w:tcPr>
+            <w:tcW w:w="4674" w:type="dxa"/>
+          </w:tcPr>
+          <w:p>
+            <w:r>
+              <w:t>Korrekturen</w:t>
+            </w:r>
+          </w:p>
+        </w:tc>
+        <w:tc>
+          <w:tcPr>
+            <w:tcW w:w="2303" w:type="dxa"/>
+          </w:tcPr>
+          <w:p>
+            <w:r>
+              <w:t>CH</w:t>
+            </w:r>
+            <w:bookmarkStart w:id="5" w:name="_GoBack"/>
+            <w:bookmarkEnd w:id="5"/>
+          </w:p>
+        </w:tc>
+      </w:tr>
     </w:tbl>
     <w:p>
       <w:pPr>
@@ -5329,26 +5359,26 @@
       <w:pPr>
         <w:pStyle w:val="Heading3"/>
       </w:pPr>
-      <w:bookmarkStart w:id="5" w:name="_Toc325440851"/>
-      <w:bookmarkStart w:id="6" w:name="_Toc327447018"/>
+      <w:bookmarkStart w:id="6" w:name="_Toc325440851"/>
+      <w:bookmarkStart w:id="7" w:name="_Toc327447018"/>
       <w:r>
         <w:lastRenderedPageBreak/>
         <w:t>Design Entscheide</w:t>
       </w:r>
-      <w:bookmarkEnd w:id="5"/>
       <w:bookmarkEnd w:id="6"/>
+      <w:bookmarkEnd w:id="7"/>
     </w:p>
     <w:p>
       <w:pPr>
         <w:pStyle w:val="Heading4"/>
       </w:pPr>
-      <w:bookmarkStart w:id="7" w:name="_Toc325440852"/>
-      <w:bookmarkStart w:id="8" w:name="_Toc327447019"/>
+      <w:bookmarkStart w:id="8" w:name="_Toc325440852"/>
+      <w:bookmarkStart w:id="9" w:name="_Toc327447019"/>
       <w:r>
         <w:t>Frameworks</w:t>
       </w:r>
-      <w:bookmarkEnd w:id="7"/>
       <w:bookmarkEnd w:id="8"/>
+      <w:bookmarkEnd w:id="9"/>
     </w:p>
     <w:p>
       <w:r>
@@ -5357,13 +5387,8 @@
       <w:r>
         <w:t xml:space="preserve">Microsoft </w:t>
       </w:r>
-      <w:proofErr w:type="spellStart"/>
-      <w:r>
-        <w:t>Kinect</w:t>
-      </w:r>
-      <w:proofErr w:type="spellEnd"/>
-      <w:r>
-        <w:t xml:space="preserve"> zu entwickeln, stehen die f</w:t>
+      <w:r>
+        <w:t>Kinect zu entwickeln, stehen die f</w:t>
       </w:r>
       <w:r>
         <w:t>olgende</w:t>
@@ -5413,14 +5438,12 @@
           <w:lang w:val="en-US"/>
         </w:rPr>
       </w:pPr>
-      <w:proofErr w:type="spellStart"/>
       <w:r>
         <w:rPr>
           <w:lang w:val="en-US"/>
         </w:rPr>
         <w:t>OpenNI</w:t>
       </w:r>
-      <w:proofErr w:type="spellEnd"/>
     </w:p>
     <w:p>
       <w:pPr>
@@ -5433,14 +5456,12 @@
           <w:lang w:val="en-US"/>
         </w:rPr>
       </w:pPr>
-      <w:proofErr w:type="spellStart"/>
       <w:r>
         <w:rPr>
           <w:lang w:val="en-US"/>
         </w:rPr>
         <w:t>OpenKinect</w:t>
       </w:r>
-      <w:proofErr w:type="spellEnd"/>
     </w:p>
     <w:p>
       <w:r>
@@ -5466,16 +5487,16 @@
           <w:lang w:val="en-US"/>
         </w:rPr>
       </w:pPr>
-      <w:bookmarkStart w:id="9" w:name="_Ref318982263"/>
-      <w:bookmarkStart w:id="10" w:name="_Toc325440853"/>
-      <w:bookmarkStart w:id="11" w:name="_Toc327447020"/>
+      <w:bookmarkStart w:id="10" w:name="_Ref318982263"/>
+      <w:bookmarkStart w:id="11" w:name="_Toc325440853"/>
+      <w:bookmarkStart w:id="12" w:name="_Toc327447020"/>
       <w:r>
         <w:rPr>
           <w:lang w:val="en-US"/>
         </w:rPr>
         <w:t xml:space="preserve">Framework 1: </w:t>
       </w:r>
-      <w:bookmarkEnd w:id="9"/>
+      <w:bookmarkEnd w:id="10"/>
       <w:r>
         <w:rPr>
           <w:lang w:val="en-US"/>
@@ -5488,34 +5509,29 @@
         </w:rPr>
         <w:footnoteReference w:id="1"/>
       </w:r>
-      <w:bookmarkEnd w:id="10"/>
       <w:bookmarkEnd w:id="11"/>
+      <w:bookmarkEnd w:id="12"/>
     </w:p>
     <w:p>
       <w:r>
         <w:t xml:space="preserve">Das offizielle </w:t>
       </w:r>
-      <w:proofErr w:type="spellStart"/>
-      <w:r>
-        <w:t>Kinect</w:t>
-      </w:r>
-      <w:proofErr w:type="spellEnd"/>
+      <w:r>
+        <w:t xml:space="preserve">Kinect </w:t>
+      </w:r>
+      <w:r>
+        <w:t xml:space="preserve">Framework von Microsoft </w:t>
+      </w:r>
+      <w:r>
+        <w:t xml:space="preserve">für Windows </w:t>
+      </w:r>
+      <w:r>
+        <w:t>wurde kurz vor Beginn dieser Arbeit, im Februar 2012, in der Version 1.0 herausgegeben.</w:t>
+      </w:r>
       <w:r>
         <w:t xml:space="preserve"> </w:t>
       </w:r>
       <w:r>
-        <w:t xml:space="preserve">Framework von Microsoft </w:t>
-      </w:r>
-      <w:r>
-        <w:t xml:space="preserve">für Windows </w:t>
-      </w:r>
-      <w:r>
-        <w:t>wurde kurz vor Beginn dieser Arbeit, im Februar 2012, in der Version 1.0 herausgegeben.</w:t>
-      </w:r>
-      <w:r>
-        <w:t xml:space="preserve"> </w:t>
-      </w:r>
-      <w:r>
         <w:t xml:space="preserve">Wenn </w:t>
       </w:r>
       <w:r>
@@ -5536,11 +5552,9 @@
       <w:r>
         <w:t xml:space="preserve"> eher, als Beispiel </w:t>
       </w:r>
-      <w:proofErr w:type="spellStart"/>
       <w:r>
         <w:t>OpenNI</w:t>
       </w:r>
-      <w:proofErr w:type="spellEnd"/>
       <w:r>
         <w:t xml:space="preserve"> </w:t>
       </w:r>
@@ -5626,26 +5640,21 @@
       <w:pPr>
         <w:pStyle w:val="Heading5"/>
       </w:pPr>
-      <w:bookmarkStart w:id="12" w:name="_Ref318986646"/>
-      <w:bookmarkStart w:id="13" w:name="_Toc325440854"/>
-      <w:bookmarkStart w:id="14" w:name="_Toc327447021"/>
-      <w:r>
-        <w:t xml:space="preserve">Framework 2: </w:t>
-      </w:r>
-      <w:proofErr w:type="spellStart"/>
-      <w:r>
-        <w:t>OpenNI</w:t>
-      </w:r>
-      <w:proofErr w:type="spellEnd"/>
+      <w:bookmarkStart w:id="13" w:name="_Ref318986646"/>
+      <w:bookmarkStart w:id="14" w:name="_Toc325440854"/>
+      <w:bookmarkStart w:id="15" w:name="_Toc327447021"/>
+      <w:r>
+        <w:t>Framework 2: OpenNI</w:t>
+      </w:r>
       <w:r>
         <w:rPr>
           <w:rStyle w:val="FootnoteReference"/>
         </w:rPr>
         <w:footnoteReference w:id="2"/>
       </w:r>
-      <w:bookmarkEnd w:id="12"/>
       <w:bookmarkEnd w:id="13"/>
       <w:bookmarkEnd w:id="14"/>
+      <w:bookmarkEnd w:id="15"/>
     </w:p>
     <w:p>
       <w:r>
@@ -5670,23 +5679,7 @@
         <w:t>atz zum</w:t>
       </w:r>
       <w:r>
-        <w:t xml:space="preserve"> Microsoft </w:t>
-      </w:r>
-      <w:proofErr w:type="spellStart"/>
-      <w:r>
-        <w:t>Kinect</w:t>
-      </w:r>
-      <w:proofErr w:type="spellEnd"/>
-      <w:r>
-        <w:t xml:space="preserve"> SDK, nicht nur auf </w:t>
-      </w:r>
-      <w:proofErr w:type="spellStart"/>
-      <w:r>
-        <w:t>Kinect</w:t>
-      </w:r>
-      <w:proofErr w:type="spellEnd"/>
-      <w:r>
-        <w:t xml:space="preserve"> als Eingabemöglichkeit, sondern allgemein auf Natural User Interfaces (NUI).</w:t>
+        <w:t xml:space="preserve"> Microsoft Kinect SDK, nicht nur auf Kinect als Eingabemöglichkeit, sondern allgemein auf Natural User Interfaces (NUI).</w:t>
       </w:r>
     </w:p>
     <w:p>
@@ -5700,16 +5693,11 @@
         <w:t xml:space="preserve"> Framework zusätzliche Middl</w:t>
       </w:r>
       <w:r>
-        <w:t xml:space="preserve">eware einsetzen. So wird mit </w:t>
-      </w:r>
-      <w:proofErr w:type="spellStart"/>
-      <w:r>
-        <w:t>Ni</w:t>
+        <w:t>eware einsetzen. So wird mit Ni</w:t>
       </w:r>
       <w:r>
         <w:t>TE</w:t>
       </w:r>
-      <w:proofErr w:type="spellEnd"/>
       <w:r>
         <w:rPr>
           <w:rStyle w:val="FootnoteReference"/>
@@ -5717,13 +5705,8 @@
         <w:footnoteReference w:id="3"/>
       </w:r>
       <w:r>
-        <w:t xml:space="preserve"> von </w:t>
-      </w:r>
-      <w:proofErr w:type="spellStart"/>
-      <w:r>
-        <w:t>PrimeSense</w:t>
-      </w:r>
-      <w:proofErr w:type="spellEnd"/>
+        <w:t xml:space="preserve"> von PrimeSense</w:t>
+      </w:r>
       <w:r>
         <w:rPr>
           <w:rStyle w:val="FootnoteReference"/>
@@ -5734,13 +5717,8 @@
         <w:t xml:space="preserve"> entwickelt, um das</w:t>
       </w:r>
       <w:r>
-        <w:t xml:space="preserve"> </w:t>
-      </w:r>
-      <w:proofErr w:type="spellStart"/>
-      <w:r>
-        <w:t>Skeletal</w:t>
-      </w:r>
-      <w:proofErr w:type="spellEnd"/>
+        <w:t xml:space="preserve"> Skeletal</w:t>
+      </w:r>
       <w:r>
         <w:t xml:space="preserve"> Tracking durchzuführen.</w:t>
       </w:r>
@@ -5749,16 +5727,11 @@
       <w:pPr>
         <w:pStyle w:val="Heading5"/>
       </w:pPr>
-      <w:bookmarkStart w:id="15" w:name="_Toc325440855"/>
-      <w:bookmarkStart w:id="16" w:name="_Toc327447022"/>
-      <w:r>
-        <w:t xml:space="preserve">Framework 3: </w:t>
-      </w:r>
-      <w:proofErr w:type="spellStart"/>
-      <w:r>
-        <w:t>OpenKinect</w:t>
-      </w:r>
-      <w:proofErr w:type="spellEnd"/>
+      <w:bookmarkStart w:id="16" w:name="_Toc325440855"/>
+      <w:bookmarkStart w:id="17" w:name="_Toc327447022"/>
+      <w:r>
+        <w:t>Framework 3: OpenKinect</w:t>
+      </w:r>
       <w:r>
         <w:rPr>
           <w:rStyle w:val="FootnoteReference"/>
@@ -5766,56 +5739,33 @@
         <w:footnoteReference w:id="5"/>
       </w:r>
       <w:r>
-        <w:t xml:space="preserve"> / </w:t>
-      </w:r>
-      <w:proofErr w:type="spellStart"/>
-      <w:r>
-        <w:t>libfreenect</w:t>
-      </w:r>
-      <w:proofErr w:type="spellEnd"/>
+        <w:t xml:space="preserve"> / libfreenect</w:t>
+      </w:r>
       <w:r>
         <w:rPr>
           <w:rStyle w:val="FootnoteReference"/>
         </w:rPr>
         <w:footnoteReference w:id="6"/>
       </w:r>
-      <w:bookmarkEnd w:id="15"/>
       <w:bookmarkEnd w:id="16"/>
+      <w:bookmarkEnd w:id="17"/>
     </w:p>
     <w:p>
-      <w:proofErr w:type="spellStart"/>
-      <w:r>
-        <w:t>OpenKinect</w:t>
-      </w:r>
-      <w:proofErr w:type="spellEnd"/>
-      <w:r>
-        <w:t xml:space="preserve"> </w:t>
+      <w:r>
+        <w:t xml:space="preserve">OpenKinect </w:t>
       </w:r>
       <w:r>
         <w:t>ist eine Community, die den</w:t>
       </w:r>
       <w:r>
-        <w:t xml:space="preserve"> </w:t>
-      </w:r>
-      <w:proofErr w:type="spellStart"/>
-      <w:r>
-        <w:t>libreenect</w:t>
-      </w:r>
-      <w:proofErr w:type="spellEnd"/>
-      <w:r>
-        <w:t xml:space="preserve"> Treiber entwickelt. Leider gibt es dafür aber keine erweiterten Funktionen wie Gestenerkennung oder</w:t>
-      </w:r>
-      <w:r>
-        <w:t xml:space="preserve"> </w:t>
-      </w:r>
-      <w:proofErr w:type="spellStart"/>
-      <w:r>
-        <w:t>Skelet</w:t>
+        <w:t xml:space="preserve"> libreenect Treiber entwickelt. Leider gibt es dafür aber keine erweiterten Funktionen wie Gestenerkennung oder</w:t>
+      </w:r>
+      <w:r>
+        <w:t xml:space="preserve"> Skelet</w:t>
       </w:r>
       <w:r>
         <w:t>al</w:t>
       </w:r>
-      <w:proofErr w:type="spellEnd"/>
       <w:r>
         <w:t xml:space="preserve"> Tracking.</w:t>
       </w:r>
@@ -5824,15 +5774,15 @@
       <w:pPr>
         <w:pStyle w:val="Heading5"/>
       </w:pPr>
-      <w:bookmarkStart w:id="17" w:name="_Ref318986946"/>
-      <w:bookmarkStart w:id="18" w:name="_Toc325440856"/>
-      <w:bookmarkStart w:id="19" w:name="_Toc327447023"/>
+      <w:bookmarkStart w:id="18" w:name="_Ref318986946"/>
+      <w:bookmarkStart w:id="19" w:name="_Toc325440856"/>
+      <w:bookmarkStart w:id="20" w:name="_Toc327447023"/>
       <w:r>
         <w:t>Nutzwertanalyse</w:t>
       </w:r>
-      <w:bookmarkEnd w:id="17"/>
       <w:bookmarkEnd w:id="18"/>
       <w:bookmarkEnd w:id="19"/>
+      <w:bookmarkEnd w:id="20"/>
     </w:p>
     <w:p>
       <w:r>
@@ -5886,13 +5836,8 @@
         <w:t xml:space="preserve">Das Kriterium </w:t>
       </w:r>
       <w:r>
-        <w:t>„</w:t>
-      </w:r>
-      <w:proofErr w:type="spellStart"/>
-      <w:r>
-        <w:t>Cooperate</w:t>
-      </w:r>
-      <w:proofErr w:type="spellEnd"/>
+        <w:t>„Cooperate</w:t>
+      </w:r>
       <w:r>
         <w:t xml:space="preserve"> Support, Weiterentwicklung, Community</w:t>
       </w:r>
@@ -5948,15 +5893,7 @@
         <w:t xml:space="preserve">jedoch </w:t>
       </w:r>
       <w:r>
-        <w:t xml:space="preserve">andere </w:t>
-      </w:r>
-      <w:proofErr w:type="spellStart"/>
-      <w:r>
-        <w:t>Kriterienpunkte</w:t>
-      </w:r>
-      <w:proofErr w:type="spellEnd"/>
-      <w:r>
-        <w:t xml:space="preserve"> </w:t>
+        <w:t xml:space="preserve">andere Kriterienpunkte </w:t>
       </w:r>
       <w:r>
         <w:t>entscheide</w:t>
@@ -6001,15 +5938,7 @@
         <w:t xml:space="preserve"> eingestuft</w:t>
       </w:r>
       <w:r>
-        <w:t xml:space="preserve">, da </w:t>
-      </w:r>
-      <w:proofErr w:type="spellStart"/>
-      <w:r>
-        <w:t>Kinect</w:t>
-      </w:r>
-      <w:proofErr w:type="spellEnd"/>
-      <w:r>
-        <w:t xml:space="preserve"> selbst schon von </w:t>
+        <w:t xml:space="preserve">, da Kinect selbst schon von </w:t>
       </w:r>
       <w:r>
         <w:t xml:space="preserve">der </w:t>
@@ -6057,16 +5986,11 @@
         <w:t xml:space="preserve">Kriterium </w:t>
       </w:r>
       <w:r>
-        <w:t>„</w:t>
-      </w:r>
-      <w:proofErr w:type="spellStart"/>
-      <w:r>
-        <w:t>Skelet</w:t>
+        <w:t>„Skelet</w:t>
       </w:r>
       <w:r>
         <w:t>al</w:t>
       </w:r>
-      <w:proofErr w:type="spellEnd"/>
       <w:r>
         <w:t xml:space="preserve"> Tracking Qualität“ ist </w:t>
       </w:r>
@@ -6135,13 +6059,8 @@
         <w:t xml:space="preserve">Die </w:t>
       </w:r>
       <w:r>
-        <w:t>„</w:t>
-      </w:r>
-      <w:proofErr w:type="spellStart"/>
-      <w:r>
-        <w:t>Record</w:t>
-      </w:r>
-      <w:proofErr w:type="spellEnd"/>
+        <w:t>„Record</w:t>
+      </w:r>
       <w:r>
         <w:t xml:space="preserve"> / Replay Funktionalität</w:t>
       </w:r>
@@ -6233,16 +6152,11 @@
         <w:t>,</w:t>
       </w:r>
       <w:r>
-        <w:t xml:space="preserve"> nicht aber notwendig sind und daher nur bedingt </w:t>
-      </w:r>
-      <w:proofErr w:type="spellStart"/>
-      <w:r>
-        <w:t>wichtig</w:t>
+        <w:t xml:space="preserve"> nicht aber notwendig sind und daher nur bedingt wichtig</w:t>
       </w:r>
       <w:r>
         <w:t>sind</w:t>
       </w:r>
-      <w:proofErr w:type="spellEnd"/>
       <w:r>
         <w:t>.</w:t>
       </w:r>
@@ -6335,15 +6249,7 @@
               </w:rPr>
             </w:pPr>
             <w:r>
-              <w:t xml:space="preserve">Nutzwertanalyse: Auswahl </w:t>
-            </w:r>
-            <w:proofErr w:type="spellStart"/>
-            <w:r>
-              <w:t>Kinect</w:t>
-            </w:r>
-            <w:proofErr w:type="spellEnd"/>
-            <w:r>
-              <w:t xml:space="preserve"> Framework</w:t>
+              <w:t>Nutzwertanalyse: Auswahl Kinect Framework</w:t>
             </w:r>
           </w:p>
         </w:tc>
@@ -6490,7 +6396,6 @@
             </w:tcBorders>
           </w:tcPr>
           <w:p>
-            <w:proofErr w:type="spellStart"/>
             <w:r>
               <w:rPr>
                 <w:b/>
@@ -6498,7 +6403,6 @@
               </w:rPr>
               <w:t>Kinect</w:t>
             </w:r>
-            <w:proofErr w:type="spellEnd"/>
             <w:r>
               <w:rPr>
                 <w:b/>
@@ -6532,7 +6436,6 @@
                 <w:bCs/>
               </w:rPr>
             </w:pPr>
-            <w:proofErr w:type="spellStart"/>
             <w:r>
               <w:rPr>
                 <w:b/>
@@ -6540,7 +6443,6 @@
               </w:rPr>
               <w:t>OpenNI</w:t>
             </w:r>
-            <w:proofErr w:type="spellEnd"/>
           </w:p>
         </w:tc>
         <w:tc>
@@ -6558,31 +6460,13 @@
                 <w:bCs/>
               </w:rPr>
             </w:pPr>
-            <w:proofErr w:type="spellStart"/>
             <w:r>
               <w:rPr>
                 <w:b/>
                 <w:bCs/>
               </w:rPr>
-              <w:t>OpenKinect</w:t>
+              <w:t>OpenKinect / libfreenect</w:t>
             </w:r>
-            <w:proofErr w:type="spellEnd"/>
-            <w:r>
-              <w:rPr>
-                <w:b/>
-                <w:bCs/>
-              </w:rPr>
-              <w:t xml:space="preserve"> / </w:t>
-            </w:r>
-            <w:proofErr w:type="spellStart"/>
-            <w:r>
-              <w:rPr>
-                <w:b/>
-                <w:bCs/>
-              </w:rPr>
-              <w:t>libfreenect</w:t>
-            </w:r>
-            <w:proofErr w:type="spellEnd"/>
           </w:p>
         </w:tc>
       </w:tr>
@@ -8592,7 +8476,7 @@
       <w:pPr>
         <w:pStyle w:val="Caption"/>
       </w:pPr>
-      <w:bookmarkStart w:id="20" w:name="_Ref319067429"/>
+      <w:bookmarkStart w:id="21" w:name="_Ref319067429"/>
       <w:r>
         <w:t xml:space="preserve">Tabelle </w:t>
       </w:r>
@@ -8623,7 +8507,7 @@
         </w:rPr>
         <w:t xml:space="preserve"> - Nutzwertanalyse: Auswahl Kinect Framework</w:t>
       </w:r>
-      <w:bookmarkEnd w:id="20"/>
+      <w:bookmarkEnd w:id="21"/>
     </w:p>
     <w:p>
       <w:r>
@@ -8708,13 +8592,8 @@
         <w:fldChar w:fldCharType="separate"/>
       </w:r>
       <w:r>
-        <w:t xml:space="preserve">Framework 2: </w:t>
-      </w:r>
-      <w:proofErr w:type="spellStart"/>
-      <w:r>
-        <w:t>OpenNI</w:t>
-      </w:r>
-      <w:proofErr w:type="spellEnd"/>
+        <w:t>Framework 2: OpenNI</w:t>
+      </w:r>
       <w:r>
         <w:fldChar w:fldCharType="end"/>
       </w:r>
@@ -8729,13 +8608,13 @@
       <w:pPr>
         <w:pStyle w:val="Heading5"/>
       </w:pPr>
-      <w:bookmarkStart w:id="21" w:name="_Toc325440857"/>
-      <w:bookmarkStart w:id="22" w:name="_Toc327447024"/>
+      <w:bookmarkStart w:id="22" w:name="_Toc325440857"/>
+      <w:bookmarkStart w:id="23" w:name="_Toc327447024"/>
       <w:r>
         <w:t>Sensitivitätsanalyse</w:t>
       </w:r>
-      <w:bookmarkEnd w:id="21"/>
       <w:bookmarkEnd w:id="22"/>
+      <w:bookmarkEnd w:id="23"/>
     </w:p>
     <w:p>
       <w:r>
@@ -8782,13 +8661,8 @@
         <w:t xml:space="preserve"> vorhersehendes</w:t>
       </w:r>
       <w:r>
-        <w:t xml:space="preserve"> </w:t>
-      </w:r>
-      <w:proofErr w:type="spellStart"/>
-      <w:r>
-        <w:t>Skeletal</w:t>
-      </w:r>
-      <w:proofErr w:type="spellEnd"/>
+        <w:t xml:space="preserve"> Skeletal</w:t>
+      </w:r>
       <w:r>
         <w:t xml:space="preserve"> Tracking System</w:t>
       </w:r>
@@ -8819,13 +8693,13 @@
       <w:pPr>
         <w:pStyle w:val="Heading5"/>
       </w:pPr>
-      <w:bookmarkStart w:id="23" w:name="_Toc325440858"/>
-      <w:bookmarkStart w:id="24" w:name="_Toc327447025"/>
+      <w:bookmarkStart w:id="24" w:name="_Toc325440858"/>
+      <w:bookmarkStart w:id="25" w:name="_Toc327447025"/>
       <w:r>
         <w:t>Weiteres</w:t>
       </w:r>
-      <w:bookmarkEnd w:id="23"/>
       <w:bookmarkEnd w:id="24"/>
+      <w:bookmarkEnd w:id="25"/>
     </w:p>
     <w:p>
       <w:r>
@@ -8933,35 +8807,14 @@
         <w:t>ist</w:t>
       </w:r>
       <w:r>
-        <w:t xml:space="preserve"> in der Bachelorarbeit „</w:t>
-      </w:r>
-      <w:proofErr w:type="spellStart"/>
-      <w:r>
-        <w:t>Kinect</w:t>
-      </w:r>
-      <w:proofErr w:type="spellEnd"/>
-      <w:r>
-        <w:t xml:space="preserve"> Bodyscanner“</w:t>
+        <w:t xml:space="preserve"> in der Bachelorarbeit „Kinect Bodyscanner“</w:t>
       </w:r>
       <w:r>
         <w:t xml:space="preserve"> </w:t>
       </w:r>
       <w:r>
-        <w:t xml:space="preserve">von Felix </w:t>
-      </w:r>
-      <w:proofErr w:type="spellStart"/>
-      <w:r>
-        <w:t>Egli</w:t>
-      </w:r>
-      <w:proofErr w:type="spellEnd"/>
-      <w:r>
-        <w:t xml:space="preserve"> und Michael </w:t>
-      </w:r>
-      <w:proofErr w:type="spellStart"/>
-      <w:r>
-        <w:t>Schnyder</w:t>
-      </w:r>
-      <w:proofErr w:type="spellEnd"/>
+        <w:t>von Felix Egli und Michael Schnyder</w:t>
+      </w:r>
       <w:r>
         <w:t xml:space="preserve"> [egli11]</w:t>
       </w:r>
@@ -8978,26 +8831,10 @@
         <w:t xml:space="preserve"> </w:t>
       </w:r>
       <w:r>
-        <w:t xml:space="preserve">3.3.1 </w:t>
-      </w:r>
-      <w:proofErr w:type="spellStart"/>
-      <w:r>
-        <w:t>Kinect</w:t>
-      </w:r>
-      <w:proofErr w:type="spellEnd"/>
-      <w:r>
-        <w:t xml:space="preserve"> Framework</w:t>
-      </w:r>
-      <w:r>
-        <w:t xml:space="preserve"> auf Seite 30 beschrieben, dass </w:t>
-      </w:r>
-      <w:proofErr w:type="spellStart"/>
-      <w:r>
-        <w:t>OpenNI</w:t>
-      </w:r>
-      <w:proofErr w:type="spellEnd"/>
-      <w:r>
-        <w:t xml:space="preserve"> für </w:t>
+        <w:t>3.3.1 Kinect Framework</w:t>
+      </w:r>
+      <w:r>
+        <w:t xml:space="preserve"> auf Seite 30 beschrieben, dass OpenNI für </w:t>
       </w:r>
       <w:r>
         <w:t>die</w:t>
@@ -9041,21 +8878,8 @@
       <w:r>
         <w:t>„</w:t>
       </w:r>
-      <w:proofErr w:type="spellStart"/>
-      <w:r>
-        <w:t>Kinect</w:t>
-      </w:r>
-      <w:proofErr w:type="spellEnd"/>
-      <w:r>
-        <w:t xml:space="preserve"> </w:t>
-      </w:r>
-      <w:proofErr w:type="spellStart"/>
-      <w:r>
-        <w:t>for</w:t>
-      </w:r>
-      <w:proofErr w:type="spellEnd"/>
-      <w:r>
-        <w:t xml:space="preserve"> Windows SDK</w:t>
+      <w:r>
+        <w:t>Kinect for Windows SDK</w:t>
       </w:r>
       <w:r>
         <w:t>“</w:t>
@@ -9073,9 +8897,9 @@
       <w:pPr>
         <w:pStyle w:val="Heading4"/>
       </w:pPr>
-      <w:bookmarkStart w:id="25" w:name="_Ref322350444"/>
-      <w:bookmarkStart w:id="26" w:name="_Toc325440859"/>
-      <w:bookmarkStart w:id="27" w:name="_Toc327447026"/>
+      <w:bookmarkStart w:id="26" w:name="_Ref322350444"/>
+      <w:bookmarkStart w:id="27" w:name="_Toc325440859"/>
+      <w:bookmarkStart w:id="28" w:name="_Toc327447026"/>
       <w:r>
         <w:lastRenderedPageBreak/>
         <w:t>PDF-</w:t>
@@ -9083,9 +8907,9 @@
       <w:r>
         <w:t>Darstellung</w:t>
       </w:r>
-      <w:bookmarkEnd w:id="25"/>
       <w:bookmarkEnd w:id="26"/>
       <w:bookmarkEnd w:id="27"/>
+      <w:bookmarkEnd w:id="28"/>
     </w:p>
     <w:p>
       <w:r>
@@ -9135,27 +8959,27 @@
       <w:pPr>
         <w:pStyle w:val="Heading5"/>
       </w:pPr>
-      <w:bookmarkStart w:id="28" w:name="_Toc325440860"/>
-      <w:bookmarkStart w:id="29" w:name="_Toc327447027"/>
+      <w:bookmarkStart w:id="29" w:name="_Toc325440860"/>
+      <w:bookmarkStart w:id="30" w:name="_Toc327447027"/>
       <w:r>
         <w:t>Varianten</w:t>
       </w:r>
-      <w:bookmarkEnd w:id="28"/>
       <w:bookmarkEnd w:id="29"/>
+      <w:bookmarkEnd w:id="30"/>
     </w:p>
     <w:p>
       <w:pPr>
         <w:pStyle w:val="Heading6"/>
       </w:pPr>
-      <w:bookmarkStart w:id="30" w:name="_Ref322353524"/>
-      <w:bookmarkStart w:id="31" w:name="_Toc325440861"/>
-      <w:bookmarkStart w:id="32" w:name="_Toc327447028"/>
+      <w:bookmarkStart w:id="31" w:name="_Ref322353524"/>
+      <w:bookmarkStart w:id="32" w:name="_Toc325440861"/>
+      <w:bookmarkStart w:id="33" w:name="_Toc327447028"/>
       <w:r>
         <w:t>Variante 1: PDF direkt darstellen</w:t>
       </w:r>
-      <w:bookmarkEnd w:id="30"/>
       <w:bookmarkEnd w:id="31"/>
       <w:bookmarkEnd w:id="32"/>
+      <w:bookmarkEnd w:id="33"/>
     </w:p>
     <w:p>
       <w:r>
@@ -9391,15 +9215,15 @@
       <w:pPr>
         <w:pStyle w:val="Heading6"/>
       </w:pPr>
-      <w:bookmarkStart w:id="33" w:name="_Ref322354306"/>
-      <w:bookmarkStart w:id="34" w:name="_Toc325440862"/>
-      <w:bookmarkStart w:id="35" w:name="_Toc327447029"/>
+      <w:bookmarkStart w:id="34" w:name="_Ref322354306"/>
+      <w:bookmarkStart w:id="35" w:name="_Toc325440862"/>
+      <w:bookmarkStart w:id="36" w:name="_Toc327447029"/>
       <w:r>
         <w:t>Variante 2: Umwandlung zu XPS</w:t>
       </w:r>
-      <w:bookmarkEnd w:id="33"/>
       <w:bookmarkEnd w:id="34"/>
       <w:bookmarkEnd w:id="35"/>
+      <w:bookmarkEnd w:id="36"/>
     </w:p>
     <w:p>
       <w:r>
@@ -9409,15 +9233,7 @@
         <w:t>mittels der</w:t>
       </w:r>
       <w:r>
-        <w:t xml:space="preserve"> </w:t>
-      </w:r>
-      <w:proofErr w:type="spellStart"/>
-      <w:r>
-        <w:t>DocumentViewer</w:t>
-      </w:r>
-      <w:proofErr w:type="spellEnd"/>
-      <w:r>
-        <w:t xml:space="preserve"> </w:t>
+        <w:t xml:space="preserve"> DocumentViewer </w:t>
       </w:r>
       <w:r>
         <w:t xml:space="preserve">Klasse </w:t>
@@ -9547,15 +9363,15 @@
       <w:pPr>
         <w:pStyle w:val="Heading6"/>
       </w:pPr>
-      <w:bookmarkStart w:id="36" w:name="_Ref322353717"/>
-      <w:bookmarkStart w:id="37" w:name="_Toc325440863"/>
-      <w:bookmarkStart w:id="38" w:name="_Toc327447030"/>
+      <w:bookmarkStart w:id="37" w:name="_Ref322353717"/>
+      <w:bookmarkStart w:id="38" w:name="_Toc325440863"/>
+      <w:bookmarkStart w:id="39" w:name="_Toc327447030"/>
       <w:r>
         <w:t>Variante 3: Umwandlung zu Bild</w:t>
       </w:r>
-      <w:bookmarkEnd w:id="36"/>
       <w:bookmarkEnd w:id="37"/>
       <w:bookmarkEnd w:id="38"/>
+      <w:bookmarkEnd w:id="39"/>
     </w:p>
     <w:p>
       <w:r>
@@ -9622,13 +9438,8 @@
         <w:t xml:space="preserve"> Open Source Libraries ist die Umwandlung von einem PDF zu einem Bild problemlos möglich. </w:t>
       </w:r>
       <w:r>
-        <w:t xml:space="preserve">Getestet wurde dies mit </w:t>
-      </w:r>
-      <w:proofErr w:type="spellStart"/>
-      <w:r>
-        <w:t>ImageMagick</w:t>
-      </w:r>
-      <w:proofErr w:type="spellEnd"/>
+        <w:t>Getestet wurde dies mit ImageMagick</w:t>
+      </w:r>
       <w:r>
         <w:rPr>
           <w:rStyle w:val="FootnoteReference"/>
@@ -9679,13 +9490,13 @@
       <w:pPr>
         <w:pStyle w:val="Heading5"/>
       </w:pPr>
-      <w:bookmarkStart w:id="39" w:name="_Toc325440864"/>
-      <w:bookmarkStart w:id="40" w:name="_Toc327447031"/>
+      <w:bookmarkStart w:id="40" w:name="_Toc325440864"/>
+      <w:bookmarkStart w:id="41" w:name="_Toc327447031"/>
       <w:r>
         <w:t>Nutzwertanalyse</w:t>
       </w:r>
-      <w:bookmarkEnd w:id="39"/>
       <w:bookmarkEnd w:id="40"/>
+      <w:bookmarkEnd w:id="41"/>
     </w:p>
     <w:p>
       <w:r>
@@ -9856,18 +9667,10 @@
         <w:t xml:space="preserve"> </w:t>
       </w:r>
       <w:r>
-        <w:t xml:space="preserve">mit </w:t>
-      </w:r>
-      <w:proofErr w:type="gramStart"/>
-      <w:r>
-        <w:t>der</w:t>
-      </w:r>
-      <w:r>
-        <w:t xml:space="preserve"> Wall</w:t>
-      </w:r>
-      <w:proofErr w:type="gramEnd"/>
-      <w:r>
-        <w:t xml:space="preserve"> </w:t>
+        <w:t>mit der</w:t>
+      </w:r>
+      <w:r>
+        <w:t xml:space="preserve"> Wall </w:t>
       </w:r>
       <w:r>
         <w:t>interagieren</w:t>
@@ -11131,7 +10934,7 @@
       <w:pPr>
         <w:pStyle w:val="Caption"/>
       </w:pPr>
-      <w:bookmarkStart w:id="41" w:name="_Ref322071085"/>
+      <w:bookmarkStart w:id="42" w:name="_Ref322071085"/>
       <w:r>
         <w:t xml:space="preserve">Tabelle </w:t>
       </w:r>
@@ -11168,14 +10971,14 @@
       <w:r>
         <w:t>Darstellung</w:t>
       </w:r>
-      <w:bookmarkEnd w:id="41"/>
+      <w:bookmarkEnd w:id="42"/>
     </w:p>
     <w:p>
       <w:pPr>
         <w:pStyle w:val="Heading3"/>
       </w:pPr>
-      <w:bookmarkStart w:id="42" w:name="_Ref326946355"/>
-      <w:bookmarkStart w:id="43" w:name="_Toc327447032"/>
+      <w:bookmarkStart w:id="43" w:name="_Ref326946355"/>
+      <w:bookmarkStart w:id="44" w:name="_Toc327447032"/>
       <w:r>
         <w:t>Betrieb</w:t>
       </w:r>
@@ -11185,8 +10988,8 @@
       <w:r>
         <w:t xml:space="preserve"> der Applikation</w:t>
       </w:r>
-      <w:bookmarkEnd w:id="42"/>
       <w:bookmarkEnd w:id="43"/>
+      <w:bookmarkEnd w:id="44"/>
     </w:p>
     <w:p>
       <w:r>
@@ -11212,15 +11015,33 @@
       <w:pPr>
         <w:pStyle w:val="Heading3"/>
       </w:pPr>
-      <w:bookmarkStart w:id="44" w:name="_Toc327447033"/>
+      <w:bookmarkStart w:id="45" w:name="_Toc327447033"/>
       <w:r>
         <w:t>Lebenszyklus der Applikation</w:t>
       </w:r>
-      <w:bookmarkEnd w:id="44"/>
+      <w:bookmarkEnd w:id="45"/>
     </w:p>
     <w:p>
       <w:r>
-        <w:t>In diesem Abschnitt wird der Lebenszyklus der Applikation dargestellt. Zuerst wird eine Übersicht gezeigt, worauf die einzelnen Schritte noch genauer beschrieben werden.</w:t>
+        <w:t xml:space="preserve">In diesem Abschnitt wird der Lebenszyklus der Applikation dargestellt. </w:t>
+      </w:r>
+      <w:r>
+        <w:t>Zu Beginn</w:t>
+      </w:r>
+      <w:r>
+        <w:t xml:space="preserve"> wird eine Übersicht gezeigt, </w:t>
+      </w:r>
+      <w:r>
+        <w:t>daraufhin werden</w:t>
+      </w:r>
+      <w:r>
+        <w:t xml:space="preserve"> die einzelnen S</w:t>
+      </w:r>
+      <w:r>
+        <w:t>chritte noch genauer beschrieben</w:t>
+      </w:r>
+      <w:r>
+        <w:t>.</w:t>
       </w:r>
     </w:p>
     <w:p>
@@ -11241,9 +11062,9 @@
           <w:lang w:eastAsia="de-CH"/>
         </w:rPr>
         <w:drawing>
-          <wp:inline distT="0" distB="0" distL="0" distR="0" wp14:anchorId="2332847C" wp14:editId="64114583">
+          <wp:inline distT="0" distB="0" distL="0" distR="0" wp14:anchorId="4F07C854" wp14:editId="789D0DA3">
             <wp:extent cx="5486400" cy="2670048"/>
-            <wp:effectExtent l="0" t="0" r="0" b="0"/>
+            <wp:effectExtent l="0" t="0" r="19050" b="0"/>
             <wp:docPr id="9" name="Diagram 9"/>
             <wp:cNvGraphicFramePr/>
             <a:graphic xmlns:a="http://schemas.openxmlformats.org/drawingml/2006/main">
@@ -11313,7 +11134,7 @@
         <w:drawing>
           <wp:inline distT="0" distB="0" distL="0" distR="0" wp14:anchorId="4BBBF9D5" wp14:editId="056C38CC">
             <wp:extent cx="5508345" cy="7541972"/>
-            <wp:effectExtent l="38100" t="19050" r="16510" b="40005"/>
+            <wp:effectExtent l="38100" t="19050" r="92710" b="40005"/>
             <wp:docPr id="8" name="Diagram 8"/>
             <wp:cNvGraphicFramePr/>
             <a:graphic xmlns:a="http://schemas.openxmlformats.org/drawingml/2006/main">
@@ -11373,15 +11194,13 @@
     </w:p>
     <w:p>
       <w:r>
-        <w:t xml:space="preserve">Der Demomodus ist unter TODO: </w:t>
-      </w:r>
-      <w:proofErr w:type="spellStart"/>
-      <w:r>
-        <w:t>ref</w:t>
-      </w:r>
-      <w:proofErr w:type="spellEnd"/>
-      <w:r>
-        <w:t xml:space="preserve"> genau beschrieben. Er funktioniert grob folgendermassen:</w:t>
+        <w:t>Der Demomodus ist unter</w:t>
+      </w:r>
+      <w:r>
+        <w:t xml:space="preserve"> TODO: ref genau beschrieben. Dieser</w:t>
+      </w:r>
+      <w:r>
+        <w:t xml:space="preserve"> funktioniert folgendermassen:</w:t>
       </w:r>
     </w:p>
     <w:p>
@@ -11437,50 +11256,16 @@
         <w:fldChar w:fldCharType="end"/>
       </w:r>
       <w:r>
-        <w:t xml:space="preserve"> - </w:t>
-      </w:r>
-      <w:proofErr w:type="spellStart"/>
-      <w:r>
-        <w:t>Demomode</w:t>
-      </w:r>
-      <w:proofErr w:type="spellEnd"/>
-      <w:r>
-        <w:t xml:space="preserve"> Ablauf grob dargestellt</w:t>
+        <w:t xml:space="preserve"> - Demomodus Ablauf</w:t>
       </w:r>
     </w:p>
     <w:p>
       <w:r>
-        <w:t xml:space="preserve">Die </w:t>
-      </w:r>
-      <w:proofErr w:type="spellStart"/>
-      <w:r>
-        <w:t>Plug-ins</w:t>
-      </w:r>
-      <w:proofErr w:type="spellEnd"/>
-      <w:r>
-        <w:t xml:space="preserve"> sind unter </w:t>
-      </w:r>
-      <w:r>
-        <w:t xml:space="preserve">TODO: </w:t>
-      </w:r>
-      <w:proofErr w:type="spellStart"/>
-      <w:r>
-        <w:t>ref</w:t>
-      </w:r>
-      <w:proofErr w:type="spellEnd"/>
-      <w:r>
-        <w:t xml:space="preserve"> genau beschrieben. Die nachfolgende Abbildung zeigt, wie dass die Navigation zwischen den einzelnen </w:t>
-      </w:r>
-      <w:proofErr w:type="spellStart"/>
-      <w:r>
-        <w:t>Plug-ins</w:t>
-      </w:r>
-      <w:proofErr w:type="spellEnd"/>
-      <w:r>
-        <w:t xml:space="preserve"> möglich ist. Dieser Wechsel ist einerseits im interaktiven Modus durch den Benutzer möglich und wird im Demomodus während der Teaser Text angezeigt wird automatisch gemacht.</w:t>
-      </w:r>
-      <w:bookmarkStart w:id="45" w:name="_GoBack"/>
-      <w:bookmarkEnd w:id="45"/>
+        <w:t xml:space="preserve">Die Plug-ins sind unter </w:t>
+      </w:r>
+      <w:r>
+        <w:t>TODO: ref genau beschrieben. Die nachfolgende Abbildung zeigt, wie dass die Navigation zwischen den einzelnen Plug-ins möglich ist. Dieser Wechsel ist einerseits im interaktiven Modus durch den Benutzer möglich und wird im Demomodus während der Teaser Text angezeigt wird automatisch gemacht.</w:t>
+      </w:r>
     </w:p>
     <w:p>
       <w:pPr>
@@ -11535,7 +11320,13 @@
         <w:fldChar w:fldCharType="end"/>
       </w:r>
       <w:r>
-        <w:t xml:space="preserve"> - Navigation zwischen einzelnen Plug-In Applikationen</w:t>
+        <w:t xml:space="preserve"> - Navigation zwischen einzelnen Plug-</w:t>
+      </w:r>
+      <w:r>
+        <w:t>i</w:t>
+      </w:r>
+      <w:r>
+        <w:t>n Applikationen</w:t>
       </w:r>
     </w:p>
     <w:p>
@@ -11548,52 +11339,12 @@
     </w:p>
     <w:p>
       <w:r>
-        <w:t xml:space="preserve">Das Beenden der Applikation wird wie im letzten Code Review mit Michael </w:t>
-      </w:r>
-      <w:proofErr w:type="spellStart"/>
-      <w:r>
-        <w:t>Gfeller</w:t>
-      </w:r>
-      <w:proofErr w:type="spellEnd"/>
-      <w:r>
-        <w:t xml:space="preserve"> und Silvan Gehrig über den Kill Command für den aktuell laufenden Prozess realisiert. Somit ist garantiert, dass alle Threads beendet werden.</w:t>
+        <w:t>Das Beenden der Applikation wird wie im letzten Code Review mit Michael Gfeller und Silvan Gehrig über den Kill Command für den aktuell laufenden Prozess realisiert. Somit ist garantiert, dass alle Threads beendet werden.</w:t>
       </w:r>
     </w:p>
     <w:p>
       <w:r>
-        <w:t xml:space="preserve">In Zukunft wäre es schön, wenn diese Prozedur statt mit dem Kill Command über das </w:t>
-      </w:r>
-      <w:proofErr w:type="spellStart"/>
-      <w:r>
-        <w:t>IDisposable.Dispose</w:t>
-      </w:r>
-      <w:proofErr w:type="spellEnd"/>
-      <w:r>
-        <w:t xml:space="preserve">() gelöst werden könnte. Dann wäre es möglich, auf dem </w:t>
-      </w:r>
-      <w:proofErr w:type="spellStart"/>
-      <w:r>
-        <w:t>MainViewModel</w:t>
-      </w:r>
-      <w:proofErr w:type="spellEnd"/>
-      <w:r>
-        <w:t xml:space="preserve"> eine </w:t>
-      </w:r>
-      <w:proofErr w:type="spellStart"/>
-      <w:r>
-        <w:t>Shutdown</w:t>
-      </w:r>
-      <w:proofErr w:type="spellEnd"/>
-      <w:r>
-        <w:t xml:space="preserve"> Methode einzurichten, die dann alle </w:t>
-      </w:r>
-      <w:proofErr w:type="spellStart"/>
-      <w:r>
-        <w:t>Resourcen</w:t>
-      </w:r>
-      <w:proofErr w:type="spellEnd"/>
-      <w:r>
-        <w:t xml:space="preserve"> freigibt. Dies ist in der aktuellen Version allerdings nicht nötig, da es keine parallel laufenden Threads gibt, die nebenläufig Daten verarbeiten müssen.</w:t>
+        <w:t>In Zukunft wäre es schön, wenn diese Prozedur statt mit dem Kill Command über das IDisposable.Dispose() gelöst werden könnte. Dann wäre es möglich, auf dem MainViewModel eine Shutdown Methode einzurichten, die dann alle Resourcen freigibt. Dies ist in der aktuellen Version allerdings nicht nötig, da es keine parallel laufenden Threads gibt, die nebenläufig Daten verarbeiten müssen.</w:t>
       </w:r>
     </w:p>
     <w:p>
@@ -11630,15 +11381,7 @@
         <w:t xml:space="preserve"> </w:t>
       </w:r>
       <w:r>
-        <w:t xml:space="preserve">Analyse). Da für die Bachelorarbeit ein begrenzter Zeitrahmen zur Verfügung stand, wurde das Hauptaugenmerk auf die „HSR Videowall mit </w:t>
-      </w:r>
-      <w:proofErr w:type="spellStart"/>
-      <w:r>
-        <w:t>Kinect</w:t>
-      </w:r>
-      <w:proofErr w:type="spellEnd"/>
-      <w:r>
-        <w:t xml:space="preserve">“ gelegt. Die weiteren Tiers konnten aus zeitlichen Gründen nicht implementiert werden. </w:t>
+        <w:t xml:space="preserve">Analyse). Da für die Bachelorarbeit ein begrenzter Zeitrahmen zur Verfügung stand, wurde das Hauptaugenmerk auf die „HSR Videowall mit Kinect“ gelegt. Die weiteren Tiers konnten aus zeitlichen Gründen nicht implementiert werden. </w:t>
       </w:r>
       <w:r>
         <w:fldChar w:fldCharType="begin"/>
@@ -11776,15 +11519,7 @@
         </w:numPr>
       </w:pPr>
       <w:r>
-        <w:t xml:space="preserve">Die wichtigste Funktion des Prototyps ist die dynamische Erweiterbarkeit, welche in Form eines </w:t>
-      </w:r>
-      <w:proofErr w:type="spellStart"/>
-      <w:r>
-        <w:t>Plug-in</w:t>
-      </w:r>
-      <w:proofErr w:type="spellEnd"/>
-      <w:r>
-        <w:t xml:space="preserve"> Frameworks (siehe </w:t>
+        <w:t xml:space="preserve">Die wichtigste Funktion des Prototyps ist die dynamische Erweiterbarkeit, welche in Form eines Plug-in Frameworks (siehe </w:t>
       </w:r>
       <w:r>
         <w:fldChar w:fldCharType="begin"/>
@@ -11813,13 +11548,8 @@
       <w:r>
         <w:fldChar w:fldCharType="separate"/>
       </w:r>
-      <w:proofErr w:type="spellStart"/>
-      <w:r>
-        <w:t>Plug-in</w:t>
-      </w:r>
-      <w:proofErr w:type="spellEnd"/>
-      <w:r>
-        <w:t xml:space="preserve"> Framework</w:t>
+      <w:r>
+        <w:t>Plug-in Framework</w:t>
       </w:r>
       <w:r>
         <w:fldChar w:fldCharType="end"/>
@@ -11837,15 +11567,7 @@
         </w:numPr>
       </w:pPr>
       <w:r>
-        <w:t xml:space="preserve">Für das Framework wurden zwei </w:t>
-      </w:r>
-      <w:proofErr w:type="spellStart"/>
-      <w:r>
-        <w:t>Plug-in</w:t>
-      </w:r>
-      <w:proofErr w:type="spellEnd"/>
-      <w:r>
-        <w:t xml:space="preserve"> Applikationen erstellt. Mit der einen Applikation können die Bachelorposter angeschaut werden, in der anderen Applikation kann man sich über Mittagsmenu der Mensa informieren.</w:t>
+        <w:t>Für das Framework wurden zwei Plug-in Applikationen erstellt. Mit der einen Applikation können die Bachelorposter angeschaut werden, in der anderen Applikation kann man sich über Mittagsmenu der Mensa informieren.</w:t>
       </w:r>
     </w:p>
     <w:p>
@@ -12008,13 +11730,8 @@
       <w:r>
         <w:t xml:space="preserve"> </w:t>
       </w:r>
-      <w:proofErr w:type="spellStart"/>
-      <w:r>
-        <w:t>ViewModels</w:t>
-      </w:r>
-      <w:proofErr w:type="spellEnd"/>
-      <w:r>
-        <w:t xml:space="preserve"> und Services</w:t>
+      <w:r>
+        <w:t>ViewModels und Services</w:t>
       </w:r>
       <w:r>
         <w:t xml:space="preserve"> (nicht im Diagramm ersichtlich)</w:t>
@@ -12029,15 +11746,7 @@
         <w:t xml:space="preserve"> das Service Interface kopieren und dadurch zu einem Durchlauferhitzer werden.</w:t>
       </w:r>
       <w:r>
-        <w:t xml:space="preserve"> Deshalb wurde der Business und Services Layer zu einem gemeinsamen </w:t>
-      </w:r>
-      <w:proofErr w:type="spellStart"/>
-      <w:r>
-        <w:t>ServiceModels</w:t>
-      </w:r>
-      <w:proofErr w:type="spellEnd"/>
-      <w:r>
-        <w:t xml:space="preserve"> Layer zusammengefasst.</w:t>
+        <w:t xml:space="preserve"> Deshalb wurde der Business und Services Layer zu einem gemeinsamen ServiceModels Layer zusammengefasst.</w:t>
       </w:r>
     </w:p>
     <w:p>
@@ -12078,35 +11787,17 @@
         <w:pStyle w:val="Heading5"/>
       </w:pPr>
       <w:bookmarkStart w:id="57" w:name="_Toc327447038"/>
-      <w:proofErr w:type="spellStart"/>
       <w:r>
         <w:t>ResourceLoader</w:t>
       </w:r>
       <w:bookmarkEnd w:id="57"/>
-      <w:proofErr w:type="spellEnd"/>
     </w:p>
     <w:p>
       <w:r>
         <w:t>In der</w:t>
       </w:r>
       <w:r>
-        <w:t xml:space="preserve"> Schicht </w:t>
-      </w:r>
-      <w:proofErr w:type="spellStart"/>
-      <w:r>
-        <w:t>ResourceLoader</w:t>
-      </w:r>
-      <w:proofErr w:type="spellEnd"/>
-      <w:r>
-        <w:t xml:space="preserve"> werden </w:t>
-      </w:r>
-      <w:proofErr w:type="spellStart"/>
-      <w:r>
-        <w:t>Resourcen</w:t>
-      </w:r>
-      <w:proofErr w:type="spellEnd"/>
-      <w:r>
-        <w:t xml:space="preserve">, welche für die </w:t>
+        <w:t xml:space="preserve"> Schicht ResourceLoader werden Resourcen, welche für die </w:t>
       </w:r>
       <w:r>
         <w:t>Videowall</w:t>
@@ -12132,14 +11823,12 @@
       <w:r>
         <w:t xml:space="preserve"> eines </w:t>
       </w:r>
-      <w:proofErr w:type="spellStart"/>
       <w:r>
         <w:t>Plug-in</w:t>
       </w:r>
       <w:r>
         <w:t>s</w:t>
       </w:r>
-      <w:proofErr w:type="spellEnd"/>
       <w:r>
         <w:t xml:space="preserve"> implementiert. </w:t>
       </w:r>
@@ -12152,24 +11841,14 @@
       <w:r>
         <w:t xml:space="preserve"> jedes </w:t>
       </w:r>
-      <w:proofErr w:type="spellStart"/>
       <w:r>
         <w:t>Plug-in</w:t>
       </w:r>
-      <w:proofErr w:type="spellEnd"/>
       <w:r>
         <w:t xml:space="preserve"> zu Verfügung stellen muss und noch weitere Interfaces, welche </w:t>
       </w:r>
       <w:r>
-        <w:t xml:space="preserve">das </w:t>
-      </w:r>
-      <w:proofErr w:type="spellStart"/>
-      <w:r>
-        <w:t>Plug-in</w:t>
-      </w:r>
-      <w:proofErr w:type="spellEnd"/>
-      <w:r>
-        <w:t xml:space="preserve"> </w:t>
+        <w:t xml:space="preserve">das Plug-in </w:t>
       </w:r>
       <w:r>
         <w:t xml:space="preserve">für die Nutzung weiterer </w:t>
@@ -12178,15 +11857,7 @@
         <w:t xml:space="preserve">Funktionalitäten </w:t>
       </w:r>
       <w:r>
-        <w:t xml:space="preserve">(z.B. Zugriff auf Skelett-Daten des </w:t>
-      </w:r>
-      <w:proofErr w:type="spellStart"/>
-      <w:r>
-        <w:t>Kinect</w:t>
-      </w:r>
-      <w:proofErr w:type="spellEnd"/>
-      <w:r>
-        <w:t xml:space="preserve"> Sensors) </w:t>
+        <w:t xml:space="preserve">(z.B. Zugriff auf Skelett-Daten des Kinect Sensors) </w:t>
       </w:r>
       <w:r>
         <w:t>nutzt</w:t>
@@ -12245,15 +11916,7 @@
         <w:t>auf</w:t>
       </w:r>
       <w:r>
-        <w:t xml:space="preserve"> die Daten von </w:t>
-      </w:r>
-      <w:proofErr w:type="spellStart"/>
-      <w:r>
-        <w:t>Kinect</w:t>
-      </w:r>
-      <w:proofErr w:type="spellEnd"/>
-      <w:r>
-        <w:t xml:space="preserve"> zu</w:t>
+        <w:t xml:space="preserve"> die Daten von Kinect zu</w:t>
       </w:r>
       <w:r>
         <w:t xml:space="preserve"> (beispielsweise Skelett</w:t>
@@ -12271,7 +11934,6 @@
       </w:pPr>
       <w:bookmarkStart w:id="61" w:name="_Toc325440875"/>
       <w:bookmarkStart w:id="62" w:name="_Toc327447041"/>
-      <w:proofErr w:type="spellStart"/>
       <w:r>
         <w:t>Service</w:t>
       </w:r>
@@ -12283,17 +11945,11 @@
         <w:t>s</w:t>
       </w:r>
       <w:bookmarkEnd w:id="62"/>
-      <w:proofErr w:type="spellEnd"/>
     </w:p>
     <w:p>
       <w:r>
-        <w:t xml:space="preserve">Im </w:t>
-      </w:r>
-      <w:proofErr w:type="spellStart"/>
-      <w:r>
-        <w:t>ServiceModels</w:t>
-      </w:r>
-      <w:proofErr w:type="spellEnd"/>
+        <w:t>Im ServiceModels</w:t>
+      </w:r>
       <w:r>
         <w:t xml:space="preserve"> Laye</w:t>
       </w:r>
@@ -12319,15 +11975,7 @@
         <w:t>s</w:t>
       </w:r>
       <w:r>
-        <w:t xml:space="preserve"> den </w:t>
-      </w:r>
-      <w:proofErr w:type="spellStart"/>
-      <w:r>
-        <w:t>ViewModels</w:t>
-      </w:r>
-      <w:proofErr w:type="spellEnd"/>
-      <w:r>
-        <w:t xml:space="preserve"> zur Verfügung gestellt.</w:t>
+        <w:t xml:space="preserve"> den ViewModels zur Verfügung gestellt.</w:t>
       </w:r>
       <w:r>
         <w:t xml:space="preserve"> </w:t>
@@ -12339,25 +11987,15 @@
       </w:pPr>
       <w:bookmarkStart w:id="63" w:name="_Toc325440876"/>
       <w:bookmarkStart w:id="64" w:name="_Toc327447042"/>
-      <w:proofErr w:type="spellStart"/>
       <w:r>
         <w:t>ViewModels</w:t>
       </w:r>
       <w:bookmarkEnd w:id="63"/>
       <w:bookmarkEnd w:id="64"/>
-      <w:proofErr w:type="spellEnd"/>
     </w:p>
     <w:p>
       <w:r>
-        <w:t xml:space="preserve">Die </w:t>
-      </w:r>
-      <w:proofErr w:type="spellStart"/>
-      <w:r>
-        <w:t>ViewModels</w:t>
-      </w:r>
-      <w:proofErr w:type="spellEnd"/>
-      <w:r>
-        <w:t xml:space="preserve"> stellen die </w:t>
+        <w:t xml:space="preserve">Die ViewModels stellen die </w:t>
       </w:r>
       <w:r>
         <w:t xml:space="preserve">von den Services </w:t>
@@ -12372,29 +12010,13 @@
         <w:t>t</w:t>
       </w:r>
       <w:r>
-        <w:t xml:space="preserve"> sich auch die Implementation des </w:t>
-      </w:r>
-      <w:proofErr w:type="spellStart"/>
-      <w:r>
-        <w:t>ICommand</w:t>
-      </w:r>
-      <w:proofErr w:type="spellEnd"/>
-      <w:r>
-        <w:t xml:space="preserve"> </w:t>
+        <w:t xml:space="preserve"> sich auch die Implementation des ICommand </w:t>
       </w:r>
       <w:r>
         <w:t>Interfaces</w:t>
       </w:r>
       <w:r>
-        <w:t xml:space="preserve">. Diese Funktionen können somit von </w:t>
-      </w:r>
-      <w:proofErr w:type="spellStart"/>
-      <w:r>
-        <w:t>ViewModels</w:t>
-      </w:r>
-      <w:proofErr w:type="spellEnd"/>
-      <w:r>
-        <w:t xml:space="preserve"> und Views verwendet werden.</w:t>
+        <w:t>. Diese Funktionen können somit von ViewModels und Views verwendet werden.</w:t>
       </w:r>
     </w:p>
     <w:p>
@@ -12414,15 +12036,7 @@
         <w:t>Die Views stellen die Elemente a</w:t>
       </w:r>
       <w:r>
-        <w:t xml:space="preserve">us den </w:t>
-      </w:r>
-      <w:proofErr w:type="spellStart"/>
-      <w:r>
-        <w:t>ViewModels</w:t>
-      </w:r>
-      <w:proofErr w:type="spellEnd"/>
-      <w:r>
-        <w:t xml:space="preserve"> grafisch dar.</w:t>
+        <w:t>us den ViewModels grafisch dar.</w:t>
       </w:r>
       <w:r>
         <w:br w:type="page"/>
@@ -12456,13 +12070,8 @@
     </w:p>
     <w:p>
       <w:r>
-        <w:t>Das MVVM („Model“, „View“, „</w:t>
-      </w:r>
-      <w:proofErr w:type="spellStart"/>
-      <w:r>
-        <w:t>ViewModel</w:t>
-      </w:r>
-      <w:proofErr w:type="spellEnd"/>
+        <w:t>Das MVVM („Model“, „View“, „ViewModel</w:t>
+      </w:r>
       <w:r>
         <w:t>“</w:t>
       </w:r>
@@ -12473,23 +12082,7 @@
         <w:t xml:space="preserve"> [microsoft09]</w:t>
       </w:r>
       <w:r>
-        <w:t xml:space="preserve"> wird benötigt, um die View vom Model zu entkoppeln. Deshalb wird als Zwischenglied ein </w:t>
-      </w:r>
-      <w:proofErr w:type="spellStart"/>
-      <w:r>
-        <w:t>ViewModel</w:t>
-      </w:r>
-      <w:proofErr w:type="spellEnd"/>
-      <w:r>
-        <w:t xml:space="preserve"> erzeugt, das die </w:t>
-      </w:r>
-      <w:proofErr w:type="spellStart"/>
-      <w:r>
-        <w:t>Commands</w:t>
-      </w:r>
-      <w:proofErr w:type="spellEnd"/>
-      <w:r>
-        <w:t xml:space="preserve"> des </w:t>
+        <w:t xml:space="preserve"> wird benötigt, um die View vom Model zu entkoppeln. Deshalb wird als Zwischenglied ein ViewModel erzeugt, das die Commands des </w:t>
       </w:r>
       <w:r>
         <w:t>GUI</w:t>
@@ -12512,15 +12105,7 @@
         <w:t>GUI</w:t>
       </w:r>
       <w:r>
-        <w:t xml:space="preserve"> schneller ändert als die Businesslogik und deshalb die zwei Komponenten möglichst stark abzutrennen sind. Zusätzlich kann das </w:t>
-      </w:r>
-      <w:proofErr w:type="spellStart"/>
-      <w:r>
-        <w:t>ViewModel</w:t>
-      </w:r>
-      <w:proofErr w:type="spellEnd"/>
-      <w:r>
-        <w:t xml:space="preserve"> mit Unit Tests geprüft werden.</w:t>
+        <w:t xml:space="preserve"> schneller ändert als die Businesslogik und deshalb die zwei Komponenten möglichst stark abzutrennen sind. Zusätzlich kann das ViewModel mit Unit Tests geprüft werden.</w:t>
       </w:r>
     </w:p>
     <w:p>
@@ -12571,21 +12156,7 @@
         <w:rPr>
           <w:lang w:val="en-US"/>
         </w:rPr>
-        <w:t xml:space="preserve">ependency Injection </w:t>
-      </w:r>
-      <w:proofErr w:type="spellStart"/>
-      <w:r>
-        <w:rPr>
-          <w:lang w:val="en-US"/>
-        </w:rPr>
-        <w:t>mit</w:t>
-      </w:r>
-      <w:proofErr w:type="spellEnd"/>
-      <w:r>
-        <w:rPr>
-          <w:lang w:val="en-US"/>
-        </w:rPr>
-        <w:t xml:space="preserve"> Unity</w:t>
+        <w:t>ependency Injection mit Unity</w:t>
       </w:r>
       <w:bookmarkEnd w:id="69"/>
     </w:p>
@@ -12594,15 +12165,7 @@
         <w:t>Damit die Komponenten jederzeit und einfach ausgetauscht werden könn</w:t>
       </w:r>
       <w:r>
-        <w:t xml:space="preserve">en, wurde mit </w:t>
-      </w:r>
-      <w:proofErr w:type="spellStart"/>
-      <w:r>
-        <w:t>Unity</w:t>
-      </w:r>
-      <w:proofErr w:type="spellEnd"/>
-      <w:r>
-        <w:t xml:space="preserve"> Containern</w:t>
+        <w:t>en, wurde mit Unity Containern</w:t>
       </w:r>
       <w:bookmarkStart w:id="70" w:name="_Ref327097242"/>
       <w:r>
@@ -12619,105 +12182,28 @@
         <w:t>gearbeitet, um</w:t>
       </w:r>
       <w:r>
-        <w:t xml:space="preserve"> Inversion </w:t>
-      </w:r>
-      <w:proofErr w:type="spellStart"/>
-      <w:r>
-        <w:t>of</w:t>
-      </w:r>
-      <w:proofErr w:type="spellEnd"/>
+        <w:t xml:space="preserve"> Inversion of Control durch</w:t>
+      </w:r>
+      <w:r>
+        <w:t xml:space="preserve"> Depe</w:t>
+      </w:r>
+      <w:r>
+        <w:t>ndency Injection zu ermöglichen</w:t>
+      </w:r>
+      <w:r>
+        <w:t xml:space="preserve">. </w:t>
+      </w:r>
+      <w:r>
+        <w:t>So können beispielsweise auf eine einfache Art und Weise Komponenten einer Software ausgetauscht werden, indem die Container ausgetauscht werden. Bei der Videowall wird dies benutzt, um bei der Entwicklung zwischen dem echten Kinect Sensor und einem simulierten Kinect Sensor zu wechseln.</w:t>
+      </w:r>
       <w:r>
         <w:t xml:space="preserve"> </w:t>
       </w:r>
-      <w:proofErr w:type="spellStart"/>
-      <w:r>
-        <w:t>Control</w:t>
-      </w:r>
-      <w:proofErr w:type="spellEnd"/>
-      <w:r>
-        <w:t xml:space="preserve"> durch</w:t>
-      </w:r>
-      <w:r>
-        <w:t xml:space="preserve"> </w:t>
-      </w:r>
-      <w:proofErr w:type="spellStart"/>
-      <w:r>
-        <w:t>Depe</w:t>
-      </w:r>
-      <w:r>
-        <w:t>ndency</w:t>
-      </w:r>
-      <w:proofErr w:type="spellEnd"/>
-      <w:r>
-        <w:t xml:space="preserve"> </w:t>
-      </w:r>
-      <w:proofErr w:type="spellStart"/>
-      <w:r>
-        <w:t>Injection</w:t>
-      </w:r>
-      <w:proofErr w:type="spellEnd"/>
-      <w:r>
-        <w:t xml:space="preserve"> zu ermöglichen</w:t>
-      </w:r>
-      <w:r>
-        <w:t xml:space="preserve">. </w:t>
-      </w:r>
-      <w:r>
-        <w:t xml:space="preserve">So können beispielsweise auf eine einfache Art und Weise Komponenten einer Software ausgetauscht werden, indem die Container ausgetauscht werden. Bei </w:t>
-      </w:r>
-      <w:proofErr w:type="gramStart"/>
-      <w:r>
-        <w:t>der Videowall</w:t>
-      </w:r>
-      <w:proofErr w:type="gramEnd"/>
-      <w:r>
-        <w:t xml:space="preserve"> wird dies benutzt, um bei der Entwicklung zwischen dem echten </w:t>
-      </w:r>
-      <w:proofErr w:type="spellStart"/>
-      <w:r>
-        <w:t>Kinect</w:t>
-      </w:r>
-      <w:proofErr w:type="spellEnd"/>
-      <w:r>
-        <w:t xml:space="preserve"> Sensor und einem simulierten </w:t>
-      </w:r>
-      <w:proofErr w:type="spellStart"/>
-      <w:r>
-        <w:t>Kinect</w:t>
-      </w:r>
-      <w:proofErr w:type="spellEnd"/>
-      <w:r>
-        <w:t xml:space="preserve"> Sensor zu wechseln.</w:t>
-      </w:r>
-      <w:r>
-        <w:t xml:space="preserve"> </w:t>
-      </w:r>
-      <w:proofErr w:type="spellStart"/>
-      <w:r>
-        <w:t>Dependency</w:t>
-      </w:r>
-      <w:proofErr w:type="spellEnd"/>
-      <w:r>
-        <w:t xml:space="preserve"> </w:t>
-      </w:r>
-      <w:proofErr w:type="spellStart"/>
-      <w:r>
-        <w:t>Injection</w:t>
-      </w:r>
-      <w:proofErr w:type="spellEnd"/>
-      <w:r>
-        <w:t xml:space="preserve"> kann auch beim Testen helfen, indem die Mock Objekte </w:t>
-      </w:r>
-      <w:r>
-        <w:t xml:space="preserve">beim </w:t>
-      </w:r>
-      <w:proofErr w:type="spellStart"/>
-      <w:r>
-        <w:t>Unity</w:t>
-      </w:r>
-      <w:proofErr w:type="spellEnd"/>
-      <w:r>
-        <w:t xml:space="preserve"> Container </w:t>
+      <w:r>
+        <w:t xml:space="preserve">Dependency Injection kann auch beim Testen helfen, indem die Mock Objekte </w:t>
+      </w:r>
+      <w:r>
+        <w:t xml:space="preserve">beim Unity Container </w:t>
       </w:r>
       <w:r>
         <w:t>registriert</w:t>
@@ -12775,13 +12261,8 @@
       <w:r>
         <w:fldChar w:fldCharType="separate"/>
       </w:r>
-      <w:proofErr w:type="spellStart"/>
-      <w:r>
-        <w:t>Plug-in</w:t>
-      </w:r>
-      <w:proofErr w:type="spellEnd"/>
-      <w:r>
-        <w:t xml:space="preserve"> Framework</w:t>
+      <w:r>
+        <w:t>Plug-in Framework</w:t>
       </w:r>
       <w:r>
         <w:fldChar w:fldCharType="end"/>
@@ -12815,15 +12296,7 @@
         <w:t>Grundsätzlich machen</w:t>
       </w:r>
       <w:r>
-        <w:t xml:space="preserve"> Multithreading und </w:t>
-      </w:r>
-      <w:proofErr w:type="spellStart"/>
-      <w:r>
-        <w:t>Multiprocessing</w:t>
-      </w:r>
-      <w:proofErr w:type="spellEnd"/>
-      <w:r>
-        <w:t xml:space="preserve"> dann Sinn, wenn die Performance einer Applikation erhöht werden soll</w:t>
+        <w:t xml:space="preserve"> Multithreading und Multiprocessing dann Sinn, wenn die Performance einer Applikation erhöht werden soll</w:t>
       </w:r>
       <w:r>
         <w:t xml:space="preserve">. Da dies in der jetzigen Version noch nicht </w:t>
@@ -13698,15 +13171,7 @@
                             <w:sz w:val="20"/>
                             <w:szCs w:val="20"/>
                           </w:rPr>
-                          <w:t xml:space="preserve">Der </w:t>
-                        </w:r>
-                        <w:r>
-                          <w:rPr>
-                            <w:rFonts w:asciiTheme="minorHAnsi" w:eastAsia="Times New Roman" w:hAnsiTheme="minorHAnsi" w:cstheme="minorHAnsi"/>
-                            <w:sz w:val="20"/>
-                            <w:szCs w:val="20"/>
-                          </w:rPr>
-                          <w:t>GUI-</w:t>
+                          <w:t>Der GUI-</w:t>
                         </w:r>
                         <w:r>
                           <w:rPr>
@@ -13858,35 +13323,23 @@
       <w:r>
         <w:t xml:space="preserve">Eine Ausnahme stellt die Klasse </w:t>
       </w:r>
-      <w:proofErr w:type="spellStart"/>
       <w:r>
         <w:rPr>
           <w:i/>
         </w:rPr>
         <w:t>Kinect.Toolbox.Record.SkeletonReplay</w:t>
       </w:r>
-      <w:proofErr w:type="spellEnd"/>
       <w:r>
         <w:t xml:space="preserve"> dar, die sich in einer Library befindet und in der Klasse </w:t>
       </w:r>
-      <w:proofErr w:type="spellStart"/>
       <w:r>
         <w:rPr>
           <w:i/>
         </w:rPr>
         <w:t>VideoWall.Data.Kinect.Implementation.AutoPlayFileSkeletonReader</w:t>
       </w:r>
-      <w:proofErr w:type="spellEnd"/>
-      <w:r>
-        <w:t xml:space="preserve"> benutzt wird. Da dieses </w:t>
-      </w:r>
-      <w:proofErr w:type="spellStart"/>
-      <w:r>
-        <w:t>SkeletonReplay</w:t>
-      </w:r>
-      <w:proofErr w:type="spellEnd"/>
-      <w:r>
-        <w:t xml:space="preserve"> in einem anderen Thread läuft, wird beim Feuern des Events die Verarbeitung sofort in die Dispatcher Queue </w:t>
+      <w:r>
+        <w:t xml:space="preserve"> benutzt wird. Da dieses SkeletonReplay in einem anderen Thread läuft, wird beim Feuern des Events die Verarbeitung sofort in die Dispatcher Queue </w:t>
       </w:r>
       <w:r>
         <w:t xml:space="preserve">des GUI-Threads </w:t>
@@ -13901,15 +13354,7 @@
         <w:t xml:space="preserve">Weiter ist es möglich, dass das .NET Framework </w:t>
       </w:r>
       <w:r>
-        <w:t xml:space="preserve">oder das </w:t>
-      </w:r>
-      <w:proofErr w:type="spellStart"/>
-      <w:r>
-        <w:t>Kinect</w:t>
-      </w:r>
-      <w:proofErr w:type="spellEnd"/>
-      <w:r>
-        <w:t xml:space="preserve"> Framework </w:t>
+        <w:t xml:space="preserve">oder das Kinect Framework </w:t>
       </w:r>
       <w:r>
         <w:t xml:space="preserve">von Microsoft im Hintergrund weitere Threads laufen lässt, diese </w:t>
@@ -13944,44 +13389,30 @@
         <w:pStyle w:val="Heading5"/>
       </w:pPr>
       <w:bookmarkStart w:id="74" w:name="_Toc327447050"/>
-      <w:proofErr w:type="spellStart"/>
       <w:r>
         <w:t>Kinect</w:t>
       </w:r>
       <w:bookmarkEnd w:id="74"/>
-      <w:proofErr w:type="spellEnd"/>
     </w:p>
     <w:p>
       <w:r>
-        <w:t xml:space="preserve">Das </w:t>
-      </w:r>
-      <w:proofErr w:type="spellStart"/>
-      <w:r>
-        <w:t>Kinect</w:t>
-      </w:r>
-      <w:proofErr w:type="spellEnd"/>
-      <w:r>
-        <w:t xml:space="preserve"> SDK von Microsoft bietet auf der Klasse </w:t>
-      </w:r>
-      <w:proofErr w:type="spellStart"/>
+        <w:t xml:space="preserve">Das Kinect SDK von Microsoft bietet auf der Klasse </w:t>
+      </w:r>
       <w:r>
         <w:rPr>
           <w:i/>
         </w:rPr>
         <w:t>KinectSensor</w:t>
       </w:r>
-      <w:proofErr w:type="spellEnd"/>
       <w:r>
         <w:t xml:space="preserve"> einen Event </w:t>
       </w:r>
-      <w:proofErr w:type="spellStart"/>
       <w:r>
         <w:rPr>
           <w:i/>
         </w:rPr>
         <w:t>SkeletonFrameReady</w:t>
       </w:r>
-      <w:proofErr w:type="spellEnd"/>
       <w:r>
         <w:t>. Dieser wird ausgelöst</w:t>
       </w:r>
@@ -14021,7 +13452,6 @@
         <w:pStyle w:val="Heading5"/>
       </w:pPr>
       <w:bookmarkStart w:id="75" w:name="_Toc327447051"/>
-      <w:proofErr w:type="spellStart"/>
       <w:r>
         <w:t>Plug-</w:t>
       </w:r>
@@ -14032,7 +13462,6 @@
         <w:t>ns</w:t>
       </w:r>
       <w:bookmarkEnd w:id="75"/>
-      <w:proofErr w:type="spellEnd"/>
     </w:p>
     <w:p>
       <w:r>
@@ -14045,21 +13474,13 @@
         <w:t>zurzeit</w:t>
       </w:r>
       <w:r>
-        <w:t xml:space="preserve"> auch die </w:t>
-      </w:r>
-      <w:proofErr w:type="spellStart"/>
-      <w:r>
-        <w:t>Plug-</w:t>
+        <w:t xml:space="preserve"> auch die Plug-</w:t>
       </w:r>
       <w:r>
         <w:t>i</w:t>
       </w:r>
       <w:r>
-        <w:t>ns</w:t>
-      </w:r>
-      <w:proofErr w:type="spellEnd"/>
-      <w:r>
-        <w:t xml:space="preserve"> im </w:t>
+        <w:t xml:space="preserve">ns im </w:t>
       </w:r>
       <w:r>
         <w:t>GUI</w:t>
@@ -14068,35 +13489,19 @@
         <w:t>-</w:t>
       </w:r>
       <w:r>
-        <w:t xml:space="preserve">Thread ablaufen ist es wichtig, dass die </w:t>
-      </w:r>
-      <w:proofErr w:type="spellStart"/>
-      <w:r>
-        <w:t>Plug-</w:t>
+        <w:t>Thread ablaufen ist es wichtig, dass die Plug-</w:t>
       </w:r>
       <w:r>
         <w:t>i</w:t>
       </w:r>
       <w:r>
-        <w:t>ns</w:t>
-      </w:r>
-      <w:proofErr w:type="spellEnd"/>
-      <w:r>
-        <w:t xml:space="preserve"> vor dem produktiven Einsatz einem Code Review unterzogen werden. So kann sichergestellt werden, dass die </w:t>
-      </w:r>
-      <w:proofErr w:type="spellStart"/>
-      <w:r>
-        <w:t>Plug-</w:t>
+        <w:t>ns vor dem produktiven Einsatz einem Code Review unterzogen werden. So kann sichergestellt werden, dass die Plug-</w:t>
       </w:r>
       <w:r>
         <w:t>i</w:t>
       </w:r>
       <w:r>
-        <w:t>ns</w:t>
-      </w:r>
-      <w:proofErr w:type="spellEnd"/>
-      <w:r>
-        <w:t xml:space="preserve"> das </w:t>
+        <w:t xml:space="preserve">ns das </w:t>
       </w:r>
       <w:r>
         <w:t>GUI</w:t>
@@ -14105,18 +13510,10 @@
         <w:t xml:space="preserve"> nich</w:t>
       </w:r>
       <w:r>
-        <w:t xml:space="preserve">t blockieren und dass die </w:t>
-      </w:r>
-      <w:proofErr w:type="spellStart"/>
-      <w:r>
-        <w:t>Plug-i</w:t>
-      </w:r>
-      <w:r>
-        <w:t>ns</w:t>
-      </w:r>
-      <w:proofErr w:type="spellEnd"/>
-      <w:r>
-        <w:t xml:space="preserve"> keine eigene</w:t>
+        <w:t>t blockieren und dass die Plug-i</w:t>
+      </w:r>
+      <w:r>
+        <w:t>ns keine eigene</w:t>
       </w:r>
       <w:r>
         <w:t>n Threads oder Prozesse starten.</w:t>
@@ -14124,21 +13521,13 @@
     </w:p>
     <w:p>
       <w:r>
-        <w:t xml:space="preserve">Die Events, die an die </w:t>
-      </w:r>
-      <w:proofErr w:type="spellStart"/>
-      <w:r>
-        <w:t>Plug-</w:t>
+        <w:t>Die Events, die an die Plug-</w:t>
       </w:r>
       <w:r>
         <w:t>i</w:t>
       </w:r>
       <w:r>
-        <w:t>ns</w:t>
-      </w:r>
-      <w:proofErr w:type="spellEnd"/>
-      <w:r>
-        <w:t xml:space="preserve"> gesendet werden, laufen auch </w:t>
+        <w:t xml:space="preserve">ns gesendet werden, laufen auch </w:t>
       </w:r>
       <w:r>
         <w:t>im</w:t>
@@ -14220,14 +13609,9 @@
       <w:bookmarkStart w:id="83" w:name="_Ref326482698"/>
       <w:bookmarkStart w:id="84" w:name="_Ref327171123"/>
       <w:bookmarkStart w:id="85" w:name="_Ref327171125"/>
-      <w:proofErr w:type="spellStart"/>
       <w:r>
         <w:lastRenderedPageBreak/>
-        <w:t>Plug-in</w:t>
-      </w:r>
-      <w:proofErr w:type="spellEnd"/>
-      <w:r>
-        <w:t xml:space="preserve"> Framework</w:t>
+        <w:t>Plug-in Framework</w:t>
       </w:r>
       <w:bookmarkEnd w:id="77"/>
       <w:bookmarkEnd w:id="78"/>
@@ -14254,11 +13638,9 @@
       <w:r>
         <w:t xml:space="preserve"> </w:t>
       </w:r>
-      <w:proofErr w:type="spellStart"/>
       <w:r>
         <w:t>Plug-in</w:t>
       </w:r>
-      <w:proofErr w:type="spellEnd"/>
       <w:r>
         <w:t xml:space="preserve"> in das Framework geladen wird</w:t>
       </w:r>
@@ -14266,23 +13648,7 @@
         <w:t xml:space="preserve"> (der Extension Point)</w:t>
       </w:r>
       <w:r>
-        <w:t xml:space="preserve">. Microsoft bietet für diesen Zweck das </w:t>
-      </w:r>
-      <w:proofErr w:type="spellStart"/>
-      <w:r>
-        <w:t>Managed</w:t>
-      </w:r>
-      <w:proofErr w:type="spellEnd"/>
-      <w:r>
-        <w:t xml:space="preserve"> </w:t>
-      </w:r>
-      <w:proofErr w:type="spellStart"/>
-      <w:r>
-        <w:t>Extensibility</w:t>
-      </w:r>
-      <w:proofErr w:type="spellEnd"/>
-      <w:r>
-        <w:t xml:space="preserve"> Framework</w:t>
+        <w:t>. Microsoft bietet für diesen Zweck das Managed Extensibility Framework</w:t>
       </w:r>
       <w:r>
         <w:t xml:space="preserve"> </w:t>
@@ -14334,15 +13700,7 @@
         <w:t>ein von einem Framework (Videowall-</w:t>
       </w:r>
       <w:r>
-        <w:t>Applikation) definierten Interface (</w:t>
-      </w:r>
-      <w:proofErr w:type="spellStart"/>
-      <w:r>
-        <w:t>IApp</w:t>
-      </w:r>
-      <w:proofErr w:type="spellEnd"/>
-      <w:r>
-        <w:t xml:space="preserve">) </w:t>
+        <w:t xml:space="preserve">Applikation) definierten Interface (IApp) </w:t>
       </w:r>
       <w:r>
         <w:t>implementiert</w:t>
@@ -14386,21 +13744,8 @@
       <w:r>
         <w:t xml:space="preserve"> </w:t>
       </w:r>
-      <w:proofErr w:type="spellStart"/>
-      <w:r>
-        <w:t>Extensions</w:t>
-      </w:r>
-      <w:proofErr w:type="spellEnd"/>
-      <w:r>
-        <w:t xml:space="preserve">) und das Interface </w:t>
-      </w:r>
-      <w:proofErr w:type="spellStart"/>
-      <w:r>
-        <w:t>IApp</w:t>
-      </w:r>
-      <w:proofErr w:type="spellEnd"/>
-      <w:r>
-        <w:t xml:space="preserve"> implementieren.</w:t>
+      <w:r>
+        <w:t>Extensions) und das Interface IApp implementieren.</w:t>
       </w:r>
     </w:p>
     <w:p>
@@ -14497,68 +13842,12 @@
         <w:t>-</w:t>
       </w:r>
       <w:r>
-        <w:t>Applikation (Extension) wird über [Export(</w:t>
-      </w:r>
-      <w:proofErr w:type="spellStart"/>
-      <w:r>
-        <w:t>typeof</w:t>
-      </w:r>
-      <w:proofErr w:type="spellEnd"/>
-      <w:r>
-        <w:t>(</w:t>
-      </w:r>
-      <w:proofErr w:type="spellStart"/>
-      <w:r>
-        <w:t>IApp</w:t>
-      </w:r>
-      <w:proofErr w:type="spellEnd"/>
-      <w:r>
-        <w:t xml:space="preserve">))] als </w:t>
-      </w:r>
-      <w:proofErr w:type="spellStart"/>
-      <w:r>
-        <w:t>IApp</w:t>
-      </w:r>
-      <w:proofErr w:type="spellEnd"/>
-      <w:r>
-        <w:t xml:space="preserve"> exportiert</w:t>
+        <w:t>Applikation (Extension) wird über [Export(typeof(IApp))] als IApp exportiert</w:t>
       </w:r>
     </w:p>
     <w:p>
       <w:r>
-        <w:t xml:space="preserve">Die obenstehende Abbildung zeigt die Klasse </w:t>
-      </w:r>
-      <w:proofErr w:type="spellStart"/>
-      <w:r>
-        <w:t>PosterApp</w:t>
-      </w:r>
-      <w:proofErr w:type="spellEnd"/>
-      <w:r>
-        <w:t xml:space="preserve">, welche das Interface </w:t>
-      </w:r>
-      <w:proofErr w:type="spellStart"/>
-      <w:r>
-        <w:t>IApp</w:t>
-      </w:r>
-      <w:proofErr w:type="spellEnd"/>
-      <w:r>
-        <w:t xml:space="preserve"> implementiert. Der Ausdruck [Export(</w:t>
-      </w:r>
-      <w:proofErr w:type="spellStart"/>
-      <w:r>
-        <w:t>typeof</w:t>
-      </w:r>
-      <w:proofErr w:type="spellEnd"/>
-      <w:r>
-        <w:t>(</w:t>
-      </w:r>
-      <w:proofErr w:type="spellStart"/>
-      <w:r>
-        <w:t>IApp</w:t>
-      </w:r>
-      <w:proofErr w:type="spellEnd"/>
-      <w:r>
-        <w:t>))] markiert die Klasse für den Export.</w:t>
+        <w:t>Die obenstehende Abbildung zeigt die Klasse PosterApp, welche das Interface IApp implementiert. Der Ausdruck [Export(typeof(IApp))] markiert die Klasse für den Export.</w:t>
       </w:r>
     </w:p>
     <w:p>
@@ -14637,28 +13926,12 @@
         <w:fldChar w:fldCharType="end"/>
       </w:r>
       <w:r>
-        <w:t xml:space="preserve"> - </w:t>
-      </w:r>
-      <w:proofErr w:type="spellStart"/>
-      <w:r>
-        <w:t>AppController</w:t>
-      </w:r>
-      <w:proofErr w:type="spellEnd"/>
-      <w:r>
-        <w:t xml:space="preserve"> koordiniert den Import der Apps</w:t>
+        <w:t xml:space="preserve"> - AppController koordiniert den Import der Apps</w:t>
       </w:r>
     </w:p>
     <w:p>
       <w:r>
-        <w:t xml:space="preserve">Der Import der Apps wird vom </w:t>
-      </w:r>
-      <w:proofErr w:type="spellStart"/>
-      <w:r>
-        <w:t>AppController</w:t>
-      </w:r>
-      <w:proofErr w:type="spellEnd"/>
-      <w:r>
-        <w:t xml:space="preserve"> koordiniert.</w:t>
+        <w:t>Der Import der Apps wird vom AppController koordiniert.</w:t>
       </w:r>
     </w:p>
     <w:p/>
@@ -14738,15 +14011,7 @@
         <w:fldChar w:fldCharType="end"/>
       </w:r>
       <w:r>
-        <w:t xml:space="preserve"> – Der </w:t>
-      </w:r>
-      <w:proofErr w:type="spellStart"/>
-      <w:r>
-        <w:t>ExtensionFolder</w:t>
-      </w:r>
-      <w:proofErr w:type="spellEnd"/>
-      <w:r>
-        <w:t xml:space="preserve">, der sich im </w:t>
+        <w:t xml:space="preserve"> – Der ExtensionFolder, der sich im </w:t>
       </w:r>
       <w:r>
         <w:t>Framework</w:t>
@@ -14773,15 +14038,7 @@
         <w:t>die Klassen</w:t>
       </w:r>
       <w:r>
-        <w:t xml:space="preserve">, die das Interface </w:t>
-      </w:r>
-      <w:proofErr w:type="spellStart"/>
-      <w:r>
-        <w:t>IApp</w:t>
-      </w:r>
-      <w:proofErr w:type="spellEnd"/>
-      <w:r>
-        <w:t xml:space="preserve"> implementieren</w:t>
+        <w:t>, die das Interface IApp implementieren</w:t>
       </w:r>
       <w:r>
         <w:t xml:space="preserve"> und sich in einem bestimmten Ordner (Directory) befinden.</w:t>
@@ -14789,15 +14046,7 @@
     </w:p>
     <w:p>
       <w:r>
-        <w:t xml:space="preserve">Der Ausdruck [Import] im Framework (Videowall-Applikation) importiert die Klasse, welche das Interface </w:t>
-      </w:r>
-      <w:proofErr w:type="spellStart"/>
-      <w:r>
-        <w:t>IApp</w:t>
-      </w:r>
-      <w:proofErr w:type="spellEnd"/>
-      <w:r>
-        <w:t xml:space="preserve"> implementieren und sich in einem bestimmten Ordner befindet.</w:t>
+        <w:t>Der Ausdruck [Import] im Framework (Videowall-Applikation) importiert die Klasse, welche das Interface IApp implementieren und sich in einem bestimmten Ordner befindet.</w:t>
       </w:r>
     </w:p>
     <w:p>
@@ -14879,13 +14128,8 @@
         <w:fldChar w:fldCharType="end"/>
       </w:r>
       <w:r>
-        <w:t xml:space="preserve"> - Der </w:t>
-      </w:r>
-      <w:proofErr w:type="spellStart"/>
-      <w:r>
-        <w:t>ExtensionManager</w:t>
-      </w:r>
-      <w:proofErr w:type="spellEnd"/>
+        <w:t xml:space="preserve"> - Der ExtensionManager</w:t>
+      </w:r>
       <w:r>
         <w:rPr>
           <w:noProof/>
@@ -14895,23 +14139,7 @@
     </w:p>
     <w:p>
       <w:r>
-        <w:t xml:space="preserve">Der </w:t>
-      </w:r>
-      <w:proofErr w:type="spellStart"/>
-      <w:r>
-        <w:t>ExtensionMagager</w:t>
-      </w:r>
-      <w:proofErr w:type="spellEnd"/>
-      <w:r>
-        <w:t xml:space="preserve"> führt den Import des </w:t>
-      </w:r>
-      <w:proofErr w:type="spellStart"/>
-      <w:r>
-        <w:t>Plug-ins</w:t>
-      </w:r>
-      <w:proofErr w:type="spellEnd"/>
-      <w:r>
-        <w:t xml:space="preserve"> schliesslich mithilfe von MEF</w:t>
+        <w:t>Der ExtensionMagager führt den Import des Plug-ins schliesslich mithilfe von MEF</w:t>
       </w:r>
       <w:r>
         <w:fldChar w:fldCharType="begin"/>
@@ -14962,15 +14190,7 @@
         <w:t>nur</w:t>
       </w:r>
       <w:r>
-        <w:t xml:space="preserve"> ein einziges Interface (</w:t>
-      </w:r>
-      <w:proofErr w:type="spellStart"/>
-      <w:r>
-        <w:t>IApp</w:t>
-      </w:r>
-      <w:proofErr w:type="spellEnd"/>
-      <w:r>
-        <w:t>)</w:t>
+        <w:t xml:space="preserve"> ein einziges Interface (IApp)</w:t>
       </w:r>
       <w:r>
         <w:t xml:space="preserve">, </w:t>
@@ -15002,86 +14222,63 @@
       <w:r>
         <w:t xml:space="preserve">die </w:t>
       </w:r>
-      <w:proofErr w:type="spellStart"/>
+      <w:r>
+        <w:t xml:space="preserve">Plug-ins, zum Beispiel die PosterApp (siehe Unterkapitel </w:t>
+      </w:r>
+      <w:r>
+        <w:fldChar w:fldCharType="begin"/>
+      </w:r>
+      <w:r>
+        <w:instrText xml:space="preserve"> REF _Ref325447589 \r \h </w:instrText>
+      </w:r>
+      <w:r>
+        <w:fldChar w:fldCharType="separate"/>
+      </w:r>
+      <w:r>
+        <w:t>I.1.6.1</w:t>
+      </w:r>
+      <w:r>
+        <w:fldChar w:fldCharType="end"/>
+      </w:r>
+      <w:r>
+        <w:t xml:space="preserve"> </w:t>
+      </w:r>
+      <w:r>
+        <w:fldChar w:fldCharType="begin"/>
+      </w:r>
+      <w:r>
+        <w:instrText xml:space="preserve"> REF _Ref325447589 \h </w:instrText>
+      </w:r>
+      <w:r>
+        <w:fldChar w:fldCharType="separate"/>
+      </w:r>
+      <w:r>
+        <w:t>Grundlagen</w:t>
+      </w:r>
+      <w:r>
+        <w:fldChar w:fldCharType="end"/>
+      </w:r>
+      <w:r>
+        <w:t>),</w:t>
+      </w:r>
+      <w:r>
+        <w:t xml:space="preserve"> nach jeder Änderung am Interface (IApp) neu kompiliert werden. </w:t>
+      </w:r>
+      <w:r>
+        <w:t>Mit nur einem Interface ist</w:t>
+      </w:r>
+      <w:r>
+        <w:t xml:space="preserve"> es </w:t>
+      </w:r>
+      <w:r>
+        <w:t>also schwierig, den</w:t>
+      </w:r>
+      <w:r>
+        <w:t xml:space="preserve"> </w:t>
+      </w:r>
       <w:r>
         <w:t>Plug-ins</w:t>
       </w:r>
-      <w:proofErr w:type="spellEnd"/>
-      <w:r>
-        <w:t xml:space="preserve">, zum Beispiel die </w:t>
-      </w:r>
-      <w:proofErr w:type="spellStart"/>
-      <w:r>
-        <w:t>PosterApp</w:t>
-      </w:r>
-      <w:proofErr w:type="spellEnd"/>
-      <w:r>
-        <w:t xml:space="preserve"> (siehe Unterkapitel </w:t>
-      </w:r>
-      <w:r>
-        <w:fldChar w:fldCharType="begin"/>
-      </w:r>
-      <w:r>
-        <w:instrText xml:space="preserve"> REF _Ref325447589 \r \h </w:instrText>
-      </w:r>
-      <w:r>
-        <w:fldChar w:fldCharType="separate"/>
-      </w:r>
-      <w:r>
-        <w:t>I.1.6.1</w:t>
-      </w:r>
-      <w:r>
-        <w:fldChar w:fldCharType="end"/>
-      </w:r>
-      <w:r>
-        <w:t xml:space="preserve"> </w:t>
-      </w:r>
-      <w:r>
-        <w:fldChar w:fldCharType="begin"/>
-      </w:r>
-      <w:r>
-        <w:instrText xml:space="preserve"> REF _Ref325447589 \h </w:instrText>
-      </w:r>
-      <w:r>
-        <w:fldChar w:fldCharType="separate"/>
-      </w:r>
-      <w:r>
-        <w:t>Grundlagen</w:t>
-      </w:r>
-      <w:r>
-        <w:fldChar w:fldCharType="end"/>
-      </w:r>
-      <w:r>
-        <w:t>),</w:t>
-      </w:r>
-      <w:r>
-        <w:t xml:space="preserve"> nach jeder Änderung am Interface (</w:t>
-      </w:r>
-      <w:proofErr w:type="spellStart"/>
-      <w:r>
-        <w:t>IApp</w:t>
-      </w:r>
-      <w:proofErr w:type="spellEnd"/>
-      <w:r>
-        <w:t xml:space="preserve">) neu kompiliert werden. </w:t>
-      </w:r>
-      <w:r>
-        <w:t>Mit nur einem Interface ist</w:t>
-      </w:r>
-      <w:r>
-        <w:t xml:space="preserve"> es </w:t>
-      </w:r>
-      <w:r>
-        <w:t>also schwierig, den</w:t>
-      </w:r>
-      <w:r>
-        <w:t xml:space="preserve"> </w:t>
-      </w:r>
-      <w:proofErr w:type="spellStart"/>
-      <w:r>
-        <w:t>Plug-ins</w:t>
-      </w:r>
-      <w:proofErr w:type="spellEnd"/>
       <w:r>
         <w:t xml:space="preserve"> neue Funktionalität zur Verfügung zu stellen. </w:t>
       </w:r>
@@ -15106,15 +14303,7 @@
         <w:t>anfängliche</w:t>
       </w:r>
       <w:r>
-        <w:t xml:space="preserve"> </w:t>
-      </w:r>
-      <w:proofErr w:type="spellStart"/>
-      <w:r>
-        <w:t>IApp</w:t>
-      </w:r>
-      <w:proofErr w:type="spellEnd"/>
-      <w:r>
-        <w:t xml:space="preserve"> Interface </w:t>
+        <w:t xml:space="preserve"> IApp Interface </w:t>
       </w:r>
       <w:r>
         <w:t>wurde</w:t>
@@ -15206,14 +14395,9 @@
         <w:fldChar w:fldCharType="end"/>
       </w:r>
       <w:r>
-        <w:t xml:space="preserve"> - Anfängliche Implementation des Interfaces </w:t>
-      </w:r>
-      <w:proofErr w:type="spellStart"/>
-      <w:r>
-        <w:t>IApp</w:t>
+        <w:t xml:space="preserve"> - Anfängliche Implementation des Interfaces IApp</w:t>
       </w:r>
       <w:bookmarkEnd w:id="90"/>
-      <w:proofErr w:type="spellEnd"/>
     </w:p>
     <w:p>
       <w:r>
@@ -15241,13 +14425,8 @@
         <w:t>8</w:t>
       </w:r>
       <w:r>
-        <w:t xml:space="preserve"> - Anfängliche Implementation des Interfaces </w:t>
-      </w:r>
-      <w:proofErr w:type="spellStart"/>
-      <w:r>
-        <w:t>IApp</w:t>
-      </w:r>
-      <w:proofErr w:type="spellEnd"/>
+        <w:t xml:space="preserve"> - Anfängliche Implementation des Interfaces IApp</w:t>
+      </w:r>
       <w:r>
         <w:fldChar w:fldCharType="end"/>
       </w:r>
@@ -15269,21 +14448,11 @@
       <w:r>
         <w:t xml:space="preserve">. Beispielsweise das </w:t>
       </w:r>
-      <w:proofErr w:type="spellStart"/>
       <w:r>
         <w:t>ResourceDirectory</w:t>
       </w:r>
-      <w:proofErr w:type="spellEnd"/>
-      <w:r>
-        <w:t xml:space="preserve"> Property, welches die </w:t>
-      </w:r>
-      <w:proofErr w:type="spellStart"/>
-      <w:r>
-        <w:t>Plug-in</w:t>
-      </w:r>
-      <w:proofErr w:type="spellEnd"/>
-      <w:r>
-        <w:t>-</w:t>
+      <w:r>
+        <w:t xml:space="preserve"> Property, welches die Plug-in-</w:t>
       </w:r>
       <w:r>
         <w:t>Dateien zur Verfügung stell</w:t>
@@ -15292,15 +14461,7 @@
         <w:t>t</w:t>
       </w:r>
       <w:r>
-        <w:t xml:space="preserve"> oder der </w:t>
-      </w:r>
-      <w:proofErr w:type="spellStart"/>
-      <w:r>
-        <w:t>SkeletonChangedEvent</w:t>
-      </w:r>
-      <w:proofErr w:type="spellEnd"/>
-      <w:r>
-        <w:t>, der vom Framework aufgerufen werden soll, so</w:t>
+        <w:t xml:space="preserve"> oder der SkeletonChangedEvent, der vom Framework aufgerufen werden soll, so</w:t>
       </w:r>
       <w:r>
         <w:t>bald sich das Skelett verändert hat</w:t>
@@ -15334,24 +14495,14 @@
       <w:r>
         <w:t xml:space="preserve"> müssen auch immer alle </w:t>
       </w:r>
-      <w:proofErr w:type="spellStart"/>
       <w:r>
         <w:t>Plug-ins</w:t>
       </w:r>
-      <w:proofErr w:type="spellEnd"/>
       <w:r>
         <w:t xml:space="preserve"> neu kompiliert werden. Dies ist subo</w:t>
       </w:r>
       <w:r>
-        <w:t xml:space="preserve">ptimal, speziell dann, wenn die </w:t>
-      </w:r>
-      <w:proofErr w:type="spellStart"/>
-      <w:r>
-        <w:t>Plug-ins</w:t>
-      </w:r>
-      <w:proofErr w:type="spellEnd"/>
-      <w:r>
-        <w:t xml:space="preserve"> </w:t>
+        <w:t xml:space="preserve">ptimal, speziell dann, wenn die Plug-ins </w:t>
       </w:r>
       <w:r>
         <w:t>von verschiedenen Personen gewartet werden.</w:t>
@@ -15540,29 +14691,13 @@
         <w:t xml:space="preserve"> - </w:t>
       </w:r>
       <w:r>
-        <w:t xml:space="preserve">Das </w:t>
-      </w:r>
-      <w:proofErr w:type="spellStart"/>
-      <w:r>
-        <w:t>IApp</w:t>
-      </w:r>
-      <w:proofErr w:type="spellEnd"/>
-      <w:r>
-        <w:t xml:space="preserve"> Interface</w:t>
+        <w:t>Das IApp Interface</w:t>
       </w:r>
       <w:bookmarkEnd w:id="92"/>
     </w:p>
     <w:p>
       <w:r>
-        <w:t xml:space="preserve">Das </w:t>
-      </w:r>
-      <w:proofErr w:type="spellStart"/>
-      <w:r>
-        <w:t>IApp</w:t>
-      </w:r>
-      <w:proofErr w:type="spellEnd"/>
-      <w:r>
-        <w:t xml:space="preserve"> Interface (siehe </w:t>
+        <w:t xml:space="preserve">Das IApp Interface (siehe </w:t>
       </w:r>
       <w:r>
         <w:fldChar w:fldCharType="begin"/>
@@ -15586,59 +14721,19 @@
         <w:t xml:space="preserve"> - </w:t>
       </w:r>
       <w:r>
-        <w:t xml:space="preserve">Das </w:t>
-      </w:r>
-      <w:proofErr w:type="spellStart"/>
-      <w:r>
-        <w:t>IApp</w:t>
-      </w:r>
-      <w:proofErr w:type="spellEnd"/>
-      <w:r>
-        <w:t xml:space="preserve"> Interface</w:t>
+        <w:t>Das IApp Interface</w:t>
       </w:r>
       <w:r>
         <w:fldChar w:fldCharType="end"/>
       </w:r>
       <w:r>
-        <w:t xml:space="preserve">) bietet einen Einstiegspunkt. Da jede Applikation dieses Interface implementiert, sind hier nur die Anforderungen beschrieben, die jede Applikation anbieten muss. Speziell ist die Methode Activate, die auf jeder vom Framework zu ladenden Extension genau einmal aufgerufen wird (siehe auch </w:t>
-      </w:r>
-      <w:proofErr w:type="spellStart"/>
-      <w:r>
-        <w:t>Dependency</w:t>
-      </w:r>
-      <w:proofErr w:type="spellEnd"/>
-      <w:r>
-        <w:t xml:space="preserve"> </w:t>
-      </w:r>
-      <w:proofErr w:type="spellStart"/>
-      <w:r>
-        <w:t>Injection</w:t>
-      </w:r>
-      <w:proofErr w:type="spellEnd"/>
-      <w:r>
-        <w:t xml:space="preserve">, </w:t>
+        <w:t xml:space="preserve">) bietet einen Einstiegspunkt. Da jede Applikation dieses Interface implementiert, sind hier nur die Anforderungen beschrieben, die jede Applikation anbieten muss. Speziell ist die Methode Activate, die auf jeder vom Framework zu ladenden Extension genau einmal aufgerufen wird (siehe auch Dependency Injection, </w:t>
       </w:r>
       <w:r>
         <w:t>[eilbrecht07]</w:t>
       </w:r>
       <w:r>
-        <w:t xml:space="preserve">). In dieser Methode kann das </w:t>
-      </w:r>
-      <w:proofErr w:type="spellStart"/>
-      <w:r>
-        <w:t>Plug-in</w:t>
-      </w:r>
-      <w:proofErr w:type="spellEnd"/>
-      <w:r>
-        <w:t xml:space="preserve"> über das </w:t>
-      </w:r>
-      <w:proofErr w:type="spellStart"/>
-      <w:r>
-        <w:t>IVideoWallServiceProvider</w:t>
-      </w:r>
-      <w:proofErr w:type="spellEnd"/>
-      <w:r>
-        <w:t>-Objekt weitere Services anfordern:</w:t>
+        <w:t>). In dieser Methode kann das Plug-in über das IVideoWallServiceProvider-Objekt weitere Services anfordern:</w:t>
       </w:r>
     </w:p>
     <w:p>
@@ -15732,81 +14827,17 @@
         <w:t xml:space="preserve"> - </w:t>
       </w:r>
       <w:r>
-        <w:t xml:space="preserve">Durch den </w:t>
-      </w:r>
-      <w:proofErr w:type="spellStart"/>
-      <w:r>
-        <w:t>IVideoWallServiceProvider</w:t>
-      </w:r>
-      <w:proofErr w:type="spellEnd"/>
-      <w:r>
-        <w:t xml:space="preserve"> können weitere </w:t>
-      </w:r>
-      <w:proofErr w:type="spellStart"/>
-      <w:r>
-        <w:t>Extensions</w:t>
-      </w:r>
-      <w:proofErr w:type="spellEnd"/>
-      <w:r>
-        <w:t xml:space="preserve"> geladen werden</w:t>
+        <w:t>Durch den IVideoWallServiceProvider können weitere Extensions geladen werden</w:t>
       </w:r>
     </w:p>
     <w:p>
       <w:r>
-        <w:t xml:space="preserve">Über die Methode </w:t>
-      </w:r>
-      <w:proofErr w:type="spellStart"/>
-      <w:r>
-        <w:t>GetExtension</w:t>
-      </w:r>
-      <w:proofErr w:type="spellEnd"/>
-      <w:r>
-        <w:t xml:space="preserve"> des </w:t>
-      </w:r>
-      <w:proofErr w:type="spellStart"/>
-      <w:r>
-        <w:t>IVideoWallServiceProviders</w:t>
-      </w:r>
-      <w:proofErr w:type="spellEnd"/>
-      <w:r>
-        <w:t xml:space="preserve"> aus obiger Abbildung kann das </w:t>
-      </w:r>
-      <w:proofErr w:type="spellStart"/>
-      <w:r>
-        <w:t>Plug-in</w:t>
-      </w:r>
-      <w:proofErr w:type="spellEnd"/>
-      <w:r>
-        <w:t xml:space="preserve"> weitere Services (</w:t>
-      </w:r>
-      <w:proofErr w:type="spellStart"/>
-      <w:r>
-        <w:t>IVideoWallService</w:t>
-      </w:r>
-      <w:proofErr w:type="spellEnd"/>
-      <w:r>
-        <w:t xml:space="preserve">) anfordern. </w:t>
+        <w:t xml:space="preserve">Über die Methode GetExtension des IVideoWallServiceProviders aus obiger Abbildung kann das Plug-in weitere Services (IVideoWallService) anfordern. </w:t>
       </w:r>
     </w:p>
     <w:p>
       <w:r>
-        <w:t xml:space="preserve">Das </w:t>
-      </w:r>
-      <w:proofErr w:type="spellStart"/>
-      <w:r>
-        <w:t>IVideoWallService</w:t>
-      </w:r>
-      <w:proofErr w:type="spellEnd"/>
-      <w:r>
-        <w:t xml:space="preserve"> Interface ist ein Marker-Interface. Es ist nicht vorgesehen, dass Applikationen weitere </w:t>
-      </w:r>
-      <w:proofErr w:type="spellStart"/>
-      <w:r>
-        <w:t>Plug-ins</w:t>
-      </w:r>
-      <w:proofErr w:type="spellEnd"/>
-      <w:r>
-        <w:t xml:space="preserve"> registrieren können. Dies stellt den Hauptunterschied zum Extension Interface Pattern dar.</w:t>
+        <w:t>Das IVideoWallService Interface ist ein Marker-Interface. Es ist nicht vorgesehen, dass Applikationen weitere Plug-ins registrieren können. Dies stellt den Hauptunterschied zum Extension Interface Pattern dar.</w:t>
       </w:r>
     </w:p>
     <w:p>
@@ -16006,15 +15037,7 @@
         <w:fldChar w:fldCharType="end"/>
       </w:r>
       <w:r>
-        <w:t xml:space="preserve"> zeigt, dass die Applikation aus sechs Teilaufgaben bestehen müsste. Der erste Punkt ist das Generieren von Screenshots (1), welche dann in Teilchen zerschnitten werden. Weiter müssen diese Teilchen über den ganzen Bildschirm verteilt angezeigt werden(2). Damit bereits hier Dynamik im Spiel ist, benötigt jedes einzelne Teilchen eine Grundanimation (z.B. eine leichte Hin- und </w:t>
-      </w:r>
-      <w:proofErr w:type="spellStart"/>
-      <w:r>
-        <w:t>Herbewegung</w:t>
-      </w:r>
-      <w:proofErr w:type="spellEnd"/>
-      <w:r>
-        <w:t xml:space="preserve">). Der dritte Punkt ist das Zusammenfügen der Teilchen (3) zu einem Ganzen, dem Ursprungsbild. Als Nächstes müssen die Bewegungen der Teilchen (4), die durch das Passieren der Videowall ausgelöst wird, festgelegt und implementiert werden. Dazu mehr im nachfolgenden Abschnitt, der die </w:t>
+        <w:t xml:space="preserve"> zeigt, dass die Applikation aus sechs Teilaufgaben bestehen müsste. Der erste Punkt ist das Generieren von Screenshots (1), welche dann in Teilchen zerschnitten werden. Weiter müssen diese Teilchen über den ganzen Bildschirm verteilt angezeigt werden(2). Damit bereits hier Dynamik im Spiel ist, benötigt jedes einzelne Teilchen eine Grundanimation (z.B. eine leichte Hin- und Herbewegung). Der dritte Punkt ist das Zusammenfügen der Teilchen (3) zu einem Ganzen, dem Ursprungsbild. Als Nächstes müssen die Bewegungen der Teilchen (4), die durch das Passieren der Videowall ausgelöst wird, festgelegt und implementiert werden. Dazu mehr im nachfolgenden Abschnitt, der die </w:t>
       </w:r>
       <w:r>
         <w:fldChar w:fldCharType="begin"/>
@@ -16045,15 +15068,7 @@
       </w:r>
       <w:r>
         <w:br/>
-        <w:t xml:space="preserve">Ein </w:t>
-      </w:r>
-      <w:proofErr w:type="spellStart"/>
-      <w:r>
-        <w:t>Usability</w:t>
-      </w:r>
-      <w:proofErr w:type="spellEnd"/>
-      <w:r>
-        <w:t xml:space="preserve"> Test und das Umsetzen der allfällig dadurch entstandenen Verbesserungsansätze runden die Implementation ab.</w:t>
+        <w:t>Ein Usability Test und das Umsetzen der allfällig dadurch entstandenen Verbesserungsansätze runden die Implementation ab.</w:t>
       </w:r>
     </w:p>
     <w:p>
@@ -16273,15 +15288,7 @@
     </w:p>
     <w:p>
       <w:r>
-        <w:t xml:space="preserve">Im oberen Teil der Abbildung soll mit den Abstandsangaben, die vom Tiefensensor der </w:t>
-      </w:r>
-      <w:proofErr w:type="spellStart"/>
-      <w:r>
-        <w:t>Kinect</w:t>
-      </w:r>
-      <w:proofErr w:type="spellEnd"/>
-      <w:r>
-        <w:t xml:space="preserve"> erfasst werden, gearbeitet werden. Der Tiefensensor misst für jedes Pixel, wie weit der darauf zu sehende Mensch oder Gegenstand vom Sensor entfernt ist. Mit Hilfe der daraus gewonnenen Zahlwerte könnten nun Geradensteigungen und Vektorrichtungen für die Bewegung der Teilchen, welche auf den Wall verteilt dargestellt werden, ausgerechnet werden.</w:t>
+        <w:t>Im oberen Teil der Abbildung soll mit den Abstandsangaben, die vom Tiefensensor der Kinect erfasst werden, gearbeitet werden. Der Tiefensensor misst für jedes Pixel, wie weit der darauf zu sehende Mensch oder Gegenstand vom Sensor entfernt ist. Mit Hilfe der daraus gewonnenen Zahlwerte könnten nun Geradensteigungen und Vektorrichtungen für die Bewegung der Teilchen, welche auf den Wall verteilt dargestellt werden, ausgerechnet werden.</w:t>
       </w:r>
     </w:p>
     <w:p>
@@ -16464,15 +15471,7 @@
         <w:t xml:space="preserve"> muss es möglich sein, zwischen dem Interaktions- und Demomodus zu wechseln. Sobald der Demomodus angezeigt wird, soll der Hintergrund auf eine zufällig ausgewählte Farbe gesetzt werden. Zudem soll auch ein Teaser-Text zur jeweilig im Hintergrund aktiven App angezeigt werden. Dabei könnte es sich, wie in der </w:t>
       </w:r>
       <w:r>
-        <w:t xml:space="preserve">(TODO </w:t>
-      </w:r>
-      <w:proofErr w:type="spellStart"/>
-      <w:r>
-        <w:t>Ref</w:t>
-      </w:r>
-      <w:proofErr w:type="spellEnd"/>
-      <w:r>
-        <w:t xml:space="preserve"> Domain Analyse Bild Demomodus Ideen 1-3)</w:t>
+        <w:t>(TODO Ref Domain Analyse Bild Demomodus Ideen 1-3)</w:t>
       </w:r>
       <w:r>
         <w:t xml:space="preserve"> ersichtlich, um einen Text wie „Hunger? – Dann stell dich hier hin“ handeln.</w:t>
@@ -16507,51 +15506,25 @@
         <w:fldChar w:fldCharType="end"/>
       </w:r>
       <w:r>
-        <w:t xml:space="preserve"> zeigt das Zustandsdiagramm, welches den Wechsel vom Interaktionsmodus (</w:t>
-      </w:r>
-      <w:proofErr w:type="spellStart"/>
-      <w:r>
-        <w:t>Active</w:t>
-      </w:r>
-      <w:proofErr w:type="spellEnd"/>
-      <w:r>
-        <w:t>) in den Demomodus (Teaser) und zurück aufzeigt.</w:t>
+        <w:t xml:space="preserve"> zeigt das Zustandsdiagramm, welches den Wechsel vom Interaktionsmodus (Active) in den Demomodus (Teaser) und zurück aufzeigt.</w:t>
       </w:r>
     </w:p>
     <w:p>
       <w:r>
-        <w:t>Zu Beginn befindet sich die Applikation im Interaktionsmodus (</w:t>
-      </w:r>
-      <w:proofErr w:type="spellStart"/>
-      <w:r>
-        <w:t>Active</w:t>
-      </w:r>
-      <w:proofErr w:type="spellEnd"/>
-      <w:r>
-        <w:t xml:space="preserve">). Solange ein Skelett erkannt wird, bleibt die Applikation in diesem Status. Wird über eine bestimmte Zeit (beispielsweise 10 Sekunden) kein Skelett </w:t>
+        <w:t xml:space="preserve">Zu Beginn befindet sich die Applikation im Interaktionsmodus (Active). Solange ein Skelett erkannt wird, bleibt die Applikation in diesem Status. Wird über eine bestimmte Zeit (beispielsweise 10 Sekunden) kein Skelett </w:t>
       </w:r>
       <w:r>
         <w:lastRenderedPageBreak/>
-        <w:t>mehr erkannt, wird in den Demomodus (Teaser) gewechselt. Die Applikation bleibt so lange im Demomodus, bis wieder ein Skelett erkannt wurde. Darauf folgt der Wechsel in den Countdown. Wird hier immer ein Skelett erkannt, so läuft Zähler von 5 Sekunden rückwärts bis auf 0 Sekunden und die Applikation wechselt in den Interaktionsmodus (</w:t>
-      </w:r>
-      <w:proofErr w:type="spellStart"/>
-      <w:r>
-        <w:t>Active</w:t>
-      </w:r>
-      <w:proofErr w:type="spellEnd"/>
-      <w:r>
-        <w:t>). Falls im Countdown kein Skelett mehr erkannt werden sollte, so wird zurück in den Demomodus (Teaser) gewechselt.</w:t>
+        <w:t>mehr erkannt, wird in den Demomodus (Teaser) gewechselt. Die Applikation bleibt so lange im Demomodus, bis wieder ein Skelett erkannt wurde. Darauf folgt der Wechsel in den Countdown. Wird hier immer ein Skelett erkannt, so läuft Zähler von 5 Sekunden rückwärts bis auf 0 Sekunden und die Applikation wechselt in den Interaktionsmodus (Active). Falls im Countdown kein Skelett mehr erkannt werden sollte, so wird zurück in den Demomodus (Teaser) gewechselt.</w:t>
       </w:r>
     </w:p>
     <w:p>
-      <w:proofErr w:type="spellStart"/>
       <w:r>
         <w:t>Während</w:t>
       </w:r>
       <w:r>
         <w:t>dem</w:t>
       </w:r>
-      <w:proofErr w:type="spellEnd"/>
       <w:r>
         <w:t xml:space="preserve"> sich die Applikation im Demomodus befindet, werden im Hintergrund nach Ablauf einer bestimmten Zeit (zum Beispiel 20 Sekunden) die aktuelle Applikation und die Farbe des Demomodus-Hintergrunds gewechselt.</w:t>
       </w:r>
@@ -16675,56 +15648,19 @@
       </w:pPr>
       <w:bookmarkStart w:id="108" w:name="_Toc325440879"/>
       <w:bookmarkStart w:id="109" w:name="_Toc327447063"/>
-      <w:proofErr w:type="spellStart"/>
-      <w:r>
-        <w:t>Kinect</w:t>
-      </w:r>
-      <w:proofErr w:type="spellEnd"/>
-      <w:r>
-        <w:t xml:space="preserve"> Daten</w:t>
+      <w:r>
+        <w:t>Kinect Daten</w:t>
       </w:r>
       <w:bookmarkEnd w:id="108"/>
       <w:bookmarkEnd w:id="109"/>
     </w:p>
     <w:p>
       <w:r>
-        <w:t xml:space="preserve">Eines der wichtigsten Features des </w:t>
-      </w:r>
-      <w:proofErr w:type="spellStart"/>
-      <w:r>
-        <w:t>Kinect</w:t>
-      </w:r>
-      <w:proofErr w:type="spellEnd"/>
-      <w:r>
-        <w:t xml:space="preserve"> SDK ist das sogenannte </w:t>
-      </w:r>
-      <w:proofErr w:type="spellStart"/>
-      <w:r>
-        <w:t>Skeletal</w:t>
-      </w:r>
-      <w:proofErr w:type="spellEnd"/>
-      <w:r>
-        <w:t xml:space="preserve"> Tracking. Hierbei wird mit Hilfe der Sensoren (Tiefensensor, Bildsensor, Infrarotsensor) versucht, ein menschliches Skelett zu erkennen, und zwar </w:t>
+        <w:t xml:space="preserve">Eines der wichtigsten Features des Kinect SDK ist das sogenannte Skeletal Tracking. Hierbei wird mit Hilfe der Sensoren (Tiefensensor, Bildsensor, Infrarotsensor) versucht, ein menschliches Skelett zu erkennen, und zwar </w:t>
       </w:r>
       <w:r>
         <w:lastRenderedPageBreak/>
-        <w:t xml:space="preserve">in Echtzeit. Es ist möglich, gleichzeitig von zwei Personen das Skelett anzuzeigen. Für das Handtracking auf </w:t>
-      </w:r>
-      <w:proofErr w:type="gramStart"/>
-      <w:r>
-        <w:t>der Videowall</w:t>
-      </w:r>
-      <w:proofErr w:type="gramEnd"/>
-      <w:r>
-        <w:t xml:space="preserve"> ist aber nur das </w:t>
-      </w:r>
-      <w:proofErr w:type="spellStart"/>
-      <w:r>
-        <w:t>Tracken</w:t>
-      </w:r>
-      <w:proofErr w:type="spellEnd"/>
-      <w:r>
-        <w:t xml:space="preserve"> eines Skeletts vorgesehen.</w:t>
+        <w:t>in Echtzeit. Es ist möglich, gleichzeitig von zwei Personen das Skelett anzuzeigen. Für das Handtracking auf der Videowall ist aber nur das Tracken eines Skeletts vorgesehen.</w:t>
       </w:r>
     </w:p>
     <w:p/>
@@ -16866,15 +15802,7 @@
       </w:r>
       <w:r>
         <w:br/>
-        <w:t xml:space="preserve">Die Position der Hand des Benutzers muss auf dem Bildschirm zeitgleich nachgestellt werden. Damit sich der Benutzer der Applikation nicht zu viel und weit bewegen muss, wird eine Grenze für das </w:t>
-      </w:r>
-      <w:proofErr w:type="spellStart"/>
-      <w:r>
-        <w:t>Tracken</w:t>
-      </w:r>
-      <w:proofErr w:type="spellEnd"/>
-      <w:r>
-        <w:t xml:space="preserve"> der Hand festgelegt. Das sieht schematisch folgendermassen aus:</w:t>
+        <w:t>Die Position der Hand des Benutzers muss auf dem Bildschirm zeitgleich nachgestellt werden. Damit sich der Benutzer der Applikation nicht zu viel und weit bewegen muss, wird eine Grenze für das Tracken der Hand festgelegt. Das sieht schematisch folgendermassen aus:</w:t>
       </w:r>
     </w:p>
     <w:p>
@@ -17092,10 +16020,7 @@
         <w:fldChar w:fldCharType="begin"/>
       </w:r>
       <w:r>
-        <w:instrText xml:space="preserve"> SEQ Abbildung \</w:instrText>
-      </w:r>
-      <w:r>
-        <w:instrText xml:space="preserve">* ARABIC </w:instrText>
+        <w:instrText xml:space="preserve"> SEQ Abbildung \* ARABIC </w:instrText>
       </w:r>
       <w:r>
         <w:fldChar w:fldCharType="separate"/>
@@ -17164,27 +16089,14 @@
         <w:t>anklickbaren</w:t>
       </w:r>
       <w:r>
-        <w:t xml:space="preserve"> Elemente zu suchen, wird nach dem Starten der Applikation und den </w:t>
-      </w:r>
-      <w:proofErr w:type="spellStart"/>
-      <w:r>
-        <w:t>Plug-</w:t>
+        <w:t xml:space="preserve"> Elemente zu suchen, wird nach dem Starten der Applikation und den Plug-</w:t>
       </w:r>
       <w:r>
         <w:t>i</w:t>
       </w:r>
       <w:r>
-        <w:t>ns</w:t>
-      </w:r>
-      <w:proofErr w:type="spellEnd"/>
-      <w:r>
-        <w:t xml:space="preserve"> der gesamte Visual </w:t>
-      </w:r>
-      <w:proofErr w:type="spellStart"/>
-      <w:r>
-        <w:t>Tree</w:t>
-      </w:r>
-      <w:proofErr w:type="spellEnd"/>
+        <w:t>ns der gesamte Visual Tree</w:t>
+      </w:r>
       <w:r>
         <w:rPr>
           <w:rStyle w:val="FootnoteReference"/>
@@ -17210,15 +16122,7 @@
         <w:t>cursor</w:t>
       </w:r>
       <w:r>
-        <w:t xml:space="preserve"> über einem Button befindet. Falls ja, wird ein </w:t>
-      </w:r>
-      <w:proofErr w:type="spellStart"/>
-      <w:r>
-        <w:t>Timer</w:t>
-      </w:r>
-      <w:proofErr w:type="spellEnd"/>
-      <w:r>
-        <w:t xml:space="preserve"> gestartet, der auf diesen Button klickt, sobald eine bestimmte Dauer (ca. 1.5 Sekunden) abgelaufen ist.</w:t>
+        <w:t xml:space="preserve"> über einem Button befindet. Falls ja, wird ein Timer gestartet, der auf diesen Button klickt, sobald eine bestimmte Dauer (ca. 1.5 Sekunden) abgelaufen ist.</w:t>
       </w:r>
     </w:p>
     <w:p>
@@ -17469,7 +16373,7 @@
         <w:noProof/>
         <w:lang w:val="de-DE"/>
       </w:rPr>
-      <w:t>9</w:t>
+      <w:t>2</w:t>
     </w:r>
     <w:r>
       <w:rPr>
@@ -17483,31 +16387,16 @@
       </w:rPr>
       <w:t xml:space="preserve"> von </w:t>
     </w:r>
-    <w:r>
-      <w:fldChar w:fldCharType="begin"/>
-    </w:r>
-    <w:r>
-      <w:instrText>NUMPAGES  \* Arabic  \* MERGEFORMAT</w:instrText>
-    </w:r>
-    <w:r>
-      <w:fldChar w:fldCharType="separate"/>
-    </w:r>
-    <w:r>
-      <w:rPr>
-        <w:b/>
-        <w:noProof/>
-        <w:lang w:val="de-DE"/>
-      </w:rPr>
-      <w:t>25</w:t>
-    </w:r>
-    <w:r>
-      <w:rPr>
-        <w:b/>
-        <w:noProof/>
-        <w:lang w:val="de-DE"/>
-      </w:rPr>
-      <w:fldChar w:fldCharType="end"/>
-    </w:r>
+    <w:fldSimple w:instr="NUMPAGES  \* Arabic  \* MERGEFORMAT">
+      <w:r>
+        <w:rPr>
+          <w:b/>
+          <w:noProof/>
+          <w:lang w:val="de-DE"/>
+        </w:rPr>
+        <w:t>25</w:t>
+      </w:r>
+    </w:fldSimple>
   </w:p>
 </w:ftr>
 </file>
@@ -26505,7 +25394,7 @@
         <a:p>
           <a:r>
             <a:rPr lang="de-CH"/>
-            <a:t>siehe weiter unten: Laufen</a:t>
+            <a:t>siehe Kapitel Laufen</a:t>
           </a:r>
         </a:p>
       </dgm:t>
@@ -26577,7 +25466,7 @@
         <a:p>
           <a:r>
             <a:rPr lang="de-CH"/>
-            <a:t>siehe weiter unten: Startup</a:t>
+            <a:t>siehe Kapitel Startup</a:t>
           </a:r>
         </a:p>
       </dgm:t>
@@ -26613,7 +25502,7 @@
         <a:p>
           <a:r>
             <a:rPr lang="de-CH"/>
-            <a:t>siehe weiter unten: Beenden</a:t>
+            <a:t>siehe Kapitel: Beenden</a:t>
           </a:r>
         </a:p>
       </dgm:t>
@@ -26713,27 +25602,27 @@
   </dgm:ptLst>
   <dgm:cxnLst>
     <dgm:cxn modelId="{CA8DC36E-1ADE-45A9-A3CE-4F9BA8A38013}" srcId="{EA4A5D37-6C35-46ED-9C70-35191EACB5AC}" destId="{44E23F7F-2361-4C9A-8BD0-B324F57FB0FA}" srcOrd="1" destOrd="0" parTransId="{CB1B1F70-7A86-4A39-8660-22ED5495867B}" sibTransId="{ADCD1A86-8443-4B9E-B63A-67686E0BC68D}"/>
+    <dgm:cxn modelId="{E2A36AD2-B1D1-48EB-979D-4D5443E5D315}" type="presOf" srcId="{3B66317B-5BE1-4FE4-9240-67E0B410ED59}" destId="{4F304339-67F1-42F2-BC2B-19083F23939A}" srcOrd="0" destOrd="1" presId="urn:microsoft.com/office/officeart/2005/8/layout/hProcess9"/>
     <dgm:cxn modelId="{AB598CB1-B8A4-49AD-97C8-931AD9C23D0C}" srcId="{EA4A5D37-6C35-46ED-9C70-35191EACB5AC}" destId="{21CD5327-44B4-46CC-836B-7392F35EDDF6}" srcOrd="0" destOrd="0" parTransId="{8032D43A-545D-4389-9E29-260818EB557B}" sibTransId="{999D7CC2-D8FC-4464-AA89-08580BCB4A3F}"/>
     <dgm:cxn modelId="{CCAB598E-B36B-41F7-A314-AF086A3EF772}" srcId="{44E23F7F-2361-4C9A-8BD0-B324F57FB0FA}" destId="{EBA430C6-B7B0-4CA2-835C-089021BCC784}" srcOrd="1" destOrd="0" parTransId="{A0C11EED-D8E3-4020-AAF8-B12720FF29FD}" sibTransId="{B0FAC06F-6F08-419E-9242-F9BF0EAE4196}"/>
-    <dgm:cxn modelId="{26668F0F-652E-4E3A-9431-106BCCC3D886}" type="presOf" srcId="{102ED525-F16E-4A71-8E1E-F790A3E439A7}" destId="{C75B8BC6-22C8-461B-93FA-8036ACD716C9}" srcOrd="0" destOrd="1" presId="urn:microsoft.com/office/officeart/2005/8/layout/hProcess9"/>
-    <dgm:cxn modelId="{8A47EB87-3BAC-4AA9-83CA-A2E8F47B7803}" type="presOf" srcId="{92811535-3CEB-4BA2-B1DE-89C98F62CD1C}" destId="{C75B8BC6-22C8-461B-93FA-8036ACD716C9}" srcOrd="0" destOrd="0" presId="urn:microsoft.com/office/officeart/2005/8/layout/hProcess9"/>
-    <dgm:cxn modelId="{AFF75951-DC92-4EA2-A05F-10208B515F4A}" type="presOf" srcId="{3B66317B-5BE1-4FE4-9240-67E0B410ED59}" destId="{4F304339-67F1-42F2-BC2B-19083F23939A}" srcOrd="0" destOrd="1" presId="urn:microsoft.com/office/officeart/2005/8/layout/hProcess9"/>
-    <dgm:cxn modelId="{E9BA77A1-24F6-4601-9E31-E09D56083317}" type="presOf" srcId="{0B679559-7F3C-49D7-A734-0C0C198FB3E3}" destId="{2FB153DA-60D3-449F-957F-3FE69194D546}" srcOrd="0" destOrd="1" presId="urn:microsoft.com/office/officeart/2005/8/layout/hProcess9"/>
     <dgm:cxn modelId="{5ABE29B4-6B5D-4BF6-81C6-ED915FCFEE93}" srcId="{44E23F7F-2361-4C9A-8BD0-B324F57FB0FA}" destId="{0B679559-7F3C-49D7-A734-0C0C198FB3E3}" srcOrd="0" destOrd="0" parTransId="{14EC16E9-E295-47EE-B661-B4DCAAE70383}" sibTransId="{2E6F6C41-A83D-4DE5-B1D5-D763A4B481A0}"/>
-    <dgm:cxn modelId="{62780BA7-F49A-49EE-8C03-C8C192BAE003}" type="presOf" srcId="{44E23F7F-2361-4C9A-8BD0-B324F57FB0FA}" destId="{2FB153DA-60D3-449F-957F-3FE69194D546}" srcOrd="0" destOrd="0" presId="urn:microsoft.com/office/officeart/2005/8/layout/hProcess9"/>
-    <dgm:cxn modelId="{2A57FBA0-B175-4303-956B-4DAF285EE37C}" type="presOf" srcId="{EA4A5D37-6C35-46ED-9C70-35191EACB5AC}" destId="{25B0286E-0325-4370-95BF-114E00E4EEBF}" srcOrd="0" destOrd="0" presId="urn:microsoft.com/office/officeart/2005/8/layout/hProcess9"/>
+    <dgm:cxn modelId="{F323B398-65F0-4710-89A9-D88B430C4FC0}" type="presOf" srcId="{21CD5327-44B4-46CC-836B-7392F35EDDF6}" destId="{4F304339-67F1-42F2-BC2B-19083F23939A}" srcOrd="0" destOrd="0" presId="urn:microsoft.com/office/officeart/2005/8/layout/hProcess9"/>
+    <dgm:cxn modelId="{FE202AEF-C625-4E54-BA25-C572CD5F06F2}" type="presOf" srcId="{102ED525-F16E-4A71-8E1E-F790A3E439A7}" destId="{C75B8BC6-22C8-461B-93FA-8036ACD716C9}" srcOrd="0" destOrd="1" presId="urn:microsoft.com/office/officeart/2005/8/layout/hProcess9"/>
+    <dgm:cxn modelId="{4608B605-98FB-42B3-9A59-DB66BA6A3ACF}" type="presOf" srcId="{EBA430C6-B7B0-4CA2-835C-089021BCC784}" destId="{2FB153DA-60D3-449F-957F-3FE69194D546}" srcOrd="0" destOrd="2" presId="urn:microsoft.com/office/officeart/2005/8/layout/hProcess9"/>
+    <dgm:cxn modelId="{457E55C0-2DFF-470A-A8DE-56128111EFE9}" type="presOf" srcId="{44E23F7F-2361-4C9A-8BD0-B324F57FB0FA}" destId="{2FB153DA-60D3-449F-957F-3FE69194D546}" srcOrd="0" destOrd="0" presId="urn:microsoft.com/office/officeart/2005/8/layout/hProcess9"/>
     <dgm:cxn modelId="{B009A0CE-4DE4-429F-8440-166378A288D4}" srcId="{21CD5327-44B4-46CC-836B-7392F35EDDF6}" destId="{3B66317B-5BE1-4FE4-9240-67E0B410ED59}" srcOrd="0" destOrd="0" parTransId="{8A900E8B-8BB4-4A97-91D1-CA0179551E12}" sibTransId="{C3130DBB-DAAB-4294-AB34-5D155E108ADB}"/>
+    <dgm:cxn modelId="{FB3DC146-52A5-4DC7-9C0F-7F75B855A405}" type="presOf" srcId="{0B679559-7F3C-49D7-A734-0C0C198FB3E3}" destId="{2FB153DA-60D3-449F-957F-3FE69194D546}" srcOrd="0" destOrd="1" presId="urn:microsoft.com/office/officeart/2005/8/layout/hProcess9"/>
     <dgm:cxn modelId="{5251DB99-B902-433E-B39D-9EFF41646F42}" srcId="{EA4A5D37-6C35-46ED-9C70-35191EACB5AC}" destId="{92811535-3CEB-4BA2-B1DE-89C98F62CD1C}" srcOrd="2" destOrd="0" parTransId="{C288C260-D1DD-482B-A48E-56EB615B031E}" sibTransId="{678ABF80-C255-4F99-B120-5CE34AE834B2}"/>
-    <dgm:cxn modelId="{606E89CC-8207-4378-9C81-7F81A2E366FD}" type="presOf" srcId="{EBA430C6-B7B0-4CA2-835C-089021BCC784}" destId="{2FB153DA-60D3-449F-957F-3FE69194D546}" srcOrd="0" destOrd="2" presId="urn:microsoft.com/office/officeart/2005/8/layout/hProcess9"/>
+    <dgm:cxn modelId="{94DBA56F-BDA0-449A-848E-3BEA766400F5}" type="presOf" srcId="{EA4A5D37-6C35-46ED-9C70-35191EACB5AC}" destId="{25B0286E-0325-4370-95BF-114E00E4EEBF}" srcOrd="0" destOrd="0" presId="urn:microsoft.com/office/officeart/2005/8/layout/hProcess9"/>
+    <dgm:cxn modelId="{40DDEB32-F26A-4B58-B3E4-18200D8E3DE1}" type="presOf" srcId="{92811535-3CEB-4BA2-B1DE-89C98F62CD1C}" destId="{C75B8BC6-22C8-461B-93FA-8036ACD716C9}" srcOrd="0" destOrd="0" presId="urn:microsoft.com/office/officeart/2005/8/layout/hProcess9"/>
     <dgm:cxn modelId="{068F6161-7A75-40A8-BBD6-27099054DDE7}" srcId="{92811535-3CEB-4BA2-B1DE-89C98F62CD1C}" destId="{102ED525-F16E-4A71-8E1E-F790A3E439A7}" srcOrd="0" destOrd="0" parTransId="{35D68243-18EC-4553-9DEF-DC33B9E691EA}" sibTransId="{FD69076A-A377-4389-A0F2-4C69795B8C44}"/>
-    <dgm:cxn modelId="{4956BBB7-F148-40B0-838B-BBEDD4659FD8}" type="presOf" srcId="{21CD5327-44B4-46CC-836B-7392F35EDDF6}" destId="{4F304339-67F1-42F2-BC2B-19083F23939A}" srcOrd="0" destOrd="0" presId="urn:microsoft.com/office/officeart/2005/8/layout/hProcess9"/>
-    <dgm:cxn modelId="{DDE15F80-C3D5-410A-93A0-836C13BBDAD4}" type="presParOf" srcId="{25B0286E-0325-4370-95BF-114E00E4EEBF}" destId="{F3A9F25A-8A4D-4430-8E67-1E94075CA741}" srcOrd="0" destOrd="0" presId="urn:microsoft.com/office/officeart/2005/8/layout/hProcess9"/>
-    <dgm:cxn modelId="{3CCE94E9-CEA5-490E-8F30-E0C2401D0B2D}" type="presParOf" srcId="{25B0286E-0325-4370-95BF-114E00E4EEBF}" destId="{F723AA01-F6C4-407E-89CE-9B9F1E32C241}" srcOrd="1" destOrd="0" presId="urn:microsoft.com/office/officeart/2005/8/layout/hProcess9"/>
-    <dgm:cxn modelId="{EAE56FBD-1E3A-4F52-AF41-8342DBB67619}" type="presParOf" srcId="{F723AA01-F6C4-407E-89CE-9B9F1E32C241}" destId="{4F304339-67F1-42F2-BC2B-19083F23939A}" srcOrd="0" destOrd="0" presId="urn:microsoft.com/office/officeart/2005/8/layout/hProcess9"/>
-    <dgm:cxn modelId="{626A4F56-E5E2-4CC8-BF50-D55DAF21D369}" type="presParOf" srcId="{F723AA01-F6C4-407E-89CE-9B9F1E32C241}" destId="{03B7A9B2-5213-454B-A2FC-328B2CC153EA}" srcOrd="1" destOrd="0" presId="urn:microsoft.com/office/officeart/2005/8/layout/hProcess9"/>
-    <dgm:cxn modelId="{A43F1DC1-86FF-4A79-9593-79BACA097A16}" type="presParOf" srcId="{F723AA01-F6C4-407E-89CE-9B9F1E32C241}" destId="{2FB153DA-60D3-449F-957F-3FE69194D546}" srcOrd="2" destOrd="0" presId="urn:microsoft.com/office/officeart/2005/8/layout/hProcess9"/>
-    <dgm:cxn modelId="{97FCBC58-39F5-4577-8DE6-1065E644C79A}" type="presParOf" srcId="{F723AA01-F6C4-407E-89CE-9B9F1E32C241}" destId="{8EC40ED4-4147-4644-8196-1C346CC5BFB2}" srcOrd="3" destOrd="0" presId="urn:microsoft.com/office/officeart/2005/8/layout/hProcess9"/>
-    <dgm:cxn modelId="{31900035-63E1-499C-A610-4FDA04C0DE43}" type="presParOf" srcId="{F723AA01-F6C4-407E-89CE-9B9F1E32C241}" destId="{C75B8BC6-22C8-461B-93FA-8036ACD716C9}" srcOrd="4" destOrd="0" presId="urn:microsoft.com/office/officeart/2005/8/layout/hProcess9"/>
+    <dgm:cxn modelId="{B9FEC7B0-1FBB-4D4E-9D3B-6FB242A4D4AF}" type="presParOf" srcId="{25B0286E-0325-4370-95BF-114E00E4EEBF}" destId="{F3A9F25A-8A4D-4430-8E67-1E94075CA741}" srcOrd="0" destOrd="0" presId="urn:microsoft.com/office/officeart/2005/8/layout/hProcess9"/>
+    <dgm:cxn modelId="{933EF8D4-BC07-453F-80E9-2037458787AC}" type="presParOf" srcId="{25B0286E-0325-4370-95BF-114E00E4EEBF}" destId="{F723AA01-F6C4-407E-89CE-9B9F1E32C241}" srcOrd="1" destOrd="0" presId="urn:microsoft.com/office/officeart/2005/8/layout/hProcess9"/>
+    <dgm:cxn modelId="{7EC0BF91-5969-496C-B6C0-0306F58058A7}" type="presParOf" srcId="{F723AA01-F6C4-407E-89CE-9B9F1E32C241}" destId="{4F304339-67F1-42F2-BC2B-19083F23939A}" srcOrd="0" destOrd="0" presId="urn:microsoft.com/office/officeart/2005/8/layout/hProcess9"/>
+    <dgm:cxn modelId="{6B955DD0-8161-45EA-88E9-FE0CC3D7E5BD}" type="presParOf" srcId="{F723AA01-F6C4-407E-89CE-9B9F1E32C241}" destId="{03B7A9B2-5213-454B-A2FC-328B2CC153EA}" srcOrd="1" destOrd="0" presId="urn:microsoft.com/office/officeart/2005/8/layout/hProcess9"/>
+    <dgm:cxn modelId="{5D34B8C1-2033-4619-BF75-091235627202}" type="presParOf" srcId="{F723AA01-F6C4-407E-89CE-9B9F1E32C241}" destId="{2FB153DA-60D3-449F-957F-3FE69194D546}" srcOrd="2" destOrd="0" presId="urn:microsoft.com/office/officeart/2005/8/layout/hProcess9"/>
+    <dgm:cxn modelId="{86AA6A78-C4EB-43F4-96CB-A4EAAC9CE1F2}" type="presParOf" srcId="{F723AA01-F6C4-407E-89CE-9B9F1E32C241}" destId="{8EC40ED4-4147-4644-8196-1C346CC5BFB2}" srcOrd="3" destOrd="0" presId="urn:microsoft.com/office/officeart/2005/8/layout/hProcess9"/>
+    <dgm:cxn modelId="{C9DF9752-2593-41F7-A09E-CBF14A5DF722}" type="presParOf" srcId="{F723AA01-F6C4-407E-89CE-9B9F1E32C241}" destId="{C75B8BC6-22C8-461B-93FA-8036ACD716C9}" srcOrd="4" destOrd="0" presId="urn:microsoft.com/office/officeart/2005/8/layout/hProcess9"/>
   </dgm:cxnLst>
   <dgm:bg/>
   <dgm:whole/>
@@ -26905,7 +25794,7 @@
         <a:p>
           <a:r>
             <a:rPr lang="de-CH"/>
-            <a:t>Das Programm befindet sich unter: code\video_wall\trunk\VideoWall\ VideoWall.Main\bin\Debug\VideoWall.Main.exe</a:t>
+            <a:t>Die Applikation wird gestartet</a:t>
           </a:r>
         </a:p>
       </dgm:t>
@@ -26941,7 +25830,7 @@
         <a:p>
           <a:r>
             <a:rPr lang="de-CH"/>
-            <a:t>Diese befindet sich unter: code\video_wall\trunk\VideoWall\ VideoWall.Main\bin\Debug\VideoWall.Main.exe.config</a:t>
+            <a:t>Die Unitiy Konfiguration wird aus der Konfigurationsdatei gelesen und geladen</a:t>
           </a:r>
         </a:p>
       </dgm:t>
@@ -26977,7 +25866,7 @@
         <a:p>
           <a:r>
             <a:rPr lang="de-CH"/>
-            <a:t>Der Ort, wo diese Plug-Ins liegen, wird in der Konfigurationsdatei (VideoWall.Main.exe.config) konfiguriert</a:t>
+            <a:t>Der Ort, wo diese Plug-ins liegen, wird in der Konfigurationsdatei konfiguriert</a:t>
           </a:r>
         </a:p>
       </dgm:t>
@@ -27004,42 +25893,6 @@
         </a:p>
       </dgm:t>
     </dgm:pt>
-    <dgm:pt modelId="{7B50C014-ED4D-4EC9-9135-47FECD54FC79}">
-      <dgm:prSet phldrT="[Text]"/>
-      <dgm:spPr/>
-      <dgm:t>
-        <a:bodyPr/>
-        <a:lstStyle/>
-        <a:p>
-          <a:r>
-            <a:rPr lang="de-CH"/>
-            <a:t>Die Option heisst ExtensionsConfig und zeigt auf den Pfad, wo die Extensions liegen</a:t>
-          </a:r>
-        </a:p>
-      </dgm:t>
-    </dgm:pt>
-    <dgm:pt modelId="{98815C3A-9DA7-4524-8751-B493D86F31C5}" type="parTrans" cxnId="{16CE8DEF-861D-40B1-9CCC-FD432FABC25D}">
-      <dgm:prSet/>
-      <dgm:spPr/>
-      <dgm:t>
-        <a:bodyPr/>
-        <a:lstStyle/>
-        <a:p>
-          <a:endParaRPr lang="de-CH"/>
-        </a:p>
-      </dgm:t>
-    </dgm:pt>
-    <dgm:pt modelId="{94A46C12-F935-489C-9EEA-CDA6BBE29035}" type="sibTrans" cxnId="{16CE8DEF-861D-40B1-9CCC-FD432FABC25D}">
-      <dgm:prSet/>
-      <dgm:spPr/>
-      <dgm:t>
-        <a:bodyPr/>
-        <a:lstStyle/>
-        <a:p>
-          <a:endParaRPr lang="de-CH"/>
-        </a:p>
-      </dgm:t>
-    </dgm:pt>
     <dgm:pt modelId="{8B6E7653-8678-40D8-BE34-7BF5EB6AEE9A}">
       <dgm:prSet phldrT="[Text]"/>
       <dgm:spPr/>
@@ -27049,7 +25902,7 @@
         <a:p>
           <a:r>
             <a:rPr lang="de-CH"/>
-            <a:t>Services für die Videowall werden gestartet (Handtracking, Demomodus, usw.)</a:t>
+            <a:t>Services für die Videowall werden gestartet (Handtracking, Demomodus, etc.)</a:t>
           </a:r>
         </a:p>
       </dgm:t>
@@ -27085,7 +25938,7 @@
         <a:p>
           <a:r>
             <a:rPr lang="de-CH"/>
-            <a:t>MainView wird angezeigt und über alle Bildschirme gestreckt</a:t>
+            <a:t>MainView mit den Plug-ins wird angezeigt und über alle Bildschirme gestreckt</a:t>
           </a:r>
         </a:p>
       </dgm:t>
@@ -27112,42 +25965,6 @@
         </a:p>
       </dgm:t>
     </dgm:pt>
-    <dgm:pt modelId="{6A27672B-012F-4FF3-831B-4463B8FACACC}">
-      <dgm:prSet phldrT="[Text]"/>
-      <dgm:spPr/>
-      <dgm:t>
-        <a:bodyPr/>
-        <a:lstStyle/>
-        <a:p>
-          <a:r>
-            <a:rPr lang="de-CH"/>
-            <a:t>Alle Plugin UserControls werden geladen</a:t>
-          </a:r>
-        </a:p>
-      </dgm:t>
-    </dgm:pt>
-    <dgm:pt modelId="{034C989B-C531-41D7-B3CA-E5A03605FC1D}" type="parTrans" cxnId="{2A882A6E-189D-490B-88F1-FE18B09EE0DE}">
-      <dgm:prSet/>
-      <dgm:spPr/>
-      <dgm:t>
-        <a:bodyPr/>
-        <a:lstStyle/>
-        <a:p>
-          <a:endParaRPr lang="de-CH"/>
-        </a:p>
-      </dgm:t>
-    </dgm:pt>
-    <dgm:pt modelId="{745C434F-DC4E-4906-93FA-214796DBFE5F}" type="sibTrans" cxnId="{2A882A6E-189D-490B-88F1-FE18B09EE0DE}">
-      <dgm:prSet/>
-      <dgm:spPr/>
-      <dgm:t>
-        <a:bodyPr/>
-        <a:lstStyle/>
-        <a:p>
-          <a:endParaRPr lang="de-CH"/>
-        </a:p>
-      </dgm:t>
-    </dgm:pt>
     <dgm:pt modelId="{BB8D3FDD-2FDF-46D8-922A-64EEBA2E5396}">
       <dgm:prSet phldrT="[Text]"/>
       <dgm:spPr/>
@@ -27157,7 +25974,7 @@
         <a:p>
           <a:r>
             <a:rPr lang="de-CH"/>
-            <a:t>Nach dem Laden der DLL Dateien eines Plug-Ins (mithilfe von MEF) werden die Services für dieses Plugin über die Activate() Methode zur Verfügung gestellt (mithilfe von Unity)</a:t>
+            <a:t>Nach dem Laden der DLL Dateien eines Plug-ins (mithilfe von MEF) werden die Services für dieses Plugin über die Activate() Methode zur Verfügung gestellt (mithilfe von Unity)</a:t>
           </a:r>
         </a:p>
       </dgm:t>
@@ -27348,46 +26165,42 @@
     </dgm:pt>
   </dgm:ptLst>
   <dgm:cxnLst>
-    <dgm:cxn modelId="{E707BD87-E58B-4F95-9D22-225FE17E069E}" type="presOf" srcId="{EF8E3B00-F99F-43B4-84DA-40010458C83D}" destId="{65CD61FA-4726-4C7F-BD32-5E94C47F5620}" srcOrd="0" destOrd="0" presId="urn:microsoft.com/office/officeart/2005/8/layout/chevron2"/>
-    <dgm:cxn modelId="{E870A53E-9A05-4E79-B82D-BF805E2131F1}" type="presOf" srcId="{B6B73756-2B3A-4BC9-B052-7090EFAE0F6B}" destId="{5A527D77-7C51-41E4-8AF6-066854C928D4}" srcOrd="0" destOrd="0" presId="urn:microsoft.com/office/officeart/2005/8/layout/chevron2"/>
-    <dgm:cxn modelId="{16CE8DEF-861D-40B1-9CCC-FD432FABC25D}" srcId="{EE0B68F9-B49B-4E21-A33E-D392AE968E58}" destId="{7B50C014-ED4D-4EC9-9135-47FECD54FC79}" srcOrd="1" destOrd="0" parTransId="{98815C3A-9DA7-4524-8751-B493D86F31C5}" sibTransId="{94A46C12-F935-489C-9EEA-CDA6BBE29035}"/>
-    <dgm:cxn modelId="{E8693480-A0F1-4D9A-BA17-72EE8368303C}" type="presOf" srcId="{7B50C014-ED4D-4EC9-9135-47FECD54FC79}" destId="{3A2F0B25-828C-46C1-96EC-012BB0955B06}" srcOrd="0" destOrd="1" presId="urn:microsoft.com/office/officeart/2005/8/layout/chevron2"/>
+    <dgm:cxn modelId="{B5CB085B-5816-4BF7-86DF-956AA788221E}" type="presOf" srcId="{29B94C0B-86F7-4F1F-8647-B4F514037077}" destId="{3A2F0B25-828C-46C1-96EC-012BB0955B06}" srcOrd="0" destOrd="0" presId="urn:microsoft.com/office/officeart/2005/8/layout/chevron2"/>
+    <dgm:cxn modelId="{9317C0EA-FDB5-4713-83C2-40E1D5F14ABA}" srcId="{DB391360-088E-4A7B-AEAD-B4884BC58AF6}" destId="{B6B73756-2B3A-4BC9-B052-7090EFAE0F6B}" srcOrd="3" destOrd="0" parTransId="{9095BB7A-8F8F-4995-B7CB-EB9AD7ACDC22}" sibTransId="{557D3FC4-4A07-4F4D-9DC3-46F3D6CEFC61}"/>
+    <dgm:cxn modelId="{EC6DAEE5-1E14-4B77-B75E-3418A608E752}" type="presOf" srcId="{EF8E3B00-F99F-43B4-84DA-40010458C83D}" destId="{65CD61FA-4726-4C7F-BD32-5E94C47F5620}" srcOrd="0" destOrd="0" presId="urn:microsoft.com/office/officeart/2005/8/layout/chevron2"/>
+    <dgm:cxn modelId="{D7990FE3-338B-4C17-8F8E-4D7A98D0E24C}" srcId="{B6B73756-2B3A-4BC9-B052-7090EFAE0F6B}" destId="{2563EB60-98C2-434A-BC4C-37C644DAB0EB}" srcOrd="1" destOrd="0" parTransId="{87F5622B-64D1-49E9-8205-2AE06C39452C}" sibTransId="{A9B8BF9A-7668-466A-8873-647F27A17737}"/>
+    <dgm:cxn modelId="{C7732F5D-1A00-4EE0-88E1-E8BD0637C86B}" srcId="{DB391360-088E-4A7B-AEAD-B4884BC58AF6}" destId="{EE0B68F9-B49B-4E21-A33E-D392AE968E58}" srcOrd="2" destOrd="0" parTransId="{072AA48D-F3F7-48ED-AD6B-A714F2A11C09}" sibTransId="{9D41F432-469E-4A04-A824-F6C8F0D67E5A}"/>
+    <dgm:cxn modelId="{56BC0742-461C-413E-BD3D-B7E1DBB65023}" srcId="{EE0B68F9-B49B-4E21-A33E-D392AE968E58}" destId="{BB8D3FDD-2FDF-46D8-922A-64EEBA2E5396}" srcOrd="1" destOrd="0" parTransId="{C755C8C1-D279-4A82-BBF7-1AF0570F102F}" sibTransId="{E6B86A66-4838-4A10-BE89-11FCF9BABECF}"/>
+    <dgm:cxn modelId="{347F9143-34E9-4EB3-8F19-C41633B90727}" type="presOf" srcId="{B6B73756-2B3A-4BC9-B052-7090EFAE0F6B}" destId="{5A527D77-7C51-41E4-8AF6-066854C928D4}" srcOrd="0" destOrd="0" presId="urn:microsoft.com/office/officeart/2005/8/layout/chevron2"/>
+    <dgm:cxn modelId="{DA6D0367-7CDC-41BF-A669-FB5997022E9D}" type="presOf" srcId="{DB391360-088E-4A7B-AEAD-B4884BC58AF6}" destId="{0A2EBB84-9AFA-4CA6-85F5-A3E91427DE42}" srcOrd="0" destOrd="0" presId="urn:microsoft.com/office/officeart/2005/8/layout/chevron2"/>
+    <dgm:cxn modelId="{1FD7A6BB-3F3A-4673-A901-146ECFFC11DC}" srcId="{EE0B68F9-B49B-4E21-A33E-D392AE968E58}" destId="{29B94C0B-86F7-4F1F-8647-B4F514037077}" srcOrd="0" destOrd="0" parTransId="{2C8F2F3C-896D-4EF1-BFF0-04E490D8523B}" sibTransId="{94CEB82E-CC09-4770-BF3A-05055983807D}"/>
+    <dgm:cxn modelId="{15E6C5E5-C651-40CD-BA63-BAEB55518784}" type="presOf" srcId="{8B6E7653-8678-40D8-BE34-7BF5EB6AEE9A}" destId="{356D011C-F6CA-4270-9DDB-62F7141EE971}" srcOrd="0" destOrd="0" presId="urn:microsoft.com/office/officeart/2005/8/layout/chevron2"/>
+    <dgm:cxn modelId="{07017B09-D06D-47AE-9785-9EF44BCB9825}" type="presOf" srcId="{9B252613-BE03-4F8D-A253-E4529ADAA3C5}" destId="{779FDF67-40C9-4458-99A9-C06FE65715FF}" srcOrd="0" destOrd="0" presId="urn:microsoft.com/office/officeart/2005/8/layout/chevron2"/>
+    <dgm:cxn modelId="{74186344-98D3-4008-8CA7-F39E2E73FE49}" type="presOf" srcId="{E192121A-2051-44FA-BB5B-AB9901538D6B}" destId="{61ED3597-4461-41B8-AFD5-6C2A7A533438}" srcOrd="0" destOrd="0" presId="urn:microsoft.com/office/officeart/2005/8/layout/chevron2"/>
+    <dgm:cxn modelId="{7FA6A0D4-3F64-4B26-A92A-6D6A191A7F73}" srcId="{DB391360-088E-4A7B-AEAD-B4884BC58AF6}" destId="{1352BEDC-CB05-4105-825E-F5D80BD664DD}" srcOrd="0" destOrd="0" parTransId="{2181C5E3-252F-4581-81B9-7C9D2EF71D43}" sibTransId="{993BD2D0-BCC7-469D-B7ED-B586203A314E}"/>
+    <dgm:cxn modelId="{6AE9987F-5D13-46C4-8080-6EA94692CFC7}" type="presOf" srcId="{2563EB60-98C2-434A-BC4C-37C644DAB0EB}" destId="{356D011C-F6CA-4270-9DDB-62F7141EE971}" srcOrd="0" destOrd="1" presId="urn:microsoft.com/office/officeart/2005/8/layout/chevron2"/>
+    <dgm:cxn modelId="{EF7A8BAA-A3A2-4BA1-9A7E-CE80A9415F6E}" type="presOf" srcId="{BB8D3FDD-2FDF-46D8-922A-64EEBA2E5396}" destId="{3A2F0B25-828C-46C1-96EC-012BB0955B06}" srcOrd="0" destOrd="1" presId="urn:microsoft.com/office/officeart/2005/8/layout/chevron2"/>
+    <dgm:cxn modelId="{85868E16-B9E9-4EA7-984C-B8704FBF8FA6}" srcId="{1352BEDC-CB05-4105-825E-F5D80BD664DD}" destId="{E192121A-2051-44FA-BB5B-AB9901538D6B}" srcOrd="0" destOrd="0" parTransId="{B138530F-422B-4B0B-B70B-C6A93176E26C}" sibTransId="{A0DC4265-2E13-49E3-999F-6C8E3239B8DA}"/>
     <dgm:cxn modelId="{DCB8E6F6-3597-4F93-BD0F-73A5A016D83A}" srcId="{DB391360-088E-4A7B-AEAD-B4884BC58AF6}" destId="{EF8E3B00-F99F-43B4-84DA-40010458C83D}" srcOrd="1" destOrd="0" parTransId="{419F632C-2F48-4ABF-BF1C-037EC5B59E43}" sibTransId="{A655CD36-8780-4837-BDB3-AA07B391BD12}"/>
-    <dgm:cxn modelId="{7BF00887-4C87-4CAD-956B-64C605BDFBB6}" type="presOf" srcId="{29B94C0B-86F7-4F1F-8647-B4F514037077}" destId="{3A2F0B25-828C-46C1-96EC-012BB0955B06}" srcOrd="0" destOrd="0" presId="urn:microsoft.com/office/officeart/2005/8/layout/chevron2"/>
-    <dgm:cxn modelId="{2FC7337A-3753-41F4-9551-5513F9F1FB20}" type="presOf" srcId="{E192121A-2051-44FA-BB5B-AB9901538D6B}" destId="{61ED3597-4461-41B8-AFD5-6C2A7A533438}" srcOrd="0" destOrd="0" presId="urn:microsoft.com/office/officeart/2005/8/layout/chevron2"/>
-    <dgm:cxn modelId="{9317C0EA-FDB5-4713-83C2-40E1D5F14ABA}" srcId="{DB391360-088E-4A7B-AEAD-B4884BC58AF6}" destId="{B6B73756-2B3A-4BC9-B052-7090EFAE0F6B}" srcOrd="3" destOrd="0" parTransId="{9095BB7A-8F8F-4995-B7CB-EB9AD7ACDC22}" sibTransId="{557D3FC4-4A07-4F4D-9DC3-46F3D6CEFC61}"/>
-    <dgm:cxn modelId="{7FA6A0D4-3F64-4B26-A92A-6D6A191A7F73}" srcId="{DB391360-088E-4A7B-AEAD-B4884BC58AF6}" destId="{1352BEDC-CB05-4105-825E-F5D80BD664DD}" srcOrd="0" destOrd="0" parTransId="{2181C5E3-252F-4581-81B9-7C9D2EF71D43}" sibTransId="{993BD2D0-BCC7-469D-B7ED-B586203A314E}"/>
-    <dgm:cxn modelId="{C16A0E2C-3BDD-46C0-80C7-0F82F9554DA4}" type="presOf" srcId="{1352BEDC-CB05-4105-825E-F5D80BD664DD}" destId="{D48A60AB-92C4-4554-8BA9-5FCC739927DC}" srcOrd="0" destOrd="0" presId="urn:microsoft.com/office/officeart/2005/8/layout/chevron2"/>
-    <dgm:cxn modelId="{D8D6A2E0-3C4B-4F0E-803B-FA03632FCF17}" type="presOf" srcId="{BB8D3FDD-2FDF-46D8-922A-64EEBA2E5396}" destId="{3A2F0B25-828C-46C1-96EC-012BB0955B06}" srcOrd="0" destOrd="2" presId="urn:microsoft.com/office/officeart/2005/8/layout/chevron2"/>
-    <dgm:cxn modelId="{2A882A6E-189D-490B-88F1-FE18B09EE0DE}" srcId="{EE0B68F9-B49B-4E21-A33E-D392AE968E58}" destId="{6A27672B-012F-4FF3-831B-4463B8FACACC}" srcOrd="3" destOrd="0" parTransId="{034C989B-C531-41D7-B3CA-E5A03605FC1D}" sibTransId="{745C434F-DC4E-4906-93FA-214796DBFE5F}"/>
-    <dgm:cxn modelId="{1EEECA3E-2C0E-4834-A49C-E17FA7828054}" type="presOf" srcId="{8B6E7653-8678-40D8-BE34-7BF5EB6AEE9A}" destId="{356D011C-F6CA-4270-9DDB-62F7141EE971}" srcOrd="0" destOrd="0" presId="urn:microsoft.com/office/officeart/2005/8/layout/chevron2"/>
-    <dgm:cxn modelId="{85868E16-B9E9-4EA7-984C-B8704FBF8FA6}" srcId="{1352BEDC-CB05-4105-825E-F5D80BD664DD}" destId="{E192121A-2051-44FA-BB5B-AB9901538D6B}" srcOrd="0" destOrd="0" parTransId="{B138530F-422B-4B0B-B70B-C6A93176E26C}" sibTransId="{A0DC4265-2E13-49E3-999F-6C8E3239B8DA}"/>
-    <dgm:cxn modelId="{C7732F5D-1A00-4EE0-88E1-E8BD0637C86B}" srcId="{DB391360-088E-4A7B-AEAD-B4884BC58AF6}" destId="{EE0B68F9-B49B-4E21-A33E-D392AE968E58}" srcOrd="2" destOrd="0" parTransId="{072AA48D-F3F7-48ED-AD6B-A714F2A11C09}" sibTransId="{9D41F432-469E-4A04-A824-F6C8F0D67E5A}"/>
-    <dgm:cxn modelId="{56BC0742-461C-413E-BD3D-B7E1DBB65023}" srcId="{EE0B68F9-B49B-4E21-A33E-D392AE968E58}" destId="{BB8D3FDD-2FDF-46D8-922A-64EEBA2E5396}" srcOrd="2" destOrd="0" parTransId="{C755C8C1-D279-4A82-BBF7-1AF0570F102F}" sibTransId="{E6B86A66-4838-4A10-BE89-11FCF9BABECF}"/>
-    <dgm:cxn modelId="{9B32509C-0065-4842-9E63-ED6EE0DB97E7}" type="presOf" srcId="{EE0B68F9-B49B-4E21-A33E-D392AE968E58}" destId="{6E3AE883-1A3B-4FF7-87E2-F4C2F7CF1A31}" srcOrd="0" destOrd="0" presId="urn:microsoft.com/office/officeart/2005/8/layout/chevron2"/>
-    <dgm:cxn modelId="{45F411C8-50BE-4DA1-B9FD-812B6F236DF1}" type="presOf" srcId="{9B252613-BE03-4F8D-A253-E4529ADAA3C5}" destId="{779FDF67-40C9-4458-99A9-C06FE65715FF}" srcOrd="0" destOrd="0" presId="urn:microsoft.com/office/officeart/2005/8/layout/chevron2"/>
-    <dgm:cxn modelId="{50148177-8F75-4C5C-ADF6-7BAA672D498A}" type="presOf" srcId="{6A27672B-012F-4FF3-831B-4463B8FACACC}" destId="{3A2F0B25-828C-46C1-96EC-012BB0955B06}" srcOrd="0" destOrd="3" presId="urn:microsoft.com/office/officeart/2005/8/layout/chevron2"/>
-    <dgm:cxn modelId="{D7990FE3-338B-4C17-8F8E-4D7A98D0E24C}" srcId="{B6B73756-2B3A-4BC9-B052-7090EFAE0F6B}" destId="{2563EB60-98C2-434A-BC4C-37C644DAB0EB}" srcOrd="1" destOrd="0" parTransId="{87F5622B-64D1-49E9-8205-2AE06C39452C}" sibTransId="{A9B8BF9A-7668-466A-8873-647F27A17737}"/>
-    <dgm:cxn modelId="{E43F757A-34D0-4EEB-B90B-FB237261F55C}" type="presOf" srcId="{2563EB60-98C2-434A-BC4C-37C644DAB0EB}" destId="{356D011C-F6CA-4270-9DDB-62F7141EE971}" srcOrd="0" destOrd="1" presId="urn:microsoft.com/office/officeart/2005/8/layout/chevron2"/>
-    <dgm:cxn modelId="{1FD7A6BB-3F3A-4673-A901-146ECFFC11DC}" srcId="{EE0B68F9-B49B-4E21-A33E-D392AE968E58}" destId="{29B94C0B-86F7-4F1F-8647-B4F514037077}" srcOrd="0" destOrd="0" parTransId="{2C8F2F3C-896D-4EF1-BFF0-04E490D8523B}" sibTransId="{94CEB82E-CC09-4770-BF3A-05055983807D}"/>
-    <dgm:cxn modelId="{DB94475C-0947-45BD-9079-A3C2FE536E0B}" type="presOf" srcId="{DB391360-088E-4A7B-AEAD-B4884BC58AF6}" destId="{0A2EBB84-9AFA-4CA6-85F5-A3E91427DE42}" srcOrd="0" destOrd="0" presId="urn:microsoft.com/office/officeart/2005/8/layout/chevron2"/>
+    <dgm:cxn modelId="{40F80C3A-989A-48A5-A1AC-3C7D98031B89}" srcId="{B6B73756-2B3A-4BC9-B052-7090EFAE0F6B}" destId="{8B6E7653-8678-40D8-BE34-7BF5EB6AEE9A}" srcOrd="0" destOrd="0" parTransId="{4F11B6AB-F6AD-4428-817C-CC59C77743E6}" sibTransId="{837261C9-66DC-4F64-B22D-AA01AE76542F}"/>
+    <dgm:cxn modelId="{86B78848-7ED8-4DEF-B104-D2A952DC54F3}" type="presOf" srcId="{1352BEDC-CB05-4105-825E-F5D80BD664DD}" destId="{D48A60AB-92C4-4554-8BA9-5FCC739927DC}" srcOrd="0" destOrd="0" presId="urn:microsoft.com/office/officeart/2005/8/layout/chevron2"/>
+    <dgm:cxn modelId="{344F6C2B-8935-46D9-8D31-ACE2E0FF4C45}" type="presOf" srcId="{EE0B68F9-B49B-4E21-A33E-D392AE968E58}" destId="{6E3AE883-1A3B-4FF7-87E2-F4C2F7CF1A31}" srcOrd="0" destOrd="0" presId="urn:microsoft.com/office/officeart/2005/8/layout/chevron2"/>
     <dgm:cxn modelId="{A4F57150-688B-44CE-AF22-47368120A1C4}" srcId="{EF8E3B00-F99F-43B4-84DA-40010458C83D}" destId="{9B252613-BE03-4F8D-A253-E4529ADAA3C5}" srcOrd="0" destOrd="0" parTransId="{F50BAB47-2AD5-4937-8C45-C0182EE32C61}" sibTransId="{7A9D3595-CACB-4776-8736-8F1A20A752D4}"/>
-    <dgm:cxn modelId="{40F80C3A-989A-48A5-A1AC-3C7D98031B89}" srcId="{B6B73756-2B3A-4BC9-B052-7090EFAE0F6B}" destId="{8B6E7653-8678-40D8-BE34-7BF5EB6AEE9A}" srcOrd="0" destOrd="0" parTransId="{4F11B6AB-F6AD-4428-817C-CC59C77743E6}" sibTransId="{837261C9-66DC-4F64-B22D-AA01AE76542F}"/>
-    <dgm:cxn modelId="{669F6116-B921-434A-9C09-831FF42258FA}" type="presParOf" srcId="{0A2EBB84-9AFA-4CA6-85F5-A3E91427DE42}" destId="{94B5AFB5-566F-4A9E-A94B-3CB7BF1EA5C2}" srcOrd="0" destOrd="0" presId="urn:microsoft.com/office/officeart/2005/8/layout/chevron2"/>
-    <dgm:cxn modelId="{761559AF-6B66-4AC6-ADBD-81AEBD25B378}" type="presParOf" srcId="{94B5AFB5-566F-4A9E-A94B-3CB7BF1EA5C2}" destId="{D48A60AB-92C4-4554-8BA9-5FCC739927DC}" srcOrd="0" destOrd="0" presId="urn:microsoft.com/office/officeart/2005/8/layout/chevron2"/>
-    <dgm:cxn modelId="{9DE55F4B-A02E-42FC-9382-25E1EEE2AAC0}" type="presParOf" srcId="{94B5AFB5-566F-4A9E-A94B-3CB7BF1EA5C2}" destId="{61ED3597-4461-41B8-AFD5-6C2A7A533438}" srcOrd="1" destOrd="0" presId="urn:microsoft.com/office/officeart/2005/8/layout/chevron2"/>
-    <dgm:cxn modelId="{8C753106-AB73-44D7-A6D3-F71FECB7DE0E}" type="presParOf" srcId="{0A2EBB84-9AFA-4CA6-85F5-A3E91427DE42}" destId="{EDA36D08-488B-401D-BC98-3B5F0E1B6C68}" srcOrd="1" destOrd="0" presId="urn:microsoft.com/office/officeart/2005/8/layout/chevron2"/>
-    <dgm:cxn modelId="{AE2A4EFA-4A6E-4D8B-B7A9-42DF7D6DF687}" type="presParOf" srcId="{0A2EBB84-9AFA-4CA6-85F5-A3E91427DE42}" destId="{609D4D23-7B30-4A31-8A48-FB232D83E461}" srcOrd="2" destOrd="0" presId="urn:microsoft.com/office/officeart/2005/8/layout/chevron2"/>
-    <dgm:cxn modelId="{667ABBA1-4C61-4B9C-8D80-47EA5676FD70}" type="presParOf" srcId="{609D4D23-7B30-4A31-8A48-FB232D83E461}" destId="{65CD61FA-4726-4C7F-BD32-5E94C47F5620}" srcOrd="0" destOrd="0" presId="urn:microsoft.com/office/officeart/2005/8/layout/chevron2"/>
-    <dgm:cxn modelId="{78CFADD7-7351-49F4-9825-2EB8A873E42D}" type="presParOf" srcId="{609D4D23-7B30-4A31-8A48-FB232D83E461}" destId="{779FDF67-40C9-4458-99A9-C06FE65715FF}" srcOrd="1" destOrd="0" presId="urn:microsoft.com/office/officeart/2005/8/layout/chevron2"/>
-    <dgm:cxn modelId="{FA120892-F06D-4A96-B708-2C4C31B1F13E}" type="presParOf" srcId="{0A2EBB84-9AFA-4CA6-85F5-A3E91427DE42}" destId="{DBD08BB3-5893-4FF7-B8A0-8AAB04FBE6CF}" srcOrd="3" destOrd="0" presId="urn:microsoft.com/office/officeart/2005/8/layout/chevron2"/>
-    <dgm:cxn modelId="{8CDFCD8E-9128-4D01-A8DC-DB9C9ED19999}" type="presParOf" srcId="{0A2EBB84-9AFA-4CA6-85F5-A3E91427DE42}" destId="{7BB5CDE6-88E6-48AE-B01E-1FB132577EA5}" srcOrd="4" destOrd="0" presId="urn:microsoft.com/office/officeart/2005/8/layout/chevron2"/>
-    <dgm:cxn modelId="{A1B2E292-CC0B-4C17-8E4A-BAB3C560CA56}" type="presParOf" srcId="{7BB5CDE6-88E6-48AE-B01E-1FB132577EA5}" destId="{6E3AE883-1A3B-4FF7-87E2-F4C2F7CF1A31}" srcOrd="0" destOrd="0" presId="urn:microsoft.com/office/officeart/2005/8/layout/chevron2"/>
-    <dgm:cxn modelId="{567E208F-746C-4E51-90D9-42EF0ACF0202}" type="presParOf" srcId="{7BB5CDE6-88E6-48AE-B01E-1FB132577EA5}" destId="{3A2F0B25-828C-46C1-96EC-012BB0955B06}" srcOrd="1" destOrd="0" presId="urn:microsoft.com/office/officeart/2005/8/layout/chevron2"/>
-    <dgm:cxn modelId="{75A98CBE-4403-41F2-966A-E4693BF2C2A3}" type="presParOf" srcId="{0A2EBB84-9AFA-4CA6-85F5-A3E91427DE42}" destId="{EAFED067-2778-448B-84C7-C80F129AD885}" srcOrd="5" destOrd="0" presId="urn:microsoft.com/office/officeart/2005/8/layout/chevron2"/>
-    <dgm:cxn modelId="{1B0EC9B7-26DE-4F81-8FDF-8D2EC908F8EF}" type="presParOf" srcId="{0A2EBB84-9AFA-4CA6-85F5-A3E91427DE42}" destId="{50C71CB3-2C6C-4223-9F46-59DCED3A00B0}" srcOrd="6" destOrd="0" presId="urn:microsoft.com/office/officeart/2005/8/layout/chevron2"/>
-    <dgm:cxn modelId="{2E584205-741A-41A2-B01E-C433DD0383E8}" type="presParOf" srcId="{50C71CB3-2C6C-4223-9F46-59DCED3A00B0}" destId="{5A527D77-7C51-41E4-8AF6-066854C928D4}" srcOrd="0" destOrd="0" presId="urn:microsoft.com/office/officeart/2005/8/layout/chevron2"/>
-    <dgm:cxn modelId="{269864C5-4546-45C8-BD9F-23AACF39A50A}" type="presParOf" srcId="{50C71CB3-2C6C-4223-9F46-59DCED3A00B0}" destId="{356D011C-F6CA-4270-9DDB-62F7141EE971}" srcOrd="1" destOrd="0" presId="urn:microsoft.com/office/officeart/2005/8/layout/chevron2"/>
+    <dgm:cxn modelId="{054945CB-D176-4592-BBBC-C79595D5316C}" type="presParOf" srcId="{0A2EBB84-9AFA-4CA6-85F5-A3E91427DE42}" destId="{94B5AFB5-566F-4A9E-A94B-3CB7BF1EA5C2}" srcOrd="0" destOrd="0" presId="urn:microsoft.com/office/officeart/2005/8/layout/chevron2"/>
+    <dgm:cxn modelId="{D1ABB090-7949-4962-A79F-68D4C7980E00}" type="presParOf" srcId="{94B5AFB5-566F-4A9E-A94B-3CB7BF1EA5C2}" destId="{D48A60AB-92C4-4554-8BA9-5FCC739927DC}" srcOrd="0" destOrd="0" presId="urn:microsoft.com/office/officeart/2005/8/layout/chevron2"/>
+    <dgm:cxn modelId="{FA448F07-981B-494A-BFAB-B2F555CCFF0B}" type="presParOf" srcId="{94B5AFB5-566F-4A9E-A94B-3CB7BF1EA5C2}" destId="{61ED3597-4461-41B8-AFD5-6C2A7A533438}" srcOrd="1" destOrd="0" presId="urn:microsoft.com/office/officeart/2005/8/layout/chevron2"/>
+    <dgm:cxn modelId="{6414047B-3B5D-44C2-9C05-88EEA53F1670}" type="presParOf" srcId="{0A2EBB84-9AFA-4CA6-85F5-A3E91427DE42}" destId="{EDA36D08-488B-401D-BC98-3B5F0E1B6C68}" srcOrd="1" destOrd="0" presId="urn:microsoft.com/office/officeart/2005/8/layout/chevron2"/>
+    <dgm:cxn modelId="{AA698490-8ECE-4AE7-B4DA-FD6917F0228D}" type="presParOf" srcId="{0A2EBB84-9AFA-4CA6-85F5-A3E91427DE42}" destId="{609D4D23-7B30-4A31-8A48-FB232D83E461}" srcOrd="2" destOrd="0" presId="urn:microsoft.com/office/officeart/2005/8/layout/chevron2"/>
+    <dgm:cxn modelId="{6E709E31-26CF-437B-871E-25B1DAA9C01F}" type="presParOf" srcId="{609D4D23-7B30-4A31-8A48-FB232D83E461}" destId="{65CD61FA-4726-4C7F-BD32-5E94C47F5620}" srcOrd="0" destOrd="0" presId="urn:microsoft.com/office/officeart/2005/8/layout/chevron2"/>
+    <dgm:cxn modelId="{FCE2A4CD-CE30-42AF-9D7E-0A68068F31F8}" type="presParOf" srcId="{609D4D23-7B30-4A31-8A48-FB232D83E461}" destId="{779FDF67-40C9-4458-99A9-C06FE65715FF}" srcOrd="1" destOrd="0" presId="urn:microsoft.com/office/officeart/2005/8/layout/chevron2"/>
+    <dgm:cxn modelId="{44E77BDD-8BC7-4AF7-B4B4-F8721FA09402}" type="presParOf" srcId="{0A2EBB84-9AFA-4CA6-85F5-A3E91427DE42}" destId="{DBD08BB3-5893-4FF7-B8A0-8AAB04FBE6CF}" srcOrd="3" destOrd="0" presId="urn:microsoft.com/office/officeart/2005/8/layout/chevron2"/>
+    <dgm:cxn modelId="{DF281869-726B-41FB-87DF-F8C2E736E4E4}" type="presParOf" srcId="{0A2EBB84-9AFA-4CA6-85F5-A3E91427DE42}" destId="{7BB5CDE6-88E6-48AE-B01E-1FB132577EA5}" srcOrd="4" destOrd="0" presId="urn:microsoft.com/office/officeart/2005/8/layout/chevron2"/>
+    <dgm:cxn modelId="{976D0719-DEC0-4A7B-9E08-D12161F45C49}" type="presParOf" srcId="{7BB5CDE6-88E6-48AE-B01E-1FB132577EA5}" destId="{6E3AE883-1A3B-4FF7-87E2-F4C2F7CF1A31}" srcOrd="0" destOrd="0" presId="urn:microsoft.com/office/officeart/2005/8/layout/chevron2"/>
+    <dgm:cxn modelId="{B89C089B-C801-4449-A72F-D1C7B2CD8927}" type="presParOf" srcId="{7BB5CDE6-88E6-48AE-B01E-1FB132577EA5}" destId="{3A2F0B25-828C-46C1-96EC-012BB0955B06}" srcOrd="1" destOrd="0" presId="urn:microsoft.com/office/officeart/2005/8/layout/chevron2"/>
+    <dgm:cxn modelId="{EDEA8A7C-03A6-4430-8528-3B7DB5903B55}" type="presParOf" srcId="{0A2EBB84-9AFA-4CA6-85F5-A3E91427DE42}" destId="{EAFED067-2778-448B-84C7-C80F129AD885}" srcOrd="5" destOrd="0" presId="urn:microsoft.com/office/officeart/2005/8/layout/chevron2"/>
+    <dgm:cxn modelId="{177F48EF-11B0-40CF-9D41-EE9BA57CC3F6}" type="presParOf" srcId="{0A2EBB84-9AFA-4CA6-85F5-A3E91427DE42}" destId="{50C71CB3-2C6C-4223-9F46-59DCED3A00B0}" srcOrd="6" destOrd="0" presId="urn:microsoft.com/office/officeart/2005/8/layout/chevron2"/>
+    <dgm:cxn modelId="{55E34B2B-E4D1-456E-A931-F978E5F89F44}" type="presParOf" srcId="{50C71CB3-2C6C-4223-9F46-59DCED3A00B0}" destId="{5A527D77-7C51-41E4-8AF6-066854C928D4}" srcOrd="0" destOrd="0" presId="urn:microsoft.com/office/officeart/2005/8/layout/chevron2"/>
+    <dgm:cxn modelId="{DDF7D705-BD0C-469E-BAFD-5C6F618820A8}" type="presParOf" srcId="{50C71CB3-2C6C-4223-9F46-59DCED3A00B0}" destId="{356D011C-F6CA-4270-9DDB-62F7141EE971}" srcOrd="1" destOrd="0" presId="urn:microsoft.com/office/officeart/2005/8/layout/chevron2"/>
   </dgm:cxnLst>
   <dgm:bg/>
   <dgm:whole/>
@@ -27650,28 +26463,28 @@
     </dgm:pt>
   </dgm:ptLst>
   <dgm:cxnLst>
-    <dgm:cxn modelId="{DBA16A4E-986F-4B77-925A-D5AF343E5D8F}" type="presOf" srcId="{8EAE89CC-69D5-4A5D-A60B-C352BE6D8247}" destId="{5256EFFC-531A-43CF-9680-3910BEC2AAEB}" srcOrd="1" destOrd="0" presId="urn:microsoft.com/office/officeart/2005/8/layout/cycle7"/>
-    <dgm:cxn modelId="{DE8A5DD8-281F-4836-900F-11422FA1FDB6}" type="presOf" srcId="{EED80219-0444-47A1-99CC-E52A03CF6759}" destId="{1E6E70E1-584C-4825-AD07-F2723AE03994}" srcOrd="1" destOrd="0" presId="urn:microsoft.com/office/officeart/2005/8/layout/cycle7"/>
+    <dgm:cxn modelId="{FB01A15E-3BF1-4042-B12D-849DBEF8E66E}" type="presOf" srcId="{E5D4A5D0-F35C-48E1-B821-14D1B72785A7}" destId="{6F9BB08B-D2DD-4D2E-97EC-006CD2EB11A1}" srcOrd="0" destOrd="0" presId="urn:microsoft.com/office/officeart/2005/8/layout/cycle7"/>
+    <dgm:cxn modelId="{D7BADE88-BBA5-4C33-922B-B467670DBF45}" type="presOf" srcId="{EED80219-0444-47A1-99CC-E52A03CF6759}" destId="{68AEFABF-C3E2-4796-9F76-0057DB62736E}" srcOrd="0" destOrd="0" presId="urn:microsoft.com/office/officeart/2005/8/layout/cycle7"/>
+    <dgm:cxn modelId="{9D634AC6-4560-4404-ABB2-36F68989BC7D}" type="presOf" srcId="{523D2A9A-E0CD-4B34-B52F-D435CDDDDCEA}" destId="{6A5AAED5-BD5D-43DA-B98E-EDD884D6357E}" srcOrd="0" destOrd="0" presId="urn:microsoft.com/office/officeart/2005/8/layout/cycle7"/>
+    <dgm:cxn modelId="{ADF667E3-49B8-428A-B9C3-B900EDDB06B7}" type="presOf" srcId="{523D2A9A-E0CD-4B34-B52F-D435CDDDDCEA}" destId="{BDBBD6D8-479A-4CE3-B8E1-9E916060C888}" srcOrd="1" destOrd="0" presId="urn:microsoft.com/office/officeart/2005/8/layout/cycle7"/>
+    <dgm:cxn modelId="{345D902A-24D2-42AA-B4B0-3B5211B400E5}" type="presOf" srcId="{84A29BD3-5B47-48AF-8853-A55B58D12CB0}" destId="{DFFAE782-1B3C-4368-8ED8-9282A8750B4F}" srcOrd="0" destOrd="0" presId="urn:microsoft.com/office/officeart/2005/8/layout/cycle7"/>
+    <dgm:cxn modelId="{6037BE25-A75C-4E90-B802-454DC1A214D0}" type="presOf" srcId="{D997E161-D8DB-4CC9-8F9B-CED16FDF27EC}" destId="{B2A81872-9C02-4DCD-A216-5A428CB3D4DC}" srcOrd="0" destOrd="0" presId="urn:microsoft.com/office/officeart/2005/8/layout/cycle7"/>
     <dgm:cxn modelId="{833C132A-EF40-44B0-A9F2-FF149C3836E8}" srcId="{D997E161-D8DB-4CC9-8F9B-CED16FDF27EC}" destId="{E5D4A5D0-F35C-48E1-B821-14D1B72785A7}" srcOrd="2" destOrd="0" parTransId="{04687FDF-41AE-4B0C-9290-F472B31C15BC}" sibTransId="{8EAE89CC-69D5-4A5D-A60B-C352BE6D8247}"/>
+    <dgm:cxn modelId="{DCE5E4F1-1169-4A38-99CF-FF5252AC7BC2}" type="presOf" srcId="{EED80219-0444-47A1-99CC-E52A03CF6759}" destId="{1E6E70E1-584C-4825-AD07-F2723AE03994}" srcOrd="1" destOrd="0" presId="urn:microsoft.com/office/officeart/2005/8/layout/cycle7"/>
+    <dgm:cxn modelId="{A52E6C4E-8884-419F-96FD-1EC94DA19E36}" type="presOf" srcId="{02B1740B-BF5D-47B6-9D4A-2E8082B4BC64}" destId="{C48691E9-81AC-4F97-A39C-4F9D87A58269}" srcOrd="0" destOrd="0" presId="urn:microsoft.com/office/officeart/2005/8/layout/cycle7"/>
     <dgm:cxn modelId="{60B5B628-D821-4AC4-ADB5-F31E2FA5CD60}" srcId="{D997E161-D8DB-4CC9-8F9B-CED16FDF27EC}" destId="{84A29BD3-5B47-48AF-8853-A55B58D12CB0}" srcOrd="1" destOrd="0" parTransId="{C6ACBA31-33F3-4D89-810B-E0C97F13A63C}" sibTransId="{EED80219-0444-47A1-99CC-E52A03CF6759}"/>
-    <dgm:cxn modelId="{932C4885-F4F8-48CC-8099-E47B383AA149}" type="presOf" srcId="{523D2A9A-E0CD-4B34-B52F-D435CDDDDCEA}" destId="{BDBBD6D8-479A-4CE3-B8E1-9E916060C888}" srcOrd="1" destOrd="0" presId="urn:microsoft.com/office/officeart/2005/8/layout/cycle7"/>
-    <dgm:cxn modelId="{FE1CBDD8-0EB4-49F3-9A3B-270CEEA7B979}" type="presOf" srcId="{E5D4A5D0-F35C-48E1-B821-14D1B72785A7}" destId="{6F9BB08B-D2DD-4D2E-97EC-006CD2EB11A1}" srcOrd="0" destOrd="0" presId="urn:microsoft.com/office/officeart/2005/8/layout/cycle7"/>
-    <dgm:cxn modelId="{437DC87A-0D95-4C22-A0C5-8E9DA321F3D7}" type="presOf" srcId="{D997E161-D8DB-4CC9-8F9B-CED16FDF27EC}" destId="{B2A81872-9C02-4DCD-A216-5A428CB3D4DC}" srcOrd="0" destOrd="0" presId="urn:microsoft.com/office/officeart/2005/8/layout/cycle7"/>
-    <dgm:cxn modelId="{77F46526-5920-4524-993D-8126449FC5F7}" type="presOf" srcId="{523D2A9A-E0CD-4B34-B52F-D435CDDDDCEA}" destId="{6A5AAED5-BD5D-43DA-B98E-EDD884D6357E}" srcOrd="0" destOrd="0" presId="urn:microsoft.com/office/officeart/2005/8/layout/cycle7"/>
+    <dgm:cxn modelId="{725E0E43-1B26-459E-A83F-BBCF87CACBAF}" type="presOf" srcId="{8EAE89CC-69D5-4A5D-A60B-C352BE6D8247}" destId="{5256EFFC-531A-43CF-9680-3910BEC2AAEB}" srcOrd="1" destOrd="0" presId="urn:microsoft.com/office/officeart/2005/8/layout/cycle7"/>
+    <dgm:cxn modelId="{EA982113-F9D0-4E80-92BA-03DC6EE6941E}" type="presOf" srcId="{8EAE89CC-69D5-4A5D-A60B-C352BE6D8247}" destId="{B295DF0B-DD27-43A9-9E46-A1735682FC38}" srcOrd="0" destOrd="0" presId="urn:microsoft.com/office/officeart/2005/8/layout/cycle7"/>
     <dgm:cxn modelId="{0496C199-A532-4A92-9E5C-66DC0D420E61}" srcId="{D997E161-D8DB-4CC9-8F9B-CED16FDF27EC}" destId="{02B1740B-BF5D-47B6-9D4A-2E8082B4BC64}" srcOrd="0" destOrd="0" parTransId="{CD99C0F6-D5E8-47B9-AF01-B29168FAB72F}" sibTransId="{523D2A9A-E0CD-4B34-B52F-D435CDDDDCEA}"/>
-    <dgm:cxn modelId="{3F2E8D7B-8B13-4318-8649-EDB9275587E2}" type="presOf" srcId="{EED80219-0444-47A1-99CC-E52A03CF6759}" destId="{68AEFABF-C3E2-4796-9F76-0057DB62736E}" srcOrd="0" destOrd="0" presId="urn:microsoft.com/office/officeart/2005/8/layout/cycle7"/>
-    <dgm:cxn modelId="{333651DE-1CC7-4EF4-A93B-6E95D1381F21}" type="presOf" srcId="{02B1740B-BF5D-47B6-9D4A-2E8082B4BC64}" destId="{C48691E9-81AC-4F97-A39C-4F9D87A58269}" srcOrd="0" destOrd="0" presId="urn:microsoft.com/office/officeart/2005/8/layout/cycle7"/>
-    <dgm:cxn modelId="{816D350B-C8E3-4289-8ECB-5E17E66D0B19}" type="presOf" srcId="{8EAE89CC-69D5-4A5D-A60B-C352BE6D8247}" destId="{B295DF0B-DD27-43A9-9E46-A1735682FC38}" srcOrd="0" destOrd="0" presId="urn:microsoft.com/office/officeart/2005/8/layout/cycle7"/>
-    <dgm:cxn modelId="{A0B6A366-E5D3-4045-8876-6F4774FD9D40}" type="presOf" srcId="{84A29BD3-5B47-48AF-8853-A55B58D12CB0}" destId="{DFFAE782-1B3C-4368-8ED8-9282A8750B4F}" srcOrd="0" destOrd="0" presId="urn:microsoft.com/office/officeart/2005/8/layout/cycle7"/>
-    <dgm:cxn modelId="{337F4612-E5BA-492C-B1B2-2D0D1CAE6C77}" type="presParOf" srcId="{B2A81872-9C02-4DCD-A216-5A428CB3D4DC}" destId="{C48691E9-81AC-4F97-A39C-4F9D87A58269}" srcOrd="0" destOrd="0" presId="urn:microsoft.com/office/officeart/2005/8/layout/cycle7"/>
-    <dgm:cxn modelId="{6619F5A1-965A-4122-B9E4-CB6613079C55}" type="presParOf" srcId="{B2A81872-9C02-4DCD-A216-5A428CB3D4DC}" destId="{6A5AAED5-BD5D-43DA-B98E-EDD884D6357E}" srcOrd="1" destOrd="0" presId="urn:microsoft.com/office/officeart/2005/8/layout/cycle7"/>
-    <dgm:cxn modelId="{380FAF43-4A43-45D6-8171-0E418EF2CAB7}" type="presParOf" srcId="{6A5AAED5-BD5D-43DA-B98E-EDD884D6357E}" destId="{BDBBD6D8-479A-4CE3-B8E1-9E916060C888}" srcOrd="0" destOrd="0" presId="urn:microsoft.com/office/officeart/2005/8/layout/cycle7"/>
-    <dgm:cxn modelId="{4FB4ACED-63CA-4334-A2FB-5CFCED602C54}" type="presParOf" srcId="{B2A81872-9C02-4DCD-A216-5A428CB3D4DC}" destId="{DFFAE782-1B3C-4368-8ED8-9282A8750B4F}" srcOrd="2" destOrd="0" presId="urn:microsoft.com/office/officeart/2005/8/layout/cycle7"/>
-    <dgm:cxn modelId="{4772A481-2D6A-40F5-968F-927973F8EF7D}" type="presParOf" srcId="{B2A81872-9C02-4DCD-A216-5A428CB3D4DC}" destId="{68AEFABF-C3E2-4796-9F76-0057DB62736E}" srcOrd="3" destOrd="0" presId="urn:microsoft.com/office/officeart/2005/8/layout/cycle7"/>
-    <dgm:cxn modelId="{EDF4B266-F7DF-4FDB-84E0-784C46E4FBE3}" type="presParOf" srcId="{68AEFABF-C3E2-4796-9F76-0057DB62736E}" destId="{1E6E70E1-584C-4825-AD07-F2723AE03994}" srcOrd="0" destOrd="0" presId="urn:microsoft.com/office/officeart/2005/8/layout/cycle7"/>
-    <dgm:cxn modelId="{E92E4471-C080-461A-85D1-B41B0CBB33F0}" type="presParOf" srcId="{B2A81872-9C02-4DCD-A216-5A428CB3D4DC}" destId="{6F9BB08B-D2DD-4D2E-97EC-006CD2EB11A1}" srcOrd="4" destOrd="0" presId="urn:microsoft.com/office/officeart/2005/8/layout/cycle7"/>
-    <dgm:cxn modelId="{E5BA0D16-FEC8-4EB4-9D61-F929ED420B18}" type="presParOf" srcId="{B2A81872-9C02-4DCD-A216-5A428CB3D4DC}" destId="{B295DF0B-DD27-43A9-9E46-A1735682FC38}" srcOrd="5" destOrd="0" presId="urn:microsoft.com/office/officeart/2005/8/layout/cycle7"/>
-    <dgm:cxn modelId="{B8BAF729-7235-4BC4-9D48-1F543EBB3725}" type="presParOf" srcId="{B295DF0B-DD27-43A9-9E46-A1735682FC38}" destId="{5256EFFC-531A-43CF-9680-3910BEC2AAEB}" srcOrd="0" destOrd="0" presId="urn:microsoft.com/office/officeart/2005/8/layout/cycle7"/>
+    <dgm:cxn modelId="{B6FA709E-C44A-4DF0-9CDB-638133CB7A41}" type="presParOf" srcId="{B2A81872-9C02-4DCD-A216-5A428CB3D4DC}" destId="{C48691E9-81AC-4F97-A39C-4F9D87A58269}" srcOrd="0" destOrd="0" presId="urn:microsoft.com/office/officeart/2005/8/layout/cycle7"/>
+    <dgm:cxn modelId="{CD343201-329A-4FC5-8F08-3A73DDF10031}" type="presParOf" srcId="{B2A81872-9C02-4DCD-A216-5A428CB3D4DC}" destId="{6A5AAED5-BD5D-43DA-B98E-EDD884D6357E}" srcOrd="1" destOrd="0" presId="urn:microsoft.com/office/officeart/2005/8/layout/cycle7"/>
+    <dgm:cxn modelId="{EBF13CC4-BFFE-4B12-B65C-5AD53E93D36F}" type="presParOf" srcId="{6A5AAED5-BD5D-43DA-B98E-EDD884D6357E}" destId="{BDBBD6D8-479A-4CE3-B8E1-9E916060C888}" srcOrd="0" destOrd="0" presId="urn:microsoft.com/office/officeart/2005/8/layout/cycle7"/>
+    <dgm:cxn modelId="{E89F6F86-C59F-4366-8507-0F9F86C9DE18}" type="presParOf" srcId="{B2A81872-9C02-4DCD-A216-5A428CB3D4DC}" destId="{DFFAE782-1B3C-4368-8ED8-9282A8750B4F}" srcOrd="2" destOrd="0" presId="urn:microsoft.com/office/officeart/2005/8/layout/cycle7"/>
+    <dgm:cxn modelId="{5DDDCA95-33CF-48B6-BA0B-D4F3720C07BE}" type="presParOf" srcId="{B2A81872-9C02-4DCD-A216-5A428CB3D4DC}" destId="{68AEFABF-C3E2-4796-9F76-0057DB62736E}" srcOrd="3" destOrd="0" presId="urn:microsoft.com/office/officeart/2005/8/layout/cycle7"/>
+    <dgm:cxn modelId="{7A854EAC-DFE1-405F-934A-DF8DD8E3E99E}" type="presParOf" srcId="{68AEFABF-C3E2-4796-9F76-0057DB62736E}" destId="{1E6E70E1-584C-4825-AD07-F2723AE03994}" srcOrd="0" destOrd="0" presId="urn:microsoft.com/office/officeart/2005/8/layout/cycle7"/>
+    <dgm:cxn modelId="{00701F82-BCFB-4486-9687-56E30ED55EEE}" type="presParOf" srcId="{B2A81872-9C02-4DCD-A216-5A428CB3D4DC}" destId="{6F9BB08B-D2DD-4D2E-97EC-006CD2EB11A1}" srcOrd="4" destOrd="0" presId="urn:microsoft.com/office/officeart/2005/8/layout/cycle7"/>
+    <dgm:cxn modelId="{AE6F6E1E-6419-48D5-A325-4A017814F93E}" type="presParOf" srcId="{B2A81872-9C02-4DCD-A216-5A428CB3D4DC}" destId="{B295DF0B-DD27-43A9-9E46-A1735682FC38}" srcOrd="5" destOrd="0" presId="urn:microsoft.com/office/officeart/2005/8/layout/cycle7"/>
+    <dgm:cxn modelId="{C0BAB993-D367-4F66-9CED-0A3F37CE5A28}" type="presParOf" srcId="{B295DF0B-DD27-43A9-9E46-A1735682FC38}" destId="{5256EFFC-531A-43CF-9680-3910BEC2AAEB}" srcOrd="0" destOrd="0" presId="urn:microsoft.com/office/officeart/2005/8/layout/cycle7"/>
   </dgm:cxnLst>
   <dgm:bg/>
   <dgm:whole/>
@@ -27995,37 +26808,37 @@
     </dgm:pt>
   </dgm:ptLst>
   <dgm:cxnLst>
-    <dgm:cxn modelId="{D605C7F5-86A8-4859-8240-E769C4996893}" type="presOf" srcId="{C4FA3A90-7AFC-4AE3-BE43-DA31311A000F}" destId="{1EDCA807-50F0-4400-BEA8-DCAB49CF21E5}" srcOrd="1" destOrd="0" presId="urn:microsoft.com/office/officeart/2005/8/layout/hList7"/>
-    <dgm:cxn modelId="{CEF95CC7-0047-4DFC-9D00-BCFC10DBE417}" type="presOf" srcId="{B88C3591-1AD8-4808-902D-D010434B5EF9}" destId="{D6B92546-47C2-4146-B0DD-F94673E27610}" srcOrd="0" destOrd="0" presId="urn:microsoft.com/office/officeart/2005/8/layout/hList7"/>
-    <dgm:cxn modelId="{B47FE110-AD35-4125-B9A2-A085CA39AEE6}" type="presOf" srcId="{7089614A-05FF-4A22-9607-6E69F5CE60C3}" destId="{2E48DC74-250C-4D26-811F-BC7AF796D22A}" srcOrd="0" destOrd="0" presId="urn:microsoft.com/office/officeart/2005/8/layout/hList7"/>
-    <dgm:cxn modelId="{B255E3AE-1654-4B49-ACE5-520D9E84160A}" type="presOf" srcId="{C4FA3A90-7AFC-4AE3-BE43-DA31311A000F}" destId="{612BA78D-9A67-41AD-A20A-CD8023B2824B}" srcOrd="0" destOrd="0" presId="urn:microsoft.com/office/officeart/2005/8/layout/hList7"/>
-    <dgm:cxn modelId="{71569AED-3C4C-46E3-85EF-BFAE65C98EF6}" type="presOf" srcId="{684A76D4-A3F1-4D7B-BDA6-01C4FDE0E89E}" destId="{E5B71ED6-11D6-443D-BE61-76560C19FBD0}" srcOrd="0" destOrd="0" presId="urn:microsoft.com/office/officeart/2005/8/layout/hList7"/>
+    <dgm:cxn modelId="{109EF59E-05DB-4F9D-80F4-1F19EB4085F1}" type="presOf" srcId="{684A76D4-A3F1-4D7B-BDA6-01C4FDE0E89E}" destId="{E5B71ED6-11D6-443D-BE61-76560C19FBD0}" srcOrd="0" destOrd="0" presId="urn:microsoft.com/office/officeart/2005/8/layout/hList7"/>
+    <dgm:cxn modelId="{4779603E-07B1-4E11-80F6-3265EC1CD4A3}" type="presOf" srcId="{4EF48C84-903B-4243-B0AC-FC0702047AA3}" destId="{5DD64446-530F-4644-92A6-17E5B9856CFA}" srcOrd="0" destOrd="0" presId="urn:microsoft.com/office/officeart/2005/8/layout/hList7"/>
+    <dgm:cxn modelId="{4FD23252-5C5A-4CAF-8D99-304EE59D12C0}" type="presOf" srcId="{7089614A-05FF-4A22-9607-6E69F5CE60C3}" destId="{2E48DC74-250C-4D26-811F-BC7AF796D22A}" srcOrd="0" destOrd="0" presId="urn:microsoft.com/office/officeart/2005/8/layout/hList7"/>
+    <dgm:cxn modelId="{5CBD045D-B06C-4AF3-B557-F4EDB332681C}" type="presOf" srcId="{C4FA3A90-7AFC-4AE3-BE43-DA31311A000F}" destId="{612BA78D-9A67-41AD-A20A-CD8023B2824B}" srcOrd="0" destOrd="0" presId="urn:microsoft.com/office/officeart/2005/8/layout/hList7"/>
+    <dgm:cxn modelId="{CCD9A174-B08D-4834-8EC1-26C843F2FE11}" type="presOf" srcId="{5A6A2B10-58E8-49EE-965A-EB3427719BFA}" destId="{1BBC5FB2-FD74-426C-87F4-692C8572CE09}" srcOrd="0" destOrd="0" presId="urn:microsoft.com/office/officeart/2005/8/layout/hList7"/>
     <dgm:cxn modelId="{A2F169DA-80B2-4583-B1F6-5EC8115A15E6}" srcId="{7089614A-05FF-4A22-9607-6E69F5CE60C3}" destId="{C4FA3A90-7AFC-4AE3-BE43-DA31311A000F}" srcOrd="1" destOrd="0" parTransId="{4E68F025-8BE3-4BA6-872F-2138A2EB0455}" sibTransId="{684A76D4-A3F1-4D7B-BDA6-01C4FDE0E89E}"/>
     <dgm:cxn modelId="{E159B617-5BF4-4160-97BA-CB278159BBC3}" srcId="{7089614A-05FF-4A22-9607-6E69F5CE60C3}" destId="{B88C3591-1AD8-4808-902D-D010434B5EF9}" srcOrd="0" destOrd="0" parTransId="{C133A95D-3AE6-427C-A059-57C9B4C9A438}" sibTransId="{4EF48C84-903B-4243-B0AC-FC0702047AA3}"/>
-    <dgm:cxn modelId="{CD8F6861-D6DC-4F9A-9791-03216D8EDEB2}" type="presOf" srcId="{B88C3591-1AD8-4808-902D-D010434B5EF9}" destId="{4A80B344-EE8B-4ED5-A5B8-CB2C05710C4F}" srcOrd="1" destOrd="0" presId="urn:microsoft.com/office/officeart/2005/8/layout/hList7"/>
+    <dgm:cxn modelId="{3CE8EB35-60F5-410B-BEEC-036AAB133707}" type="presOf" srcId="{B88C3591-1AD8-4808-902D-D010434B5EF9}" destId="{4A80B344-EE8B-4ED5-A5B8-CB2C05710C4F}" srcOrd="1" destOrd="0" presId="urn:microsoft.com/office/officeart/2005/8/layout/hList7"/>
     <dgm:cxn modelId="{74E2EEE6-0DC4-4412-B5D1-FA2BD843DCBF}" srcId="{7089614A-05FF-4A22-9607-6E69F5CE60C3}" destId="{5A6A2B10-58E8-49EE-965A-EB3427719BFA}" srcOrd="2" destOrd="0" parTransId="{3CDB645A-3685-4B86-BBD2-EF18B0CE177D}" sibTransId="{987187DA-FB16-4827-9205-BABCD50D023E}"/>
-    <dgm:cxn modelId="{2D6C1935-E6AC-47D2-B908-496165A078FB}" type="presOf" srcId="{4EF48C84-903B-4243-B0AC-FC0702047AA3}" destId="{5DD64446-530F-4644-92A6-17E5B9856CFA}" srcOrd="0" destOrd="0" presId="urn:microsoft.com/office/officeart/2005/8/layout/hList7"/>
-    <dgm:cxn modelId="{6611FA77-9179-4BD0-982B-A1A1605D6F73}" type="presOf" srcId="{5A6A2B10-58E8-49EE-965A-EB3427719BFA}" destId="{1BBC5FB2-FD74-426C-87F4-692C8572CE09}" srcOrd="0" destOrd="0" presId="urn:microsoft.com/office/officeart/2005/8/layout/hList7"/>
-    <dgm:cxn modelId="{022B3E57-85BE-4464-BA77-084FCCC66FE1}" type="presOf" srcId="{5A6A2B10-58E8-49EE-965A-EB3427719BFA}" destId="{30C671D6-398D-4AA5-A237-41C3AB2B0167}" srcOrd="1" destOrd="0" presId="urn:microsoft.com/office/officeart/2005/8/layout/hList7"/>
-    <dgm:cxn modelId="{F8834ED7-1644-437A-B177-1652484D9099}" type="presParOf" srcId="{2E48DC74-250C-4D26-811F-BC7AF796D22A}" destId="{8F072DCC-3E62-40B7-8CBA-D6B734C7272D}" srcOrd="0" destOrd="0" presId="urn:microsoft.com/office/officeart/2005/8/layout/hList7"/>
-    <dgm:cxn modelId="{D81B1C53-C8DB-4A4D-9C59-F1D968CD8E90}" type="presParOf" srcId="{2E48DC74-250C-4D26-811F-BC7AF796D22A}" destId="{9923BB09-7674-44A8-975C-FB576FDB49D9}" srcOrd="1" destOrd="0" presId="urn:microsoft.com/office/officeart/2005/8/layout/hList7"/>
-    <dgm:cxn modelId="{EECEC8C0-8112-4B28-9E2B-F5E1B00A585E}" type="presParOf" srcId="{9923BB09-7674-44A8-975C-FB576FDB49D9}" destId="{27EB2298-ACB7-498D-89FB-0312D9F5814A}" srcOrd="0" destOrd="0" presId="urn:microsoft.com/office/officeart/2005/8/layout/hList7"/>
-    <dgm:cxn modelId="{4AAED1A2-7D4B-4612-B0C2-71162906DE5C}" type="presParOf" srcId="{27EB2298-ACB7-498D-89FB-0312D9F5814A}" destId="{D6B92546-47C2-4146-B0DD-F94673E27610}" srcOrd="0" destOrd="0" presId="urn:microsoft.com/office/officeart/2005/8/layout/hList7"/>
-    <dgm:cxn modelId="{8F26E28C-2206-4ECF-902C-A9784E6E3658}" type="presParOf" srcId="{27EB2298-ACB7-498D-89FB-0312D9F5814A}" destId="{4A80B344-EE8B-4ED5-A5B8-CB2C05710C4F}" srcOrd="1" destOrd="0" presId="urn:microsoft.com/office/officeart/2005/8/layout/hList7"/>
-    <dgm:cxn modelId="{7A5459E1-1AC1-4476-BEBC-4777A15F4F32}" type="presParOf" srcId="{27EB2298-ACB7-498D-89FB-0312D9F5814A}" destId="{54EEEE0D-1C9F-48EC-94A8-77C7F3065FD1}" srcOrd="2" destOrd="0" presId="urn:microsoft.com/office/officeart/2005/8/layout/hList7"/>
-    <dgm:cxn modelId="{0048E56F-9F27-4C66-A6F1-72EEFD7D7471}" type="presParOf" srcId="{27EB2298-ACB7-498D-89FB-0312D9F5814A}" destId="{177A6E9B-E6AB-4717-B113-A5119561E808}" srcOrd="3" destOrd="0" presId="urn:microsoft.com/office/officeart/2005/8/layout/hList7"/>
-    <dgm:cxn modelId="{D140BCE9-06BD-4D9B-AD5B-53DB178913B7}" type="presParOf" srcId="{9923BB09-7674-44A8-975C-FB576FDB49D9}" destId="{5DD64446-530F-4644-92A6-17E5B9856CFA}" srcOrd="1" destOrd="0" presId="urn:microsoft.com/office/officeart/2005/8/layout/hList7"/>
-    <dgm:cxn modelId="{12FE4113-0753-423B-B3DF-5914BB3597FE}" type="presParOf" srcId="{9923BB09-7674-44A8-975C-FB576FDB49D9}" destId="{1C7D1AAD-0CBF-47FB-9D73-966F80FC5F67}" srcOrd="2" destOrd="0" presId="urn:microsoft.com/office/officeart/2005/8/layout/hList7"/>
-    <dgm:cxn modelId="{48496821-9AFA-4A29-9209-9981015FF88A}" type="presParOf" srcId="{1C7D1AAD-0CBF-47FB-9D73-966F80FC5F67}" destId="{612BA78D-9A67-41AD-A20A-CD8023B2824B}" srcOrd="0" destOrd="0" presId="urn:microsoft.com/office/officeart/2005/8/layout/hList7"/>
-    <dgm:cxn modelId="{F1CA06D7-A98C-4C02-91B7-D89047FA31B9}" type="presParOf" srcId="{1C7D1AAD-0CBF-47FB-9D73-966F80FC5F67}" destId="{1EDCA807-50F0-4400-BEA8-DCAB49CF21E5}" srcOrd="1" destOrd="0" presId="urn:microsoft.com/office/officeart/2005/8/layout/hList7"/>
-    <dgm:cxn modelId="{F5A27CC0-EBF7-4E37-9963-AE9B43234611}" type="presParOf" srcId="{1C7D1AAD-0CBF-47FB-9D73-966F80FC5F67}" destId="{FF65DBCF-F420-42F5-B30C-7FD813581857}" srcOrd="2" destOrd="0" presId="urn:microsoft.com/office/officeart/2005/8/layout/hList7"/>
-    <dgm:cxn modelId="{8BFE3F95-A17E-4EF5-8F88-9817D26A46DB}" type="presParOf" srcId="{1C7D1AAD-0CBF-47FB-9D73-966F80FC5F67}" destId="{E0201DB3-CEDB-4FE6-AAA6-4E8DCF14058E}" srcOrd="3" destOrd="0" presId="urn:microsoft.com/office/officeart/2005/8/layout/hList7"/>
-    <dgm:cxn modelId="{4FD37B29-D632-467E-A072-4BA998091394}" type="presParOf" srcId="{9923BB09-7674-44A8-975C-FB576FDB49D9}" destId="{E5B71ED6-11D6-443D-BE61-76560C19FBD0}" srcOrd="3" destOrd="0" presId="urn:microsoft.com/office/officeart/2005/8/layout/hList7"/>
-    <dgm:cxn modelId="{D6D4E6AB-8545-4857-86A0-6C34300605EF}" type="presParOf" srcId="{9923BB09-7674-44A8-975C-FB576FDB49D9}" destId="{BA94E574-78E6-4E04-A563-122AFB8B0CBC}" srcOrd="4" destOrd="0" presId="urn:microsoft.com/office/officeart/2005/8/layout/hList7"/>
-    <dgm:cxn modelId="{D2DF4D65-4F8B-423B-82BB-FCC29C5A4540}" type="presParOf" srcId="{BA94E574-78E6-4E04-A563-122AFB8B0CBC}" destId="{1BBC5FB2-FD74-426C-87F4-692C8572CE09}" srcOrd="0" destOrd="0" presId="urn:microsoft.com/office/officeart/2005/8/layout/hList7"/>
-    <dgm:cxn modelId="{164E0C24-2F88-4889-AF59-0A8BFCB1106D}" type="presParOf" srcId="{BA94E574-78E6-4E04-A563-122AFB8B0CBC}" destId="{30C671D6-398D-4AA5-A237-41C3AB2B0167}" srcOrd="1" destOrd="0" presId="urn:microsoft.com/office/officeart/2005/8/layout/hList7"/>
-    <dgm:cxn modelId="{6EC95BDB-70E3-4C3D-990A-AB61735EE1B2}" type="presParOf" srcId="{BA94E574-78E6-4E04-A563-122AFB8B0CBC}" destId="{4A418EFE-F9C4-4B86-BEC6-54E971D13740}" srcOrd="2" destOrd="0" presId="urn:microsoft.com/office/officeart/2005/8/layout/hList7"/>
-    <dgm:cxn modelId="{6C9A3828-0948-42B4-91A7-7A599B56AF42}" type="presParOf" srcId="{BA94E574-78E6-4E04-A563-122AFB8B0CBC}" destId="{F5A06A05-3AD4-4490-8C9E-6DFE3381A8B3}" srcOrd="3" destOrd="0" presId="urn:microsoft.com/office/officeart/2005/8/layout/hList7"/>
+    <dgm:cxn modelId="{FC124969-9068-4749-A4B7-B806055B412D}" type="presOf" srcId="{C4FA3A90-7AFC-4AE3-BE43-DA31311A000F}" destId="{1EDCA807-50F0-4400-BEA8-DCAB49CF21E5}" srcOrd="1" destOrd="0" presId="urn:microsoft.com/office/officeart/2005/8/layout/hList7"/>
+    <dgm:cxn modelId="{012E8D0E-D004-4CBB-A5F4-74044B461C5E}" type="presOf" srcId="{5A6A2B10-58E8-49EE-965A-EB3427719BFA}" destId="{30C671D6-398D-4AA5-A237-41C3AB2B0167}" srcOrd="1" destOrd="0" presId="urn:microsoft.com/office/officeart/2005/8/layout/hList7"/>
+    <dgm:cxn modelId="{EA39A902-F991-437D-BDBA-FDA362EB7774}" type="presOf" srcId="{B88C3591-1AD8-4808-902D-D010434B5EF9}" destId="{D6B92546-47C2-4146-B0DD-F94673E27610}" srcOrd="0" destOrd="0" presId="urn:microsoft.com/office/officeart/2005/8/layout/hList7"/>
+    <dgm:cxn modelId="{FE09C308-5E70-4EB6-B3E3-58ED7879C112}" type="presParOf" srcId="{2E48DC74-250C-4D26-811F-BC7AF796D22A}" destId="{8F072DCC-3E62-40B7-8CBA-D6B734C7272D}" srcOrd="0" destOrd="0" presId="urn:microsoft.com/office/officeart/2005/8/layout/hList7"/>
+    <dgm:cxn modelId="{297D7939-8FAB-48EC-91C1-4ADDC750FCC4}" type="presParOf" srcId="{2E48DC74-250C-4D26-811F-BC7AF796D22A}" destId="{9923BB09-7674-44A8-975C-FB576FDB49D9}" srcOrd="1" destOrd="0" presId="urn:microsoft.com/office/officeart/2005/8/layout/hList7"/>
+    <dgm:cxn modelId="{48C7242D-5A6B-4677-A1D0-40116D9EBC39}" type="presParOf" srcId="{9923BB09-7674-44A8-975C-FB576FDB49D9}" destId="{27EB2298-ACB7-498D-89FB-0312D9F5814A}" srcOrd="0" destOrd="0" presId="urn:microsoft.com/office/officeart/2005/8/layout/hList7"/>
+    <dgm:cxn modelId="{6B463D40-B9E7-4129-8363-2D5EDAAB5F84}" type="presParOf" srcId="{27EB2298-ACB7-498D-89FB-0312D9F5814A}" destId="{D6B92546-47C2-4146-B0DD-F94673E27610}" srcOrd="0" destOrd="0" presId="urn:microsoft.com/office/officeart/2005/8/layout/hList7"/>
+    <dgm:cxn modelId="{2BCF812D-1EAB-424E-A40D-336FC5691B8E}" type="presParOf" srcId="{27EB2298-ACB7-498D-89FB-0312D9F5814A}" destId="{4A80B344-EE8B-4ED5-A5B8-CB2C05710C4F}" srcOrd="1" destOrd="0" presId="urn:microsoft.com/office/officeart/2005/8/layout/hList7"/>
+    <dgm:cxn modelId="{66E58A54-1A0F-4718-8B2F-CF4A4389E9F2}" type="presParOf" srcId="{27EB2298-ACB7-498D-89FB-0312D9F5814A}" destId="{54EEEE0D-1C9F-48EC-94A8-77C7F3065FD1}" srcOrd="2" destOrd="0" presId="urn:microsoft.com/office/officeart/2005/8/layout/hList7"/>
+    <dgm:cxn modelId="{9730A50F-B9CC-424D-93B9-027AFF7B32B8}" type="presParOf" srcId="{27EB2298-ACB7-498D-89FB-0312D9F5814A}" destId="{177A6E9B-E6AB-4717-B113-A5119561E808}" srcOrd="3" destOrd="0" presId="urn:microsoft.com/office/officeart/2005/8/layout/hList7"/>
+    <dgm:cxn modelId="{D84E26E3-3ED4-47CA-8D20-9CF13109140F}" type="presParOf" srcId="{9923BB09-7674-44A8-975C-FB576FDB49D9}" destId="{5DD64446-530F-4644-92A6-17E5B9856CFA}" srcOrd="1" destOrd="0" presId="urn:microsoft.com/office/officeart/2005/8/layout/hList7"/>
+    <dgm:cxn modelId="{8FCB823E-F2F9-4297-8F35-09286792194B}" type="presParOf" srcId="{9923BB09-7674-44A8-975C-FB576FDB49D9}" destId="{1C7D1AAD-0CBF-47FB-9D73-966F80FC5F67}" srcOrd="2" destOrd="0" presId="urn:microsoft.com/office/officeart/2005/8/layout/hList7"/>
+    <dgm:cxn modelId="{7D890CA6-CB03-4ADB-B367-87BF401B0DB9}" type="presParOf" srcId="{1C7D1AAD-0CBF-47FB-9D73-966F80FC5F67}" destId="{612BA78D-9A67-41AD-A20A-CD8023B2824B}" srcOrd="0" destOrd="0" presId="urn:microsoft.com/office/officeart/2005/8/layout/hList7"/>
+    <dgm:cxn modelId="{26DD3EA1-C872-4998-9BD2-1AE95D01FFCB}" type="presParOf" srcId="{1C7D1AAD-0CBF-47FB-9D73-966F80FC5F67}" destId="{1EDCA807-50F0-4400-BEA8-DCAB49CF21E5}" srcOrd="1" destOrd="0" presId="urn:microsoft.com/office/officeart/2005/8/layout/hList7"/>
+    <dgm:cxn modelId="{C994DD09-8005-4E5E-AF9A-9FDC4A4B9DB3}" type="presParOf" srcId="{1C7D1AAD-0CBF-47FB-9D73-966F80FC5F67}" destId="{FF65DBCF-F420-42F5-B30C-7FD813581857}" srcOrd="2" destOrd="0" presId="urn:microsoft.com/office/officeart/2005/8/layout/hList7"/>
+    <dgm:cxn modelId="{7D3A4BF4-913B-4FBE-A635-14DBA093EA3C}" type="presParOf" srcId="{1C7D1AAD-0CBF-47FB-9D73-966F80FC5F67}" destId="{E0201DB3-CEDB-4FE6-AAA6-4E8DCF14058E}" srcOrd="3" destOrd="0" presId="urn:microsoft.com/office/officeart/2005/8/layout/hList7"/>
+    <dgm:cxn modelId="{57D0B6F4-1871-4716-B8A7-772C17268A03}" type="presParOf" srcId="{9923BB09-7674-44A8-975C-FB576FDB49D9}" destId="{E5B71ED6-11D6-443D-BE61-76560C19FBD0}" srcOrd="3" destOrd="0" presId="urn:microsoft.com/office/officeart/2005/8/layout/hList7"/>
+    <dgm:cxn modelId="{465D1E40-3A70-48CA-B738-B65C31281CCA}" type="presParOf" srcId="{9923BB09-7674-44A8-975C-FB576FDB49D9}" destId="{BA94E574-78E6-4E04-A563-122AFB8B0CBC}" srcOrd="4" destOrd="0" presId="urn:microsoft.com/office/officeart/2005/8/layout/hList7"/>
+    <dgm:cxn modelId="{C2769C98-315A-41F4-809C-70F182C67CC6}" type="presParOf" srcId="{BA94E574-78E6-4E04-A563-122AFB8B0CBC}" destId="{1BBC5FB2-FD74-426C-87F4-692C8572CE09}" srcOrd="0" destOrd="0" presId="urn:microsoft.com/office/officeart/2005/8/layout/hList7"/>
+    <dgm:cxn modelId="{CC40CF8B-5A8F-48E9-B24A-7AEE2CDFA233}" type="presParOf" srcId="{BA94E574-78E6-4E04-A563-122AFB8B0CBC}" destId="{30C671D6-398D-4AA5-A237-41C3AB2B0167}" srcOrd="1" destOrd="0" presId="urn:microsoft.com/office/officeart/2005/8/layout/hList7"/>
+    <dgm:cxn modelId="{22319611-6716-40F2-A0A8-98ED824F639F}" type="presParOf" srcId="{BA94E574-78E6-4E04-A563-122AFB8B0CBC}" destId="{4A418EFE-F9C4-4B86-BEC6-54E971D13740}" srcOrd="2" destOrd="0" presId="urn:microsoft.com/office/officeart/2005/8/layout/hList7"/>
+    <dgm:cxn modelId="{93AFC73F-5678-4D26-AEB9-76648EBE1F80}" type="presParOf" srcId="{BA94E574-78E6-4E04-A563-122AFB8B0CBC}" destId="{F5A06A05-3AD4-4490-8C9E-6DFE3381A8B3}" srcOrd="3" destOrd="0" presId="urn:microsoft.com/office/officeart/2005/8/layout/hList7"/>
   </dgm:cxnLst>
   <dgm:bg/>
   <dgm:whole/>
@@ -28441,39 +27254,39 @@
     </dgm:pt>
   </dgm:ptLst>
   <dgm:cxnLst>
+    <dgm:cxn modelId="{BD6236D6-E21A-4389-AD35-C430E4C03F51}" srcId="{A5701BE9-8239-43A2-9D62-2921AE5995F8}" destId="{2C5668CF-2928-41BD-B41A-3A69DCB9BE9D}" srcOrd="1" destOrd="0" parTransId="{A7CF3939-66EA-4694-8E30-47775E24D1DD}" sibTransId="{2491DCBB-BD1B-4D18-9A6B-9F6C9745D200}"/>
+    <dgm:cxn modelId="{141DB3AB-C6D0-4ACF-9F8A-4F316FA93998}" srcId="{A5701BE9-8239-43A2-9D62-2921AE5995F8}" destId="{DAE817A3-39CD-46B2-B48D-37F15B471088}" srcOrd="3" destOrd="0" parTransId="{22F01E49-BD79-4777-B0E0-D19A1C74684B}" sibTransId="{427D7269-A4D5-47FD-B3F3-ACE285C2BC4F}"/>
+    <dgm:cxn modelId="{D494A388-FA79-4B85-BA1B-144FAEB422F2}" type="presOf" srcId="{FCB83E72-5F70-4DF4-8F70-DA5A7D899E3B}" destId="{3E1B54CA-89CC-4C04-A76B-65BF3A0F1365}" srcOrd="0" destOrd="0" presId="urn:microsoft.com/office/officeart/2005/8/layout/hProcess10"/>
+    <dgm:cxn modelId="{A1D841BD-43ED-4EEC-B7F1-FEDEB8607399}" type="presOf" srcId="{DA998900-39AD-42EA-9C89-D2A94D0E7E5A}" destId="{53E96054-0E0D-40F5-AF8E-9A613F52476E}" srcOrd="0" destOrd="0" presId="urn:microsoft.com/office/officeart/2005/8/layout/hProcess10"/>
+    <dgm:cxn modelId="{70B1BDE2-2141-4A9F-958D-AE7F6F309C00}" type="presOf" srcId="{FCB83E72-5F70-4DF4-8F70-DA5A7D899E3B}" destId="{F10C46B9-DB60-4336-998F-89E02CA1ABBD}" srcOrd="1" destOrd="0" presId="urn:microsoft.com/office/officeart/2005/8/layout/hProcess10"/>
+    <dgm:cxn modelId="{FEA1CDF4-4E74-4570-BAB3-B7A40679092D}" type="presOf" srcId="{A5701BE9-8239-43A2-9D62-2921AE5995F8}" destId="{0E45096C-CE97-40EF-971A-5A5DC5029BCF}" srcOrd="0" destOrd="0" presId="urn:microsoft.com/office/officeart/2005/8/layout/hProcess10"/>
+    <dgm:cxn modelId="{8E045980-2714-4BA3-B5A9-2BA7B64DBED0}" type="presOf" srcId="{DAE817A3-39CD-46B2-B48D-37F15B471088}" destId="{F699E119-03CA-40B4-A095-7BF32235706A}" srcOrd="0" destOrd="0" presId="urn:microsoft.com/office/officeart/2005/8/layout/hProcess10"/>
+    <dgm:cxn modelId="{CC48E998-C70C-4D28-A4CD-28E4CE768361}" type="presOf" srcId="{A0A940F3-60BC-405C-93C5-2E78BDF367D0}" destId="{7F4889F5-F907-48AB-B05A-903191A1F23C}" srcOrd="0" destOrd="0" presId="urn:microsoft.com/office/officeart/2005/8/layout/hProcess10"/>
+    <dgm:cxn modelId="{38B88A9D-B43F-4A8D-9632-C17A7AFFA421}" srcId="{A5701BE9-8239-43A2-9D62-2921AE5995F8}" destId="{A0A940F3-60BC-405C-93C5-2E78BDF367D0}" srcOrd="2" destOrd="0" parTransId="{EC9EFAB1-AFA5-43A6-87A2-56A19DF3B93C}" sibTransId="{DA998900-39AD-42EA-9C89-D2A94D0E7E5A}"/>
     <dgm:cxn modelId="{F5F3D403-A591-4611-9DFA-D9E8CEA56238}" srcId="{A5701BE9-8239-43A2-9D62-2921AE5995F8}" destId="{D99802DF-9EC5-4281-835D-310C6CC09345}" srcOrd="0" destOrd="0" parTransId="{C2404346-B9FB-4B34-B6D7-0A0CD2CFAA04}" sibTransId="{FCB83E72-5F70-4DF4-8F70-DA5A7D899E3B}"/>
-    <dgm:cxn modelId="{46959FD0-7B3C-4ABF-A828-DB20C2648193}" type="presOf" srcId="{FCB83E72-5F70-4DF4-8F70-DA5A7D899E3B}" destId="{F10C46B9-DB60-4336-998F-89E02CA1ABBD}" srcOrd="1" destOrd="0" presId="urn:microsoft.com/office/officeart/2005/8/layout/hProcess10"/>
-    <dgm:cxn modelId="{11E3138A-C788-4E16-A923-399104E1F2E0}" type="presOf" srcId="{D99802DF-9EC5-4281-835D-310C6CC09345}" destId="{2DB77FCA-6AE7-4774-884D-F677A6B939D6}" srcOrd="0" destOrd="0" presId="urn:microsoft.com/office/officeart/2005/8/layout/hProcess10"/>
-    <dgm:cxn modelId="{B07A2D24-A4E0-4222-A25F-3A287E51241A}" type="presOf" srcId="{DAE817A3-39CD-46B2-B48D-37F15B471088}" destId="{F699E119-03CA-40B4-A095-7BF32235706A}" srcOrd="0" destOrd="0" presId="urn:microsoft.com/office/officeart/2005/8/layout/hProcess10"/>
-    <dgm:cxn modelId="{DCA71953-A88E-4330-B96A-0BC3D5154503}" type="presOf" srcId="{FCB83E72-5F70-4DF4-8F70-DA5A7D899E3B}" destId="{3E1B54CA-89CC-4C04-A76B-65BF3A0F1365}" srcOrd="0" destOrd="0" presId="urn:microsoft.com/office/officeart/2005/8/layout/hProcess10"/>
-    <dgm:cxn modelId="{BD6236D6-E21A-4389-AD35-C430E4C03F51}" srcId="{A5701BE9-8239-43A2-9D62-2921AE5995F8}" destId="{2C5668CF-2928-41BD-B41A-3A69DCB9BE9D}" srcOrd="1" destOrd="0" parTransId="{A7CF3939-66EA-4694-8E30-47775E24D1DD}" sibTransId="{2491DCBB-BD1B-4D18-9A6B-9F6C9745D200}"/>
-    <dgm:cxn modelId="{2AC8FBE4-D38C-497F-8E85-347A4F4FD21B}" type="presOf" srcId="{DA998900-39AD-42EA-9C89-D2A94D0E7E5A}" destId="{53E96054-0E0D-40F5-AF8E-9A613F52476E}" srcOrd="0" destOrd="0" presId="urn:microsoft.com/office/officeart/2005/8/layout/hProcess10"/>
-    <dgm:cxn modelId="{00A5629D-303D-48A5-9D07-1CD3210A64C3}" type="presOf" srcId="{DA998900-39AD-42EA-9C89-D2A94D0E7E5A}" destId="{0BA2202F-2A02-47A3-9F90-4A1DFC6033A1}" srcOrd="1" destOrd="0" presId="urn:microsoft.com/office/officeart/2005/8/layout/hProcess10"/>
-    <dgm:cxn modelId="{5FC5FFCD-588B-4A0F-963B-BC45D0DCB2D1}" type="presOf" srcId="{2491DCBB-BD1B-4D18-9A6B-9F6C9745D200}" destId="{D50E5E41-C100-45FF-B4BA-2905D3226AF2}" srcOrd="1" destOrd="0" presId="urn:microsoft.com/office/officeart/2005/8/layout/hProcess10"/>
-    <dgm:cxn modelId="{303C14D0-E5C4-4FB2-B35B-A8DAF0FEB536}" type="presOf" srcId="{A5701BE9-8239-43A2-9D62-2921AE5995F8}" destId="{0E45096C-CE97-40EF-971A-5A5DC5029BCF}" srcOrd="0" destOrd="0" presId="urn:microsoft.com/office/officeart/2005/8/layout/hProcess10"/>
-    <dgm:cxn modelId="{141DB3AB-C6D0-4ACF-9F8A-4F316FA93998}" srcId="{A5701BE9-8239-43A2-9D62-2921AE5995F8}" destId="{DAE817A3-39CD-46B2-B48D-37F15B471088}" srcOrd="3" destOrd="0" parTransId="{22F01E49-BD79-4777-B0E0-D19A1C74684B}" sibTransId="{427D7269-A4D5-47FD-B3F3-ACE285C2BC4F}"/>
-    <dgm:cxn modelId="{093DC5D6-DBC4-40AE-A9F0-41377C8C6002}" type="presOf" srcId="{2C5668CF-2928-41BD-B41A-3A69DCB9BE9D}" destId="{675A7D19-7B0F-4E7C-A9F3-04B706F78CC6}" srcOrd="0" destOrd="0" presId="urn:microsoft.com/office/officeart/2005/8/layout/hProcess10"/>
-    <dgm:cxn modelId="{A26FE6E5-F7DD-4988-AD3B-813E7837CD18}" type="presOf" srcId="{2491DCBB-BD1B-4D18-9A6B-9F6C9745D200}" destId="{8E43D6D8-0C16-481D-BDE7-FDCA7F90B40D}" srcOrd="0" destOrd="0" presId="urn:microsoft.com/office/officeart/2005/8/layout/hProcess10"/>
-    <dgm:cxn modelId="{935418C5-D136-44F8-8383-2CDF764E9D5B}" type="presOf" srcId="{A0A940F3-60BC-405C-93C5-2E78BDF367D0}" destId="{7F4889F5-F907-48AB-B05A-903191A1F23C}" srcOrd="0" destOrd="0" presId="urn:microsoft.com/office/officeart/2005/8/layout/hProcess10"/>
-    <dgm:cxn modelId="{38B88A9D-B43F-4A8D-9632-C17A7AFFA421}" srcId="{A5701BE9-8239-43A2-9D62-2921AE5995F8}" destId="{A0A940F3-60BC-405C-93C5-2E78BDF367D0}" srcOrd="2" destOrd="0" parTransId="{EC9EFAB1-AFA5-43A6-87A2-56A19DF3B93C}" sibTransId="{DA998900-39AD-42EA-9C89-D2A94D0E7E5A}"/>
-    <dgm:cxn modelId="{2D781101-6B1D-4278-9B6B-D0E607D3D17F}" type="presParOf" srcId="{0E45096C-CE97-40EF-971A-5A5DC5029BCF}" destId="{0681F987-33BE-41DB-AA2D-EE647E063F12}" srcOrd="0" destOrd="0" presId="urn:microsoft.com/office/officeart/2005/8/layout/hProcess10"/>
-    <dgm:cxn modelId="{C4BAC20B-C2E0-4113-A11A-20B80F38F68B}" type="presParOf" srcId="{0681F987-33BE-41DB-AA2D-EE647E063F12}" destId="{E2B603FB-8A5B-4389-9D8F-A86A86DDD690}" srcOrd="0" destOrd="0" presId="urn:microsoft.com/office/officeart/2005/8/layout/hProcess10"/>
-    <dgm:cxn modelId="{B4375832-82EE-4AE6-86DD-F95490C194EC}" type="presParOf" srcId="{0681F987-33BE-41DB-AA2D-EE647E063F12}" destId="{2DB77FCA-6AE7-4774-884D-F677A6B939D6}" srcOrd="1" destOrd="0" presId="urn:microsoft.com/office/officeart/2005/8/layout/hProcess10"/>
-    <dgm:cxn modelId="{6D4C0FD1-AAAA-4B4E-ADCE-767BD94C48FD}" type="presParOf" srcId="{0E45096C-CE97-40EF-971A-5A5DC5029BCF}" destId="{3E1B54CA-89CC-4C04-A76B-65BF3A0F1365}" srcOrd="1" destOrd="0" presId="urn:microsoft.com/office/officeart/2005/8/layout/hProcess10"/>
-    <dgm:cxn modelId="{85A6AC2F-B0B2-4141-8B2F-35563B79EA34}" type="presParOf" srcId="{3E1B54CA-89CC-4C04-A76B-65BF3A0F1365}" destId="{F10C46B9-DB60-4336-998F-89E02CA1ABBD}" srcOrd="0" destOrd="0" presId="urn:microsoft.com/office/officeart/2005/8/layout/hProcess10"/>
-    <dgm:cxn modelId="{C3B9033C-54E3-4070-A16C-9B4C483F4E1D}" type="presParOf" srcId="{0E45096C-CE97-40EF-971A-5A5DC5029BCF}" destId="{7B693EA9-103D-4DB4-B8E9-7635E066F4FB}" srcOrd="2" destOrd="0" presId="urn:microsoft.com/office/officeart/2005/8/layout/hProcess10"/>
-    <dgm:cxn modelId="{CEDEF9B4-E322-4BA7-9F35-B66416F1F667}" type="presParOf" srcId="{7B693EA9-103D-4DB4-B8E9-7635E066F4FB}" destId="{0C9A1922-F13F-4030-B09E-928F3DDE21F4}" srcOrd="0" destOrd="0" presId="urn:microsoft.com/office/officeart/2005/8/layout/hProcess10"/>
-    <dgm:cxn modelId="{BB0AE282-43D9-419D-A4DD-B12EFCE045B9}" type="presParOf" srcId="{7B693EA9-103D-4DB4-B8E9-7635E066F4FB}" destId="{675A7D19-7B0F-4E7C-A9F3-04B706F78CC6}" srcOrd="1" destOrd="0" presId="urn:microsoft.com/office/officeart/2005/8/layout/hProcess10"/>
-    <dgm:cxn modelId="{8E3DAF0B-6B4A-4EAB-AA1D-38DFF1C2ED72}" type="presParOf" srcId="{0E45096C-CE97-40EF-971A-5A5DC5029BCF}" destId="{8E43D6D8-0C16-481D-BDE7-FDCA7F90B40D}" srcOrd="3" destOrd="0" presId="urn:microsoft.com/office/officeart/2005/8/layout/hProcess10"/>
-    <dgm:cxn modelId="{58BF1B30-688F-4164-B824-57939C484548}" type="presParOf" srcId="{8E43D6D8-0C16-481D-BDE7-FDCA7F90B40D}" destId="{D50E5E41-C100-45FF-B4BA-2905D3226AF2}" srcOrd="0" destOrd="0" presId="urn:microsoft.com/office/officeart/2005/8/layout/hProcess10"/>
-    <dgm:cxn modelId="{DA79CA7C-AE69-4D79-87B4-B83B783FD614}" type="presParOf" srcId="{0E45096C-CE97-40EF-971A-5A5DC5029BCF}" destId="{4EA51DE0-340F-4893-B8AE-8E3D91DD69E7}" srcOrd="4" destOrd="0" presId="urn:microsoft.com/office/officeart/2005/8/layout/hProcess10"/>
-    <dgm:cxn modelId="{43D3E36C-D34E-4B70-9453-47391A78C9F7}" type="presParOf" srcId="{4EA51DE0-340F-4893-B8AE-8E3D91DD69E7}" destId="{EF6EAE48-2E15-4041-A15C-9C4888BBA078}" srcOrd="0" destOrd="0" presId="urn:microsoft.com/office/officeart/2005/8/layout/hProcess10"/>
-    <dgm:cxn modelId="{AD252185-73B3-4938-94BD-D0FF645C1F25}" type="presParOf" srcId="{4EA51DE0-340F-4893-B8AE-8E3D91DD69E7}" destId="{7F4889F5-F907-48AB-B05A-903191A1F23C}" srcOrd="1" destOrd="0" presId="urn:microsoft.com/office/officeart/2005/8/layout/hProcess10"/>
-    <dgm:cxn modelId="{175E638F-E349-4CF6-A973-7D4241779B22}" type="presParOf" srcId="{0E45096C-CE97-40EF-971A-5A5DC5029BCF}" destId="{53E96054-0E0D-40F5-AF8E-9A613F52476E}" srcOrd="5" destOrd="0" presId="urn:microsoft.com/office/officeart/2005/8/layout/hProcess10"/>
-    <dgm:cxn modelId="{74332616-9D2A-46DF-BCB1-358356C9996B}" type="presParOf" srcId="{53E96054-0E0D-40F5-AF8E-9A613F52476E}" destId="{0BA2202F-2A02-47A3-9F90-4A1DFC6033A1}" srcOrd="0" destOrd="0" presId="urn:microsoft.com/office/officeart/2005/8/layout/hProcess10"/>
-    <dgm:cxn modelId="{85AE9EE5-F32B-46C5-BF91-DD1F3E31C6CE}" type="presParOf" srcId="{0E45096C-CE97-40EF-971A-5A5DC5029BCF}" destId="{EFC5FA6A-5244-4EB7-8545-812944D0415B}" srcOrd="6" destOrd="0" presId="urn:microsoft.com/office/officeart/2005/8/layout/hProcess10"/>
-    <dgm:cxn modelId="{B0416B4D-767F-4A1E-A5AC-717FEB3BBA8D}" type="presParOf" srcId="{EFC5FA6A-5244-4EB7-8545-812944D0415B}" destId="{C267BF18-1801-459C-9276-1BDB644C3D63}" srcOrd="0" destOrd="0" presId="urn:microsoft.com/office/officeart/2005/8/layout/hProcess10"/>
-    <dgm:cxn modelId="{55C740C4-7C3D-41A0-99CD-A2C849F24E20}" type="presParOf" srcId="{EFC5FA6A-5244-4EB7-8545-812944D0415B}" destId="{F699E119-03CA-40B4-A095-7BF32235706A}" srcOrd="1" destOrd="0" presId="urn:microsoft.com/office/officeart/2005/8/layout/hProcess10"/>
+    <dgm:cxn modelId="{E4A8E246-D478-4AE2-A2FF-6FEC93081EB5}" type="presOf" srcId="{DA998900-39AD-42EA-9C89-D2A94D0E7E5A}" destId="{0BA2202F-2A02-47A3-9F90-4A1DFC6033A1}" srcOrd="1" destOrd="0" presId="urn:microsoft.com/office/officeart/2005/8/layout/hProcess10"/>
+    <dgm:cxn modelId="{AA780FAC-3A41-4C0B-9F68-D18A1E247B63}" type="presOf" srcId="{2491DCBB-BD1B-4D18-9A6B-9F6C9745D200}" destId="{8E43D6D8-0C16-481D-BDE7-FDCA7F90B40D}" srcOrd="0" destOrd="0" presId="urn:microsoft.com/office/officeart/2005/8/layout/hProcess10"/>
+    <dgm:cxn modelId="{5D76B15A-F806-448C-A22C-D799906E03CF}" type="presOf" srcId="{2C5668CF-2928-41BD-B41A-3A69DCB9BE9D}" destId="{675A7D19-7B0F-4E7C-A9F3-04B706F78CC6}" srcOrd="0" destOrd="0" presId="urn:microsoft.com/office/officeart/2005/8/layout/hProcess10"/>
+    <dgm:cxn modelId="{D98519F1-96BB-40BB-A88B-271B3C17FDF0}" type="presOf" srcId="{D99802DF-9EC5-4281-835D-310C6CC09345}" destId="{2DB77FCA-6AE7-4774-884D-F677A6B939D6}" srcOrd="0" destOrd="0" presId="urn:microsoft.com/office/officeart/2005/8/layout/hProcess10"/>
+    <dgm:cxn modelId="{F2CCF4AB-3BB6-4CEE-AE72-5ABAF20547B8}" type="presOf" srcId="{2491DCBB-BD1B-4D18-9A6B-9F6C9745D200}" destId="{D50E5E41-C100-45FF-B4BA-2905D3226AF2}" srcOrd="1" destOrd="0" presId="urn:microsoft.com/office/officeart/2005/8/layout/hProcess10"/>
+    <dgm:cxn modelId="{23669E4A-3F34-45F6-851C-7A578C12A276}" type="presParOf" srcId="{0E45096C-CE97-40EF-971A-5A5DC5029BCF}" destId="{0681F987-33BE-41DB-AA2D-EE647E063F12}" srcOrd="0" destOrd="0" presId="urn:microsoft.com/office/officeart/2005/8/layout/hProcess10"/>
+    <dgm:cxn modelId="{6847FF92-6158-4867-9DF1-44A901E5078E}" type="presParOf" srcId="{0681F987-33BE-41DB-AA2D-EE647E063F12}" destId="{E2B603FB-8A5B-4389-9D8F-A86A86DDD690}" srcOrd="0" destOrd="0" presId="urn:microsoft.com/office/officeart/2005/8/layout/hProcess10"/>
+    <dgm:cxn modelId="{E8F13BA4-D464-43B9-B1E7-3FED3CB82A5C}" type="presParOf" srcId="{0681F987-33BE-41DB-AA2D-EE647E063F12}" destId="{2DB77FCA-6AE7-4774-884D-F677A6B939D6}" srcOrd="1" destOrd="0" presId="urn:microsoft.com/office/officeart/2005/8/layout/hProcess10"/>
+    <dgm:cxn modelId="{63689E2F-9118-440E-A937-1D4E195B13E7}" type="presParOf" srcId="{0E45096C-CE97-40EF-971A-5A5DC5029BCF}" destId="{3E1B54CA-89CC-4C04-A76B-65BF3A0F1365}" srcOrd="1" destOrd="0" presId="urn:microsoft.com/office/officeart/2005/8/layout/hProcess10"/>
+    <dgm:cxn modelId="{EC9EDB91-E5B8-49C1-9580-EDA13462DE5D}" type="presParOf" srcId="{3E1B54CA-89CC-4C04-A76B-65BF3A0F1365}" destId="{F10C46B9-DB60-4336-998F-89E02CA1ABBD}" srcOrd="0" destOrd="0" presId="urn:microsoft.com/office/officeart/2005/8/layout/hProcess10"/>
+    <dgm:cxn modelId="{B811CFEF-FCA5-4AD5-AEED-E198F428695A}" type="presParOf" srcId="{0E45096C-CE97-40EF-971A-5A5DC5029BCF}" destId="{7B693EA9-103D-4DB4-B8E9-7635E066F4FB}" srcOrd="2" destOrd="0" presId="urn:microsoft.com/office/officeart/2005/8/layout/hProcess10"/>
+    <dgm:cxn modelId="{F655FB80-F86B-4C32-A160-DCDA28E207CC}" type="presParOf" srcId="{7B693EA9-103D-4DB4-B8E9-7635E066F4FB}" destId="{0C9A1922-F13F-4030-B09E-928F3DDE21F4}" srcOrd="0" destOrd="0" presId="urn:microsoft.com/office/officeart/2005/8/layout/hProcess10"/>
+    <dgm:cxn modelId="{DDCF051A-443F-45D4-BC5A-6F2A31A6E89C}" type="presParOf" srcId="{7B693EA9-103D-4DB4-B8E9-7635E066F4FB}" destId="{675A7D19-7B0F-4E7C-A9F3-04B706F78CC6}" srcOrd="1" destOrd="0" presId="urn:microsoft.com/office/officeart/2005/8/layout/hProcess10"/>
+    <dgm:cxn modelId="{364A4B3F-6C86-4EF0-9FB7-6AB891F359C5}" type="presParOf" srcId="{0E45096C-CE97-40EF-971A-5A5DC5029BCF}" destId="{8E43D6D8-0C16-481D-BDE7-FDCA7F90B40D}" srcOrd="3" destOrd="0" presId="urn:microsoft.com/office/officeart/2005/8/layout/hProcess10"/>
+    <dgm:cxn modelId="{B6118A44-80AB-4E94-A0C3-2DA2AFD926F2}" type="presParOf" srcId="{8E43D6D8-0C16-481D-BDE7-FDCA7F90B40D}" destId="{D50E5E41-C100-45FF-B4BA-2905D3226AF2}" srcOrd="0" destOrd="0" presId="urn:microsoft.com/office/officeart/2005/8/layout/hProcess10"/>
+    <dgm:cxn modelId="{4A80A471-6DD9-48A4-A87A-7091A3F1B6D8}" type="presParOf" srcId="{0E45096C-CE97-40EF-971A-5A5DC5029BCF}" destId="{4EA51DE0-340F-4893-B8AE-8E3D91DD69E7}" srcOrd="4" destOrd="0" presId="urn:microsoft.com/office/officeart/2005/8/layout/hProcess10"/>
+    <dgm:cxn modelId="{77F8474F-75BA-457E-B74E-7F39076A2600}" type="presParOf" srcId="{4EA51DE0-340F-4893-B8AE-8E3D91DD69E7}" destId="{EF6EAE48-2E15-4041-A15C-9C4888BBA078}" srcOrd="0" destOrd="0" presId="urn:microsoft.com/office/officeart/2005/8/layout/hProcess10"/>
+    <dgm:cxn modelId="{2362DF4E-9540-4D07-9539-D303EB0A7CB9}" type="presParOf" srcId="{4EA51DE0-340F-4893-B8AE-8E3D91DD69E7}" destId="{7F4889F5-F907-48AB-B05A-903191A1F23C}" srcOrd="1" destOrd="0" presId="urn:microsoft.com/office/officeart/2005/8/layout/hProcess10"/>
+    <dgm:cxn modelId="{D0E3482A-22C2-4EA2-8641-62526FD2AAF7}" type="presParOf" srcId="{0E45096C-CE97-40EF-971A-5A5DC5029BCF}" destId="{53E96054-0E0D-40F5-AF8E-9A613F52476E}" srcOrd="5" destOrd="0" presId="urn:microsoft.com/office/officeart/2005/8/layout/hProcess10"/>
+    <dgm:cxn modelId="{F7BCAA6D-68DC-4DF3-885E-5AF71B1B2001}" type="presParOf" srcId="{53E96054-0E0D-40F5-AF8E-9A613F52476E}" destId="{0BA2202F-2A02-47A3-9F90-4A1DFC6033A1}" srcOrd="0" destOrd="0" presId="urn:microsoft.com/office/officeart/2005/8/layout/hProcess10"/>
+    <dgm:cxn modelId="{6AD75286-CAE0-4D5A-8A67-EFCDD504F22E}" type="presParOf" srcId="{0E45096C-CE97-40EF-971A-5A5DC5029BCF}" destId="{EFC5FA6A-5244-4EB7-8545-812944D0415B}" srcOrd="6" destOrd="0" presId="urn:microsoft.com/office/officeart/2005/8/layout/hProcess10"/>
+    <dgm:cxn modelId="{B6567A5C-47D3-4D98-80A4-06217084EA9F}" type="presParOf" srcId="{EFC5FA6A-5244-4EB7-8545-812944D0415B}" destId="{C267BF18-1801-459C-9276-1BDB644C3D63}" srcOrd="0" destOrd="0" presId="urn:microsoft.com/office/officeart/2005/8/layout/hProcess10"/>
+    <dgm:cxn modelId="{0C1AA62A-CF4C-49B3-9BC8-E3181EFE3CEA}" type="presParOf" srcId="{EFC5FA6A-5244-4EB7-8545-812944D0415B}" destId="{F699E119-03CA-40B4-A095-7BF32235706A}" srcOrd="1" destOrd="0" presId="urn:microsoft.com/office/officeart/2005/8/layout/hProcess10"/>
   </dgm:cxnLst>
   <dgm:bg/>
   <dgm:whole/>
@@ -28540,8 +27353,8 @@
       </dsp:nvSpPr>
       <dsp:spPr>
         <a:xfrm>
-          <a:off x="185916" y="801014"/>
-          <a:ext cx="1645920" cy="1068019"/>
+          <a:off x="5893" y="801014"/>
+          <a:ext cx="1765935" cy="1068019"/>
         </a:xfrm>
         <a:prstGeom prst="roundRect">
           <a:avLst/>
@@ -28582,12 +27395,12 @@
         </a:fontRef>
       </dsp:style>
       <dsp:txBody>
-        <a:bodyPr spcFirstLastPara="0" vert="horz" wrap="square" lIns="49530" tIns="49530" rIns="49530" bIns="49530" numCol="1" spcCol="1270" anchor="t" anchorCtr="0">
+        <a:bodyPr spcFirstLastPara="0" vert="horz" wrap="square" lIns="53340" tIns="53340" rIns="53340" bIns="53340" numCol="1" spcCol="1270" anchor="t" anchorCtr="0">
           <a:noAutofit/>
         </a:bodyPr>
         <a:lstStyle/>
         <a:p>
-          <a:pPr lvl="0" algn="l" defTabSz="577850">
+          <a:pPr lvl="0" algn="l" defTabSz="622300">
             <a:lnSpc>
               <a:spcPct val="90000"/>
             </a:lnSpc>
@@ -28599,12 +27412,12 @@
             </a:spcAft>
           </a:pPr>
           <a:r>
-            <a:rPr lang="de-CH" sz="1300" kern="1200"/>
+            <a:rPr lang="de-CH" sz="1400" kern="1200"/>
             <a:t>Applikation wird gestartet</a:t>
           </a:r>
         </a:p>
         <a:p>
-          <a:pPr marL="57150" lvl="1" indent="-57150" algn="l" defTabSz="444500">
+          <a:pPr marL="57150" lvl="1" indent="-57150" algn="l" defTabSz="488950">
             <a:lnSpc>
               <a:spcPct val="90000"/>
             </a:lnSpc>
@@ -28617,14 +27430,14 @@
             <a:buChar char="••"/>
           </a:pPr>
           <a:r>
-            <a:rPr lang="de-CH" sz="1000" kern="1200"/>
-            <a:t>siehe weiter unten: Startup</a:t>
+            <a:rPr lang="de-CH" sz="1100" kern="1200"/>
+            <a:t>siehe Kapitel Startup</a:t>
           </a:r>
         </a:p>
       </dsp:txBody>
       <dsp:txXfrm>
-        <a:off x="238052" y="853150"/>
-        <a:ext cx="1541648" cy="963747"/>
+        <a:off x="58029" y="853150"/>
+        <a:ext cx="1661663" cy="963747"/>
       </dsp:txXfrm>
     </dsp:sp>
     <dsp:sp modelId="{2FB153DA-60D3-449F-957F-3FE69194D546}">
@@ -28634,8 +27447,8 @@
       </dsp:nvSpPr>
       <dsp:spPr>
         <a:xfrm>
-          <a:off x="1920240" y="801014"/>
-          <a:ext cx="1645920" cy="1068019"/>
+          <a:off x="1860232" y="801014"/>
+          <a:ext cx="1765935" cy="1068019"/>
         </a:xfrm>
         <a:prstGeom prst="roundRect">
           <a:avLst/>
@@ -28676,12 +27489,12 @@
         </a:fontRef>
       </dsp:style>
       <dsp:txBody>
-        <a:bodyPr spcFirstLastPara="0" vert="horz" wrap="square" lIns="49530" tIns="49530" rIns="49530" bIns="49530" numCol="1" spcCol="1270" anchor="t" anchorCtr="0">
+        <a:bodyPr spcFirstLastPara="0" vert="horz" wrap="square" lIns="53340" tIns="53340" rIns="53340" bIns="53340" numCol="1" spcCol="1270" anchor="t" anchorCtr="0">
           <a:noAutofit/>
         </a:bodyPr>
         <a:lstStyle/>
         <a:p>
-          <a:pPr lvl="0" algn="l" defTabSz="577850">
+          <a:pPr lvl="0" algn="l" defTabSz="622300">
             <a:lnSpc>
               <a:spcPct val="90000"/>
             </a:lnSpc>
@@ -28693,12 +27506,12 @@
             </a:spcAft>
           </a:pPr>
           <a:r>
-            <a:rPr lang="de-CH" sz="1300" kern="1200"/>
+            <a:rPr lang="de-CH" sz="1400" kern="1200"/>
             <a:t>Applikation läuft</a:t>
           </a:r>
         </a:p>
         <a:p>
-          <a:pPr marL="57150" lvl="1" indent="-57150" algn="l" defTabSz="444500">
+          <a:pPr marL="57150" lvl="1" indent="-57150" algn="l" defTabSz="488950">
             <a:lnSpc>
               <a:spcPct val="90000"/>
             </a:lnSpc>
@@ -28711,12 +27524,12 @@
             <a:buChar char="••"/>
           </a:pPr>
           <a:r>
-            <a:rPr lang="de-CH" sz="1000" kern="1200"/>
-            <a:t>siehe weiter unten: Laufen</a:t>
+            <a:rPr lang="de-CH" sz="1100" kern="1200"/>
+            <a:t>siehe Kapitel Laufen</a:t>
           </a:r>
         </a:p>
         <a:p>
-          <a:pPr marL="57150" lvl="1" indent="-57150" algn="l" defTabSz="444500">
+          <a:pPr marL="57150" lvl="1" indent="-57150" algn="l" defTabSz="488950">
             <a:lnSpc>
               <a:spcPct val="90000"/>
             </a:lnSpc>
@@ -28729,14 +27542,14 @@
             <a:buChar char="••"/>
           </a:pPr>
           <a:r>
-            <a:rPr lang="de-CH" sz="1000" kern="1200"/>
+            <a:rPr lang="de-CH" sz="1100" kern="1200"/>
             <a:t>Stabilitätstest: 111 Stunden ohne Unterbruch</a:t>
           </a:r>
         </a:p>
       </dsp:txBody>
       <dsp:txXfrm>
-        <a:off x="1972376" y="853150"/>
-        <a:ext cx="1541648" cy="963747"/>
+        <a:off x="1912368" y="853150"/>
+        <a:ext cx="1661663" cy="963747"/>
       </dsp:txXfrm>
     </dsp:sp>
     <dsp:sp modelId="{C75B8BC6-22C8-461B-93FA-8036ACD716C9}">
@@ -28746,8 +27559,8 @@
       </dsp:nvSpPr>
       <dsp:spPr>
         <a:xfrm>
-          <a:off x="3654563" y="801014"/>
-          <a:ext cx="1645920" cy="1068019"/>
+          <a:off x="3714571" y="801014"/>
+          <a:ext cx="1765935" cy="1068019"/>
         </a:xfrm>
         <a:prstGeom prst="roundRect">
           <a:avLst/>
@@ -28788,12 +27601,12 @@
         </a:fontRef>
       </dsp:style>
       <dsp:txBody>
-        <a:bodyPr spcFirstLastPara="0" vert="horz" wrap="square" lIns="49530" tIns="49530" rIns="49530" bIns="49530" numCol="1" spcCol="1270" anchor="t" anchorCtr="0">
+        <a:bodyPr spcFirstLastPara="0" vert="horz" wrap="square" lIns="53340" tIns="53340" rIns="53340" bIns="53340" numCol="1" spcCol="1270" anchor="t" anchorCtr="0">
           <a:noAutofit/>
         </a:bodyPr>
         <a:lstStyle/>
         <a:p>
-          <a:pPr lvl="0" algn="l" defTabSz="577850">
+          <a:pPr lvl="0" algn="l" defTabSz="622300">
             <a:lnSpc>
               <a:spcPct val="90000"/>
             </a:lnSpc>
@@ -28805,12 +27618,12 @@
             </a:spcAft>
           </a:pPr>
           <a:r>
-            <a:rPr lang="de-CH" sz="1300" kern="1200"/>
+            <a:rPr lang="de-CH" sz="1400" kern="1200"/>
             <a:t>Applikation wird beendet</a:t>
           </a:r>
         </a:p>
         <a:p>
-          <a:pPr marL="57150" lvl="1" indent="-57150" algn="l" defTabSz="444500">
+          <a:pPr marL="57150" lvl="1" indent="-57150" algn="l" defTabSz="488950">
             <a:lnSpc>
               <a:spcPct val="90000"/>
             </a:lnSpc>
@@ -28823,14 +27636,14 @@
             <a:buChar char="••"/>
           </a:pPr>
           <a:r>
-            <a:rPr lang="de-CH" sz="1000" kern="1200"/>
-            <a:t>siehe weiter unten: Beenden</a:t>
+            <a:rPr lang="de-CH" sz="1100" kern="1200"/>
+            <a:t>siehe Kapitel: Beenden</a:t>
           </a:r>
         </a:p>
       </dsp:txBody>
       <dsp:txXfrm>
-        <a:off x="3706699" y="853150"/>
-        <a:ext cx="1541648" cy="963747"/>
+        <a:off x="3766707" y="853150"/>
+        <a:ext cx="1661663" cy="963747"/>
       </dsp:txXfrm>
     </dsp:sp>
   </dsp:spTree>
@@ -28969,12 +27782,12 @@
         <a:fontRef idx="minor"/>
       </dsp:style>
       <dsp:txBody>
-        <a:bodyPr spcFirstLastPara="0" vert="horz" wrap="square" lIns="64008" tIns="5715" rIns="5715" bIns="5715" numCol="1" spcCol="1270" anchor="ctr" anchorCtr="0">
+        <a:bodyPr spcFirstLastPara="0" vert="horz" wrap="square" lIns="92456" tIns="8255" rIns="8255" bIns="8255" numCol="1" spcCol="1270" anchor="ctr" anchorCtr="0">
           <a:noAutofit/>
         </a:bodyPr>
         <a:lstStyle/>
         <a:p>
-          <a:pPr marL="57150" lvl="1" indent="-57150" algn="l" defTabSz="400050">
+          <a:pPr marL="114300" lvl="1" indent="-114300" algn="l" defTabSz="577850">
             <a:lnSpc>
               <a:spcPct val="90000"/>
             </a:lnSpc>
@@ -28987,8 +27800,8 @@
             <a:buChar char="••"/>
           </a:pPr>
           <a:r>
-            <a:rPr lang="de-CH" sz="900" kern="1200"/>
-            <a:t>Das Programm befindet sich unter: code\video_wall\trunk\VideoWall\ VideoWall.Main\bin\Debug\VideoWall.Main.exe</a:t>
+            <a:rPr lang="de-CH" sz="1300" kern="1200"/>
+            <a:t>Die Applikation wird gestartet</a:t>
           </a:r>
         </a:p>
       </dsp:txBody>
@@ -29121,12 +27934,12 @@
         <a:fontRef idx="minor"/>
       </dsp:style>
       <dsp:txBody>
-        <a:bodyPr spcFirstLastPara="0" vert="horz" wrap="square" lIns="64008" tIns="5715" rIns="5715" bIns="5715" numCol="1" spcCol="1270" anchor="ctr" anchorCtr="0">
+        <a:bodyPr spcFirstLastPara="0" vert="horz" wrap="square" lIns="92456" tIns="8255" rIns="8255" bIns="8255" numCol="1" spcCol="1270" anchor="ctr" anchorCtr="0">
           <a:noAutofit/>
         </a:bodyPr>
         <a:lstStyle/>
         <a:p>
-          <a:pPr marL="57150" lvl="1" indent="-57150" algn="l" defTabSz="400050">
+          <a:pPr marL="114300" lvl="1" indent="-114300" algn="l" defTabSz="577850">
             <a:lnSpc>
               <a:spcPct val="90000"/>
             </a:lnSpc>
@@ -29139,8 +27952,8 @@
             <a:buChar char="••"/>
           </a:pPr>
           <a:r>
-            <a:rPr lang="de-CH" sz="900" kern="1200"/>
-            <a:t>Diese befindet sich unter: code\video_wall\trunk\VideoWall\ VideoWall.Main\bin\Debug\VideoWall.Main.exe.config</a:t>
+            <a:rPr lang="de-CH" sz="1300" kern="1200"/>
+            <a:t>Die Unitiy Konfiguration wird aus der Konfigurationsdatei gelesen und geladen</a:t>
           </a:r>
         </a:p>
       </dsp:txBody>
@@ -29273,12 +28086,12 @@
         <a:fontRef idx="minor"/>
       </dsp:style>
       <dsp:txBody>
-        <a:bodyPr spcFirstLastPara="0" vert="horz" wrap="square" lIns="64008" tIns="5715" rIns="5715" bIns="5715" numCol="1" spcCol="1270" anchor="ctr" anchorCtr="0">
+        <a:bodyPr spcFirstLastPara="0" vert="horz" wrap="square" lIns="92456" tIns="8255" rIns="8255" bIns="8255" numCol="1" spcCol="1270" anchor="ctr" anchorCtr="0">
           <a:noAutofit/>
         </a:bodyPr>
         <a:lstStyle/>
         <a:p>
-          <a:pPr marL="57150" lvl="1" indent="-57150" algn="l" defTabSz="400050">
+          <a:pPr marL="114300" lvl="1" indent="-114300" algn="l" defTabSz="577850">
             <a:lnSpc>
               <a:spcPct val="90000"/>
             </a:lnSpc>
@@ -29291,12 +28104,12 @@
             <a:buChar char="••"/>
           </a:pPr>
           <a:r>
-            <a:rPr lang="de-CH" sz="900" kern="1200"/>
-            <a:t>Der Ort, wo diese Plug-Ins liegen, wird in der Konfigurationsdatei (VideoWall.Main.exe.config) konfiguriert</a:t>
+            <a:rPr lang="de-CH" sz="1300" kern="1200"/>
+            <a:t>Der Ort, wo diese Plug-ins liegen, wird in der Konfigurationsdatei konfiguriert</a:t>
           </a:r>
         </a:p>
         <a:p>
-          <a:pPr marL="57150" lvl="1" indent="-57150" algn="l" defTabSz="400050">
+          <a:pPr marL="114300" lvl="1" indent="-114300" algn="l" defTabSz="577850">
             <a:lnSpc>
               <a:spcPct val="90000"/>
             </a:lnSpc>
@@ -29309,44 +28122,8 @@
             <a:buChar char="••"/>
           </a:pPr>
           <a:r>
-            <a:rPr lang="de-CH" sz="900" kern="1200"/>
-            <a:t>Die Option heisst ExtensionsConfig und zeigt auf den Pfad, wo die Extensions liegen</a:t>
-          </a:r>
-        </a:p>
-        <a:p>
-          <a:pPr marL="57150" lvl="1" indent="-57150" algn="l" defTabSz="400050">
-            <a:lnSpc>
-              <a:spcPct val="90000"/>
-            </a:lnSpc>
-            <a:spcBef>
-              <a:spcPct val="0"/>
-            </a:spcBef>
-            <a:spcAft>
-              <a:spcPct val="15000"/>
-            </a:spcAft>
-            <a:buChar char="••"/>
-          </a:pPr>
-          <a:r>
-            <a:rPr lang="de-CH" sz="900" kern="1200"/>
-            <a:t>Nach dem Laden der DLL Dateien eines Plug-Ins (mithilfe von MEF) werden die Services für dieses Plugin über die Activate() Methode zur Verfügung gestellt (mithilfe von Unity)</a:t>
-          </a:r>
-        </a:p>
-        <a:p>
-          <a:pPr marL="57150" lvl="1" indent="-57150" algn="l" defTabSz="400050">
-            <a:lnSpc>
-              <a:spcPct val="90000"/>
-            </a:lnSpc>
-            <a:spcBef>
-              <a:spcPct val="0"/>
-            </a:spcBef>
-            <a:spcAft>
-              <a:spcPct val="15000"/>
-            </a:spcAft>
-            <a:buChar char="••"/>
-          </a:pPr>
-          <a:r>
-            <a:rPr lang="de-CH" sz="900" kern="1200"/>
-            <a:t>Alle Plugin UserControls werden geladen</a:t>
+            <a:rPr lang="de-CH" sz="1300" kern="1200"/>
+            <a:t>Nach dem Laden der DLL Dateien eines Plug-ins (mithilfe von MEF) werden die Services für dieses Plugin über die Activate() Methode zur Verfügung gestellt (mithilfe von Unity)</a:t>
           </a:r>
         </a:p>
       </dsp:txBody>
@@ -29479,12 +28256,12 @@
         <a:fontRef idx="minor"/>
       </dsp:style>
       <dsp:txBody>
-        <a:bodyPr spcFirstLastPara="0" vert="horz" wrap="square" lIns="64008" tIns="5715" rIns="5715" bIns="5715" numCol="1" spcCol="1270" anchor="ctr" anchorCtr="0">
+        <a:bodyPr spcFirstLastPara="0" vert="horz" wrap="square" lIns="92456" tIns="8255" rIns="8255" bIns="8255" numCol="1" spcCol="1270" anchor="ctr" anchorCtr="0">
           <a:noAutofit/>
         </a:bodyPr>
         <a:lstStyle/>
         <a:p>
-          <a:pPr marL="57150" lvl="1" indent="-57150" algn="l" defTabSz="400050">
+          <a:pPr marL="114300" lvl="1" indent="-114300" algn="l" defTabSz="577850">
             <a:lnSpc>
               <a:spcPct val="90000"/>
             </a:lnSpc>
@@ -29497,12 +28274,12 @@
             <a:buChar char="••"/>
           </a:pPr>
           <a:r>
-            <a:rPr lang="de-CH" sz="900" kern="1200"/>
-            <a:t>Services für die Videowall werden gestartet (Handtracking, Demomodus, usw.)</a:t>
+            <a:rPr lang="de-CH" sz="1300" kern="1200"/>
+            <a:t>Services für die Videowall werden gestartet (Handtracking, Demomodus, etc.)</a:t>
           </a:r>
         </a:p>
         <a:p>
-          <a:pPr marL="57150" lvl="1" indent="-57150" algn="l" defTabSz="400050">
+          <a:pPr marL="114300" lvl="1" indent="-114300" algn="l" defTabSz="577850">
             <a:lnSpc>
               <a:spcPct val="90000"/>
             </a:lnSpc>
@@ -29515,8 +28292,8 @@
             <a:buChar char="••"/>
           </a:pPr>
           <a:r>
-            <a:rPr lang="de-CH" sz="900" kern="1200"/>
-            <a:t>MainView wird angezeigt und über alle Bildschirme gestreckt</a:t>
+            <a:rPr lang="de-CH" sz="1300" kern="1200"/>
+            <a:t>MainView mit den Plug-ins wird angezeigt und über alle Bildschirme gestreckt</a:t>
           </a:r>
         </a:p>
       </dsp:txBody>
@@ -37686,7 +36463,7 @@
 </file>
 
 <file path=customXml/itemProps1.xml><?xml version="1.0" encoding="utf-8"?>
-<ds:datastoreItem xmlns:ds="http://schemas.openxmlformats.org/officeDocument/2006/customXml" ds:itemID="{40E633EA-DD56-4E43-BA1C-034930F38601}">
+<ds:datastoreItem xmlns:ds="http://schemas.openxmlformats.org/officeDocument/2006/customXml" ds:itemID="{900B82F4-97DB-476E-A169-166AC71BEB43}">
   <ds:schemaRefs>
     <ds:schemaRef ds:uri="http://schemas.openxmlformats.org/officeDocument/2006/bibliography"/>
   </ds:schemaRefs>

</xml_diff>